<commit_message>
cambios en contenido word contenido del foro
</commit_message>
<xml_diff>
--- a/ArticuloForos2017.docx
+++ b/ArticuloForos2017.docx
@@ -1,6 +1,6 @@
 
 <file path=word/document.xml><?xml version="1.0" encoding="utf-8"?>
-<w:document xmlns:wpc="http://schemas.microsoft.com/office/word/2010/wordprocessingCanvas" xmlns:cx="http://schemas.microsoft.com/office/drawing/2014/chartex" xmlns:cx1="http://schemas.microsoft.com/office/drawing/2015/9/8/chartex" xmlns:cx2="http://schemas.microsoft.com/office/drawing/2015/10/21/chartex" xmlns:cx3="http://schemas.microsoft.com/office/drawing/2016/5/9/chartex" xmlns:cx4="http://schemas.microsoft.com/office/drawing/2016/5/10/chartex" xmlns:cx5="http://schemas.microsoft.com/office/drawing/2016/5/11/chartex" xmlns:cx6="http://schemas.microsoft.com/office/drawing/2016/5/12/chartex" xmlns:cx7="http://schemas.microsoft.com/office/drawing/2016/5/13/chartex" xmlns:cx8="http://schemas.microsoft.com/office/drawing/2016/5/14/chartex" xmlns:mc="http://schemas.openxmlformats.org/markup-compatibility/2006" xmlns:aink="http://schemas.microsoft.com/office/drawing/2016/ink" xmlns:am3d="http://schemas.microsoft.com/office/drawing/2017/model3d" xmlns:o="urn:schemas-microsoft-com:office:office" xmlns:r="http://schemas.openxmlformats.org/officeDocument/2006/relationships" xmlns:m="http://schemas.openxmlformats.org/officeDocument/2006/math" xmlns:v="urn:schemas-microsoft-com:vml" xmlns:wp14="http://schemas.microsoft.com/office/word/2010/wordprocessingDrawing" xmlns:wp="http://schemas.openxmlformats.org/drawingml/2006/wordprocessingDrawing" xmlns:w10="urn:schemas-microsoft-com:office:word" xmlns:w="http://schemas.openxmlformats.org/wordprocessingml/2006/main" xmlns:w14="http://schemas.microsoft.com/office/word/2010/wordml" xmlns:w15="http://schemas.microsoft.com/office/word/2012/wordml" xmlns:w16cid="http://schemas.microsoft.com/office/word/2016/wordml/cid" xmlns:w16se="http://schemas.microsoft.com/office/word/2015/wordml/symex" xmlns:wpg="http://schemas.microsoft.com/office/word/2010/wordprocessingGroup" xmlns:wpi="http://schemas.microsoft.com/office/word/2010/wordprocessingInk" xmlns:wne="http://schemas.microsoft.com/office/word/2006/wordml" xmlns:wps="http://schemas.microsoft.com/office/word/2010/wordprocessingShape" mc:Ignorable="w14 w15 w16se w16cid wp14">
+<w:document xmlns:wpc="http://schemas.microsoft.com/office/word/2010/wordprocessingCanvas" xmlns:cx="http://schemas.microsoft.com/office/drawing/2014/chartex" xmlns:cx1="http://schemas.microsoft.com/office/drawing/2015/9/8/chartex" xmlns:mc="http://schemas.openxmlformats.org/markup-compatibility/2006" xmlns:o="urn:schemas-microsoft-com:office:office" xmlns:r="http://schemas.openxmlformats.org/officeDocument/2006/relationships" xmlns:m="http://schemas.openxmlformats.org/officeDocument/2006/math" xmlns:v="urn:schemas-microsoft-com:vml" xmlns:wp14="http://schemas.microsoft.com/office/word/2010/wordprocessingDrawing" xmlns:wp="http://schemas.openxmlformats.org/drawingml/2006/wordprocessingDrawing" xmlns:w10="urn:schemas-microsoft-com:office:word" xmlns:w="http://schemas.openxmlformats.org/wordprocessingml/2006/main" xmlns:w14="http://schemas.microsoft.com/office/word/2010/wordml" xmlns:w15="http://schemas.microsoft.com/office/word/2012/wordml" xmlns:w16se="http://schemas.microsoft.com/office/word/2015/wordml/symex" xmlns:wpg="http://schemas.microsoft.com/office/word/2010/wordprocessingGroup" xmlns:wpi="http://schemas.microsoft.com/office/word/2010/wordprocessingInk" xmlns:wne="http://schemas.microsoft.com/office/word/2006/wordml" xmlns:wps="http://schemas.microsoft.com/office/word/2010/wordprocessingShape" mc:Ignorable="w14 w15 w16se wp14">
   <w:body>
     <w:p>
       <w:pPr>
@@ -107,17 +107,138 @@
         <w:widowControl w:val="0"/>
         <w:spacing w:after="100"/>
         <w:rPr>
-          <w:sz w:val="24"/>
-          <w:szCs w:val="24"/>
-        </w:rPr>
-      </w:pPr>
-      <w:r>
-        <w:rPr>
-          <w:rFonts w:eastAsia="Times"/>
-          <w:sz w:val="24"/>
-          <w:szCs w:val="24"/>
-        </w:rPr>
-        <w:t>______________________________________________________________________</w:t>
+          <w:rFonts w:eastAsia="Times"/>
+          <w:sz w:val="24"/>
+          <w:szCs w:val="24"/>
+        </w:rPr>
+      </w:pPr>
+      <w:r>
+        <w:rPr>
+          <w:rFonts w:eastAsia="Times"/>
+          <w:sz w:val="24"/>
+          <w:szCs w:val="24"/>
+        </w:rPr>
+        <w:t>_</w:t>
+      </w:r>
+      <w:r>
+        <w:rPr>
+          <w:rFonts w:eastAsia="Times"/>
+          <w:b/>
+          <w:noProof/>
+          <w:sz w:val="24"/>
+          <w:szCs w:val="24"/>
+        </w:rPr>
+        <w:drawing>
+          <wp:inline distT="0" distB="0" distL="0" distR="0">
+            <wp:extent cx="5943600" cy="5943600"/>
+            <wp:effectExtent l="0" t="0" r="0" b="0"/>
+            <wp:docPr id="2" name="Imagen 2" descr="C:\Users\investigacion5_fadp\AppData\Local\Microsoft\Windows\INetCache\Content.Word\piezas Foros 2017B conferencistas-14.jpg"/>
+            <wp:cNvGraphicFramePr>
+              <a:graphicFrameLocks xmlns:a="http://schemas.openxmlformats.org/drawingml/2006/main" noChangeAspect="1"/>
+            </wp:cNvGraphicFramePr>
+            <a:graphic xmlns:a="http://schemas.openxmlformats.org/drawingml/2006/main">
+              <a:graphicData uri="http://schemas.openxmlformats.org/drawingml/2006/picture">
+                <pic:pic xmlns:pic="http://schemas.openxmlformats.org/drawingml/2006/picture">
+                  <pic:nvPicPr>
+                    <pic:cNvPr id="0" name="Picture 3" descr="C:\Users\investigacion5_fadp\AppData\Local\Microsoft\Windows\INetCache\Content.Word\piezas Foros 2017B conferencistas-14.jpg"/>
+                    <pic:cNvPicPr>
+                      <a:picLocks noChangeAspect="1" noChangeArrowheads="1"/>
+                    </pic:cNvPicPr>
+                  </pic:nvPicPr>
+                  <pic:blipFill>
+                    <a:blip r:embed="rId6">
+                      <a:extLst>
+                        <a:ext uri="{28A0092B-C50C-407E-A947-70E740481C1C}">
+                          <a14:useLocalDpi xmlns:a14="http://schemas.microsoft.com/office/drawing/2010/main" val="0"/>
+                        </a:ext>
+                      </a:extLst>
+                    </a:blip>
+                    <a:srcRect/>
+                    <a:stretch>
+                      <a:fillRect/>
+                    </a:stretch>
+                  </pic:blipFill>
+                  <pic:spPr bwMode="auto">
+                    <a:xfrm>
+                      <a:off x="0" y="0"/>
+                      <a:ext cx="5943600" cy="5943600"/>
+                    </a:xfrm>
+                    <a:prstGeom prst="rect">
+                      <a:avLst/>
+                    </a:prstGeom>
+                    <a:noFill/>
+                    <a:ln>
+                      <a:noFill/>
+                    </a:ln>
+                  </pic:spPr>
+                </pic:pic>
+              </a:graphicData>
+            </a:graphic>
+          </wp:inline>
+        </w:drawing>
+      </w:r>
+    </w:p>
+    <w:p>
+      <w:pPr>
+        <w:widowControl w:val="0"/>
+        <w:spacing w:after="100"/>
+        <w:rPr>
+          <w:rFonts w:eastAsia="Times"/>
+          <w:sz w:val="24"/>
+          <w:szCs w:val="24"/>
+        </w:rPr>
+      </w:pPr>
+    </w:p>
+    <w:p>
+      <w:pPr>
+        <w:widowControl w:val="0"/>
+        <w:spacing w:after="100"/>
+        <w:rPr>
+          <w:rFonts w:eastAsia="Times"/>
+          <w:sz w:val="24"/>
+          <w:szCs w:val="24"/>
+        </w:rPr>
+      </w:pPr>
+    </w:p>
+    <w:p>
+      <w:pPr>
+        <w:widowControl w:val="0"/>
+        <w:spacing w:after="100"/>
+        <w:rPr>
+          <w:rFonts w:eastAsia="Times"/>
+          <w:sz w:val="24"/>
+          <w:szCs w:val="24"/>
+        </w:rPr>
+      </w:pPr>
+    </w:p>
+    <w:p>
+      <w:pPr>
+        <w:widowControl w:val="0"/>
+        <w:spacing w:after="100"/>
+        <w:rPr>
+          <w:rFonts w:eastAsia="Times"/>
+          <w:sz w:val="24"/>
+          <w:szCs w:val="24"/>
+        </w:rPr>
+      </w:pPr>
+    </w:p>
+    <w:p>
+      <w:pPr>
+        <w:widowControl w:val="0"/>
+        <w:spacing w:after="100"/>
+        <w:rPr>
+          <w:sz w:val="24"/>
+          <w:szCs w:val="24"/>
+        </w:rPr>
+      </w:pPr>
+      <w:r>
+        <w:rPr>
+          <w:rFonts w:eastAsia="Times"/>
+          <w:sz w:val="24"/>
+          <w:szCs w:val="24"/>
+        </w:rPr>
+        <w:lastRenderedPageBreak/>
+        <w:t>_____________________________________________________________________</w:t>
       </w:r>
     </w:p>
     <w:p>
@@ -398,7 +519,7 @@
                     <pic:cNvPicPr/>
                   </pic:nvPicPr>
                   <pic:blipFill>
-                    <a:blip r:embed="rId5"/>
+                    <a:blip r:embed="rId7"/>
                     <a:stretch>
                       <a:fillRect/>
                     </a:stretch>
@@ -449,136 +570,82 @@
         </w:drawing>
       </w:r>
     </w:p>
+    <w:p>
+      <w:r>
+        <w:t>El foro inicio con la presentación de los ponentes y la metodología</w:t>
+      </w:r>
+      <w:r>
+        <w:t xml:space="preserve"> didáctica</w:t>
+      </w:r>
+      <w:r>
+        <w:t xml:space="preserve"> del mismo, que se configuro de la siguiente forma, exposición inicial del docente Mario Rincón interviniendo con la evolución de la Multimedia desde una mirada WEB y APP, posteriormente se hizo un conversatorio entre el ingeniero Mario Rincón y el Ingeniero Andres López sobre las técnicas en el diseño y desarrollo de videojuegos. Posteriormente   el ingeniero Humberto Amaya realizo una exposición sobre los campos y perfiles de la Multimedia, para finalmente terminar en un foro abierto a estudiantes.</w:t>
+      </w:r>
+    </w:p>
     <w:p/>
+    <w:p>
+      <w:r>
+        <w:lastRenderedPageBreak/>
+        <w:t>____________________________________________________________________________</w:t>
+      </w:r>
+    </w:p>
+    <w:p>
+      <w:r>
+        <w:br/>
+      </w:r>
+      <w:r>
+        <w:t>CONTENIDO DEL FORO</w:t>
+      </w:r>
+    </w:p>
+    <w:p>
+      <w:r>
+        <w:t>__________________________________________________________________________</w:t>
+      </w:r>
+    </w:p>
     <w:p/>
-    <w:p/>
-    <w:p/>
-    <w:p>
-      <w:r>
-        <w:lastRenderedPageBreak/>
-        <w:t>El foro inicio con la presentación de los ponentes y la metodología</w:t>
-      </w:r>
-      <w:r>
-        <w:t xml:space="preserve"> didáctica panel, exposición y finalmente </w:t>
+    <w:p>
+      <w:r>
+        <w:t xml:space="preserve">Según  </w:t>
+      </w:r>
+      <w:sdt>
+        <w:sdtPr>
+          <w:id w:val="-872611520"/>
+          <w:citation/>
+        </w:sdtPr>
+        <w:sdtContent>
+          <w:r>
+            <w:fldChar w:fldCharType="begin"/>
+          </w:r>
+          <w:r>
+            <w:instrText xml:space="preserve"> CITATION VAU02 \l 9226 </w:instrText>
+          </w:r>
+          <w:r>
+            <w:fldChar w:fldCharType="separate"/>
+          </w:r>
+          <w:r>
+            <w:rPr>
+              <w:noProof/>
+            </w:rPr>
+            <w:t>(VAUGHAN, 2002)</w:t>
+          </w:r>
+          <w:r>
+            <w:fldChar w:fldCharType="end"/>
+          </w:r>
+        </w:sdtContent>
+      </w:sdt>
+      <w:r>
+        <w:t xml:space="preserve"> </w:t>
+      </w:r>
+      <w:r>
+        <w:t xml:space="preserve">Los pilares de la </w:t>
+      </w:r>
+      <w:r>
+        <w:t>Multimedia se fundamentan en sus cinco pilares: imagen, animación, texto, sonido y video</w:t>
+      </w:r>
+      <w:r>
+        <w:t xml:space="preserve">, la combinación de ellos se configuran en el sistema  Multimedia para presentar la información de </w:t>
       </w:r>
       <w:bookmarkStart w:id="0" w:name="_GoBack"/>
       <w:bookmarkEnd w:id="0"/>
-      <w:r>
-        <w:t xml:space="preserve"> </w:t>
-      </w:r>
-    </w:p>
-    <w:p/>
-    <w:p>
-      <w:r>
-        <w:t>Técnicas para la exposición de un tema</w:t>
-      </w:r>
-      <w:r>
-        <w:t xml:space="preserve"> </w:t>
-      </w:r>
-      <w:proofErr w:type="gramStart"/>
-      <w:r>
-        <w:t>panel  o</w:t>
-      </w:r>
-      <w:proofErr w:type="gramEnd"/>
-      <w:r>
-        <w:t xml:space="preserve"> simposio</w:t>
-      </w:r>
-    </w:p>
-    <w:p>
-      <w:r>
-        <w:t xml:space="preserve">Técnicas de discusión o </w:t>
-      </w:r>
-      <w:proofErr w:type="gramStart"/>
-      <w:r>
-        <w:t>debate</w:t>
-      </w:r>
-      <w:r>
-        <w:t xml:space="preserve">  foro</w:t>
-      </w:r>
-      <w:proofErr w:type="gramEnd"/>
-    </w:p>
-    <w:p/>
-    <w:p/>
-    <w:p/>
-    <w:p/>
-    <w:p/>
-    <w:p/>
-    <w:p/>
-    <w:p/>
-    <w:p/>
-    <w:p/>
-    <w:p/>
-    <w:p/>
-    <w:p/>
-    <w:p/>
-    <w:p>
-      <w:pPr>
-        <w:widowControl w:val="0"/>
-        <w:spacing w:after="100"/>
-        <w:rPr>
-          <w:sz w:val="24"/>
-          <w:szCs w:val="24"/>
-        </w:rPr>
-      </w:pPr>
-      <w:r>
-        <w:rPr>
-          <w:rFonts w:eastAsia="Times"/>
-          <w:sz w:val="24"/>
-          <w:szCs w:val="24"/>
-        </w:rPr>
-        <w:t>______________________________________________________________________</w:t>
-      </w:r>
-    </w:p>
-    <w:p>
-      <w:pPr>
-        <w:widowControl w:val="0"/>
-        <w:spacing w:after="100"/>
-        <w:rPr>
-          <w:sz w:val="24"/>
-          <w:szCs w:val="24"/>
-        </w:rPr>
-      </w:pPr>
-      <w:r>
-        <w:rPr>
-          <w:rFonts w:eastAsia="Times"/>
-          <w:sz w:val="24"/>
-          <w:szCs w:val="24"/>
-        </w:rPr>
-        <w:t>INTRODUCCIÓN</w:t>
-      </w:r>
-      <w:r>
-        <w:rPr>
-          <w:rFonts w:eastAsia="Times"/>
-          <w:sz w:val="24"/>
-          <w:szCs w:val="24"/>
-        </w:rPr>
-        <w:br/>
-      </w:r>
-      <w:r>
-        <w:rPr>
-          <w:rFonts w:eastAsia="Times"/>
-          <w:sz w:val="24"/>
-          <w:szCs w:val="24"/>
-        </w:rPr>
-        <w:t>__________________________________________________________________</w:t>
-      </w:r>
-      <w:r>
-        <w:rPr>
-          <w:rFonts w:eastAsia="Times"/>
-          <w:sz w:val="24"/>
-          <w:szCs w:val="24"/>
-        </w:rPr>
-        <w:t>____</w:t>
-      </w:r>
-    </w:p>
-    <w:p/>
-    <w:p>
-      <w:r>
-        <w:t xml:space="preserve">El </w:t>
-      </w:r>
-      <w:r>
-        <w:t xml:space="preserve">foro </w:t>
-      </w:r>
     </w:p>
     <w:p/>
     <w:p/>
@@ -796,15 +863,7 @@
           <w:sz w:val="24"/>
           <w:szCs w:val="24"/>
         </w:rPr>
-        <w:t xml:space="preserve">to digital, desde la investigación, ideación que comprende todo el proceso creativo y </w:t>
-      </w:r>
-      <w:r>
-        <w:rPr>
-          <w:sz w:val="24"/>
-          <w:szCs w:val="24"/>
-        </w:rPr>
-        <w:lastRenderedPageBreak/>
-        <w:t xml:space="preserve">así </w:t>
+        <w:t xml:space="preserve">to digital, desde la investigación, ideación que comprende todo el proceso creativo y así </w:t>
       </w:r>
       <w:r>
         <w:rPr>
@@ -1076,7 +1135,16 @@
           <w:sz w:val="24"/>
           <w:szCs w:val="24"/>
         </w:rPr>
-        <w:t>de la Fundación Academia de Dibujo Profesional.</w:t>
+        <w:t xml:space="preserve">de la Fundación Academia de Dibujo </w:t>
+      </w:r>
+      <w:r>
+        <w:rPr>
+          <w:rFonts w:eastAsia="Times"/>
+          <w:sz w:val="24"/>
+          <w:szCs w:val="24"/>
+        </w:rPr>
+        <w:lastRenderedPageBreak/>
+        <w:t>Profesional.</w:t>
       </w:r>
     </w:p>
     <w:p>
@@ -1237,7 +1305,7 @@
 </file>
 
 <file path=word/numbering.xml><?xml version="1.0" encoding="utf-8"?>
-<w:numbering xmlns:wpc="http://schemas.microsoft.com/office/word/2010/wordprocessingCanvas" xmlns:cx="http://schemas.microsoft.com/office/drawing/2014/chartex" xmlns:cx1="http://schemas.microsoft.com/office/drawing/2015/9/8/chartex" xmlns:cx2="http://schemas.microsoft.com/office/drawing/2015/10/21/chartex" xmlns:cx3="http://schemas.microsoft.com/office/drawing/2016/5/9/chartex" xmlns:cx4="http://schemas.microsoft.com/office/drawing/2016/5/10/chartex" xmlns:cx5="http://schemas.microsoft.com/office/drawing/2016/5/11/chartex" xmlns:cx6="http://schemas.microsoft.com/office/drawing/2016/5/12/chartex" xmlns:cx7="http://schemas.microsoft.com/office/drawing/2016/5/13/chartex" xmlns:cx8="http://schemas.microsoft.com/office/drawing/2016/5/14/chartex" xmlns:mc="http://schemas.openxmlformats.org/markup-compatibility/2006" xmlns:aink="http://schemas.microsoft.com/office/drawing/2016/ink" xmlns:am3d="http://schemas.microsoft.com/office/drawing/2017/model3d" xmlns:o="urn:schemas-microsoft-com:office:office" xmlns:r="http://schemas.openxmlformats.org/officeDocument/2006/relationships" xmlns:m="http://schemas.openxmlformats.org/officeDocument/2006/math" xmlns:v="urn:schemas-microsoft-com:vml" xmlns:wp14="http://schemas.microsoft.com/office/word/2010/wordprocessingDrawing" xmlns:wp="http://schemas.openxmlformats.org/drawingml/2006/wordprocessingDrawing" xmlns:w10="urn:schemas-microsoft-com:office:word" xmlns:w="http://schemas.openxmlformats.org/wordprocessingml/2006/main" xmlns:w14="http://schemas.microsoft.com/office/word/2010/wordml" xmlns:w15="http://schemas.microsoft.com/office/word/2012/wordml" xmlns:w16cid="http://schemas.microsoft.com/office/word/2016/wordml/cid" xmlns:w16se="http://schemas.microsoft.com/office/word/2015/wordml/symex" xmlns:wpg="http://schemas.microsoft.com/office/word/2010/wordprocessingGroup" xmlns:wpi="http://schemas.microsoft.com/office/word/2010/wordprocessingInk" xmlns:wne="http://schemas.microsoft.com/office/word/2006/wordml" xmlns:wps="http://schemas.microsoft.com/office/word/2010/wordprocessingShape" mc:Ignorable="w14 w15 w16se w16cid wp14">
+<w:numbering xmlns:wpc="http://schemas.microsoft.com/office/word/2010/wordprocessingCanvas" xmlns:cx="http://schemas.microsoft.com/office/drawing/2014/chartex" xmlns:cx1="http://schemas.microsoft.com/office/drawing/2015/9/8/chartex" xmlns:mc="http://schemas.openxmlformats.org/markup-compatibility/2006" xmlns:o="urn:schemas-microsoft-com:office:office" xmlns:r="http://schemas.openxmlformats.org/officeDocument/2006/relationships" xmlns:m="http://schemas.openxmlformats.org/officeDocument/2006/math" xmlns:v="urn:schemas-microsoft-com:vml" xmlns:wp14="http://schemas.microsoft.com/office/word/2010/wordprocessingDrawing" xmlns:wp="http://schemas.openxmlformats.org/drawingml/2006/wordprocessingDrawing" xmlns:w10="urn:schemas-microsoft-com:office:word" xmlns:w="http://schemas.openxmlformats.org/wordprocessingml/2006/main" xmlns:w14="http://schemas.microsoft.com/office/word/2010/wordml" xmlns:w15="http://schemas.microsoft.com/office/word/2012/wordml" xmlns:w16se="http://schemas.microsoft.com/office/word/2015/wordml/symex" xmlns:wpg="http://schemas.microsoft.com/office/word/2010/wordprocessingGroup" xmlns:wpi="http://schemas.microsoft.com/office/word/2010/wordprocessingInk" xmlns:wne="http://schemas.microsoft.com/office/word/2006/wordml" xmlns:wps="http://schemas.microsoft.com/office/word/2010/wordprocessingShape" mc:Ignorable="w14 w15 w16se wp14">
   <w:abstractNum w:abstractNumId="0" w15:restartNumberingAfterBreak="0">
     <w:nsid w:val="14275ABB"/>
     <w:multiLevelType w:val="hybridMultilevel"/>
@@ -1472,7 +1540,7 @@
 </file>
 
 <file path=word/styles.xml><?xml version="1.0" encoding="utf-8"?>
-<w:styles xmlns:mc="http://schemas.openxmlformats.org/markup-compatibility/2006" xmlns:r="http://schemas.openxmlformats.org/officeDocument/2006/relationships" xmlns:w="http://schemas.openxmlformats.org/wordprocessingml/2006/main" xmlns:w14="http://schemas.microsoft.com/office/word/2010/wordml" xmlns:w15="http://schemas.microsoft.com/office/word/2012/wordml" xmlns:w16cid="http://schemas.microsoft.com/office/word/2016/wordml/cid" xmlns:w16se="http://schemas.microsoft.com/office/word/2015/wordml/symex" mc:Ignorable="w14 w15 w16se w16cid">
+<w:styles xmlns:mc="http://schemas.openxmlformats.org/markup-compatibility/2006" xmlns:r="http://schemas.openxmlformats.org/officeDocument/2006/relationships" xmlns:w="http://schemas.openxmlformats.org/wordprocessingml/2006/main" xmlns:w14="http://schemas.microsoft.com/office/word/2010/wordml" xmlns:w15="http://schemas.microsoft.com/office/word/2012/wordml" xmlns:w16se="http://schemas.microsoft.com/office/word/2015/wordml/symex" mc:Ignorable="w14 w15 w16se">
   <w:docDefaults>
     <w:rPrDefault>
       <w:rPr>
@@ -1489,7 +1557,7 @@
       </w:pPr>
     </w:pPrDefault>
   </w:docDefaults>
-  <w:latentStyles w:defLockedState="0" w:defUIPriority="99" w:defSemiHidden="0" w:defUnhideWhenUsed="0" w:defQFormat="0" w:count="375">
+  <w:latentStyles w:defLockedState="0" w:defUIPriority="99" w:defSemiHidden="0" w:defUnhideWhenUsed="0" w:defQFormat="0" w:count="371">
     <w:lsdException w:name="Normal" w:uiPriority="0" w:qFormat="1"/>
     <w:lsdException w:name="heading 1" w:uiPriority="9" w:qFormat="1"/>
     <w:lsdException w:name="heading 2" w:semiHidden="1" w:uiPriority="9" w:unhideWhenUsed="1" w:qFormat="1"/>
@@ -1595,6 +1663,7 @@
     <w:lsdException w:name="HTML Sample" w:semiHidden="1" w:unhideWhenUsed="1"/>
     <w:lsdException w:name="HTML Typewriter" w:semiHidden="1" w:unhideWhenUsed="1"/>
     <w:lsdException w:name="HTML Variable" w:semiHidden="1" w:unhideWhenUsed="1"/>
+    <w:lsdException w:name="Normal Table" w:semiHidden="1" w:unhideWhenUsed="1"/>
     <w:lsdException w:name="annotation subject" w:semiHidden="1" w:unhideWhenUsed="1"/>
     <w:lsdException w:name="No List" w:semiHidden="1" w:unhideWhenUsed="1"/>
     <w:lsdException w:name="Outline List 1" w:semiHidden="1" w:unhideWhenUsed="1"/>
@@ -1638,8 +1707,10 @@
     <w:lsdException w:name="Table Elegant" w:semiHidden="1" w:unhideWhenUsed="1"/>
     <w:lsdException w:name="Table Professional" w:semiHidden="1" w:unhideWhenUsed="1"/>
     <w:lsdException w:name="Table Subtle 1" w:semiHidden="1" w:unhideWhenUsed="1"/>
+    <w:lsdException w:name="Table Subtle 2" w:semiHidden="1" w:unhideWhenUsed="1"/>
     <w:lsdException w:name="Table Web 1" w:semiHidden="1" w:unhideWhenUsed="1"/>
     <w:lsdException w:name="Table Web 2" w:semiHidden="1" w:unhideWhenUsed="1"/>
+    <w:lsdException w:name="Table Web 3" w:semiHidden="1" w:unhideWhenUsed="1"/>
     <w:lsdException w:name="Balloon Text" w:semiHidden="1" w:unhideWhenUsed="1"/>
     <w:lsdException w:name="Table Grid" w:uiPriority="39"/>
     <w:lsdException w:name="Table Theme" w:semiHidden="1" w:unhideWhenUsed="1"/>
@@ -1858,10 +1929,6 @@
     <w:lsdException w:name="List Table 5 Dark Accent 6" w:uiPriority="50"/>
     <w:lsdException w:name="List Table 6 Colorful Accent 6" w:uiPriority="51"/>
     <w:lsdException w:name="List Table 7 Colorful Accent 6" w:uiPriority="52"/>
-    <w:lsdException w:name="Mention" w:semiHidden="1" w:unhideWhenUsed="1"/>
-    <w:lsdException w:name="Smart Hyperlink" w:semiHidden="1" w:unhideWhenUsed="1"/>
-    <w:lsdException w:name="Hashtag" w:semiHidden="1" w:unhideWhenUsed="1"/>
-    <w:lsdException w:name="Unresolved Mention" w:semiHidden="1" w:unhideWhenUsed="1"/>
   </w:latentStyles>
   <w:style w:type="paragraph" w:default="1" w:styleId="Normal">
     <w:name w:val="Normal"/>
@@ -2362,4 +2429,37 @@
     </a:ext>
   </a:extLst>
 </a:theme>
+</file>
+
+<file path=customXml/item1.xml><?xml version="1.0" encoding="utf-8"?>
+<b:Sources xmlns:b="http://schemas.openxmlformats.org/officeDocument/2006/bibliography" xmlns="http://schemas.openxmlformats.org/officeDocument/2006/bibliography" SelectedStyle="\APASixthEditionOfficeOnline.xsl" StyleName="APA" Version="6">
+  <b:Source>
+    <b:Tag>VAU02</b:Tag>
+    <b:SourceType>Book</b:SourceType>
+    <b:Guid>{C625595C-F3CD-4FF9-B894-03EA44D9CFAB}</b:Guid>
+    <b:Title>Multimedia (Manual de Referencia)</b:Title>
+    <b:Year>2002</b:Year>
+    <b:City>España</b:City>
+    <b:Publisher>S.A. MCGRAW-HILL</b:Publisher>
+    <b:Author>
+      <b:Author>
+        <b:NameList>
+          <b:Person>
+            <b:Last>VAUGHAN</b:Last>
+            <b:First>TAY </b:First>
+          </b:Person>
+        </b:NameList>
+      </b:Author>
+    </b:Author>
+    <b:RefOrder>1</b:RefOrder>
+  </b:Source>
+</b:Sources>
+</file>
+
+<file path=customXml/itemProps1.xml><?xml version="1.0" encoding="utf-8"?>
+<ds:datastoreItem xmlns:ds="http://schemas.openxmlformats.org/officeDocument/2006/customXml" ds:itemID="{6467FF2F-912F-4E03-B089-140030680510}">
+  <ds:schemaRefs>
+    <ds:schemaRef ds:uri="http://schemas.openxmlformats.org/officeDocument/2006/bibliography"/>
+  </ds:schemaRefs>
+</ds:datastoreItem>
 </file>
</xml_diff>

<commit_message>
casi listo foros, falta perfiles
</commit_message>
<xml_diff>
--- a/ArticuloForos2017.docx
+++ b/ArticuloForos2017.docx
@@ -1,11 +1,11 @@
 
 <file path=word/document.xml><?xml version="1.0" encoding="utf-8"?>
-<w:document xmlns:wpc="http://schemas.microsoft.com/office/word/2010/wordprocessingCanvas" xmlns:cx="http://schemas.microsoft.com/office/drawing/2014/chartex" xmlns:cx1="http://schemas.microsoft.com/office/drawing/2015/9/8/chartex" xmlns:mc="http://schemas.openxmlformats.org/markup-compatibility/2006" xmlns:o="urn:schemas-microsoft-com:office:office" xmlns:r="http://schemas.openxmlformats.org/officeDocument/2006/relationships" xmlns:m="http://schemas.openxmlformats.org/officeDocument/2006/math" xmlns:v="urn:schemas-microsoft-com:vml" xmlns:wp14="http://schemas.microsoft.com/office/word/2010/wordprocessingDrawing" xmlns:wp="http://schemas.openxmlformats.org/drawingml/2006/wordprocessingDrawing" xmlns:w10="urn:schemas-microsoft-com:office:word" xmlns:w="http://schemas.openxmlformats.org/wordprocessingml/2006/main" xmlns:w14="http://schemas.microsoft.com/office/word/2010/wordml" xmlns:w15="http://schemas.microsoft.com/office/word/2012/wordml" xmlns:w16se="http://schemas.microsoft.com/office/word/2015/wordml/symex" xmlns:wpg="http://schemas.microsoft.com/office/word/2010/wordprocessingGroup" xmlns:wpi="http://schemas.microsoft.com/office/word/2010/wordprocessingInk" xmlns:wne="http://schemas.microsoft.com/office/word/2006/wordml" xmlns:wps="http://schemas.microsoft.com/office/word/2010/wordprocessingShape" mc:Ignorable="w14 w15 w16se wp14">
+<w:document xmlns:wpc="http://schemas.microsoft.com/office/word/2010/wordprocessingCanvas" xmlns:cx="http://schemas.microsoft.com/office/drawing/2014/chartex" xmlns:cx1="http://schemas.microsoft.com/office/drawing/2015/9/8/chartex" xmlns:cx2="http://schemas.microsoft.com/office/drawing/2015/10/21/chartex" xmlns:cx3="http://schemas.microsoft.com/office/drawing/2016/5/9/chartex" xmlns:cx4="http://schemas.microsoft.com/office/drawing/2016/5/10/chartex" xmlns:cx5="http://schemas.microsoft.com/office/drawing/2016/5/11/chartex" xmlns:cx6="http://schemas.microsoft.com/office/drawing/2016/5/12/chartex" xmlns:cx7="http://schemas.microsoft.com/office/drawing/2016/5/13/chartex" xmlns:cx8="http://schemas.microsoft.com/office/drawing/2016/5/14/chartex" xmlns:mc="http://schemas.openxmlformats.org/markup-compatibility/2006" xmlns:aink="http://schemas.microsoft.com/office/drawing/2016/ink" xmlns:am3d="http://schemas.microsoft.com/office/drawing/2017/model3d" xmlns:o="urn:schemas-microsoft-com:office:office" xmlns:r="http://schemas.openxmlformats.org/officeDocument/2006/relationships" xmlns:m="http://schemas.openxmlformats.org/officeDocument/2006/math" xmlns:v="urn:schemas-microsoft-com:vml" xmlns:wp14="http://schemas.microsoft.com/office/word/2010/wordprocessingDrawing" xmlns:wp="http://schemas.openxmlformats.org/drawingml/2006/wordprocessingDrawing" xmlns:w10="urn:schemas-microsoft-com:office:word" xmlns:w="http://schemas.openxmlformats.org/wordprocessingml/2006/main" xmlns:w14="http://schemas.microsoft.com/office/word/2010/wordml" xmlns:w15="http://schemas.microsoft.com/office/word/2012/wordml" xmlns:w16cid="http://schemas.microsoft.com/office/word/2016/wordml/cid" xmlns:w16se="http://schemas.microsoft.com/office/word/2015/wordml/symex" xmlns:wpg="http://schemas.microsoft.com/office/word/2010/wordprocessingGroup" xmlns:wpi="http://schemas.microsoft.com/office/word/2010/wordprocessingInk" xmlns:wne="http://schemas.microsoft.com/office/word/2006/wordml" xmlns:wps="http://schemas.microsoft.com/office/word/2010/wordprocessingShape" mc:Ignorable="w14 w15 w16se w16cid wp14">
   <w:body>
     <w:p>
       <w:pPr>
         <w:widowControl w:val="0"/>
-        <w:spacing w:after="100"/>
+        <w:spacing w:after="100" w:line="360" w:lineRule="auto"/>
         <w:jc w:val="right"/>
         <w:rPr>
           <w:rFonts w:eastAsia="Times"/>
@@ -45,7 +45,7 @@
     <w:p>
       <w:pPr>
         <w:widowControl w:val="0"/>
-        <w:spacing w:after="100"/>
+        <w:spacing w:after="100" w:line="360" w:lineRule="auto"/>
         <w:jc w:val="right"/>
         <w:rPr>
           <w:rFonts w:eastAsia="Times"/>
@@ -85,7 +85,10 @@
     <w:p>
       <w:pPr>
         <w:widowControl w:val="0"/>
-        <w:spacing w:after="100"/>
+        <w:pBdr>
+          <w:bottom w:val="single" w:sz="12" w:space="1" w:color="auto"/>
+        </w:pBdr>
+        <w:spacing w:after="100" w:line="360" w:lineRule="auto"/>
         <w:jc w:val="right"/>
         <w:rPr>
           <w:b/>
@@ -105,7 +108,126 @@
     <w:p>
       <w:pPr>
         <w:widowControl w:val="0"/>
-        <w:spacing w:after="100"/>
+        <w:spacing w:after="100" w:line="360" w:lineRule="auto"/>
+        <w:jc w:val="right"/>
+        <w:rPr>
+          <w:b/>
+          <w:sz w:val="24"/>
+          <w:szCs w:val="24"/>
+        </w:rPr>
+      </w:pPr>
+    </w:p>
+    <w:p>
+      <w:pPr>
+        <w:widowControl w:val="0"/>
+        <w:spacing w:after="100" w:line="360" w:lineRule="auto"/>
+        <w:jc w:val="right"/>
+        <w:rPr>
+          <w:b/>
+          <w:sz w:val="18"/>
+          <w:szCs w:val="18"/>
+        </w:rPr>
+      </w:pPr>
+      <w:r>
+        <w:rPr>
+          <w:b/>
+          <w:noProof/>
+          <w:sz w:val="24"/>
+          <w:szCs w:val="24"/>
+        </w:rPr>
+        <w:drawing>
+          <wp:inline distT="0" distB="0" distL="0" distR="0">
+            <wp:extent cx="5943600" cy="3344545"/>
+            <wp:effectExtent l="114300" t="114300" r="114300" b="141605"/>
+            <wp:docPr id="7" name="Imagen 7"/>
+            <wp:cNvGraphicFramePr>
+              <a:graphicFrameLocks xmlns:a="http://schemas.openxmlformats.org/drawingml/2006/main" noChangeAspect="1"/>
+            </wp:cNvGraphicFramePr>
+            <a:graphic xmlns:a="http://schemas.openxmlformats.org/drawingml/2006/main">
+              <a:graphicData uri="http://schemas.openxmlformats.org/drawingml/2006/picture">
+                <pic:pic xmlns:pic="http://schemas.openxmlformats.org/drawingml/2006/picture">
+                  <pic:nvPicPr>
+                    <pic:cNvPr id="7" name="P_20170929_082530.jpg"/>
+                    <pic:cNvPicPr/>
+                  </pic:nvPicPr>
+                  <pic:blipFill>
+                    <a:blip r:embed="rId8" cstate="print">
+                      <a:extLst>
+                        <a:ext uri="{28A0092B-C50C-407E-A947-70E740481C1C}">
+                          <a14:useLocalDpi xmlns:a14="http://schemas.microsoft.com/office/drawing/2010/main" val="0"/>
+                        </a:ext>
+                      </a:extLst>
+                    </a:blip>
+                    <a:stretch>
+                      <a:fillRect/>
+                    </a:stretch>
+                  </pic:blipFill>
+                  <pic:spPr>
+                    <a:xfrm>
+                      <a:off x="0" y="0"/>
+                      <a:ext cx="5943600" cy="3344545"/>
+                    </a:xfrm>
+                    <a:prstGeom prst="rect">
+                      <a:avLst/>
+                    </a:prstGeom>
+                    <a:solidFill>
+                      <a:srgbClr val="FFFFFF">
+                        <a:shade val="85000"/>
+                      </a:srgbClr>
+                    </a:solidFill>
+                    <a:ln w="88900" cap="sq">
+                      <a:solidFill>
+                        <a:srgbClr val="FFFFFF"/>
+                      </a:solidFill>
+                      <a:miter lim="800000"/>
+                    </a:ln>
+                    <a:effectLst>
+                      <a:outerShdw blurRad="55000" dist="18000" dir="5400000" algn="tl" rotWithShape="0">
+                        <a:srgbClr val="000000">
+                          <a:alpha val="40000"/>
+                        </a:srgbClr>
+                      </a:outerShdw>
+                    </a:effectLst>
+                    <a:scene3d>
+                      <a:camera prst="orthographicFront"/>
+                      <a:lightRig rig="twoPt" dir="t">
+                        <a:rot lat="0" lon="0" rev="7200000"/>
+                      </a:lightRig>
+                    </a:scene3d>
+                    <a:sp3d>
+                      <a:bevelT w="25400" h="19050"/>
+                      <a:contourClr>
+                        <a:srgbClr val="FFFFFF"/>
+                      </a:contourClr>
+                    </a:sp3d>
+                  </pic:spPr>
+                </pic:pic>
+              </a:graphicData>
+            </a:graphic>
+          </wp:inline>
+        </w:drawing>
+      </w:r>
+      <w:r>
+        <w:rPr>
+          <w:b/>
+          <w:sz w:val="18"/>
+          <w:szCs w:val="18"/>
+        </w:rPr>
+        <w:t>E</w:t>
+      </w:r>
+      <w:r>
+        <w:rPr>
+          <w:b/>
+          <w:sz w:val="18"/>
+          <w:szCs w:val="18"/>
+        </w:rPr>
+        <w:t>n la foto, asistencia de docentes y estudiantes al tercer ciclo de foros</w:t>
+      </w:r>
+    </w:p>
+    <w:p>
+      <w:pPr>
+        <w:widowControl w:val="0"/>
+        <w:spacing w:after="100" w:line="360" w:lineRule="auto"/>
         <w:rPr>
           <w:sz w:val="24"/>
           <w:szCs w:val="24"/>
@@ -123,16 +245,18 @@
     <w:p>
       <w:pPr>
         <w:widowControl w:val="0"/>
-        <w:spacing w:after="100"/>
-        <w:rPr>
-          <w:rFonts w:eastAsia="Times"/>
-          <w:sz w:val="24"/>
-          <w:szCs w:val="24"/>
-        </w:rPr>
-      </w:pPr>
-      <w:r>
-        <w:rPr>
-          <w:rFonts w:eastAsia="Times"/>
+        <w:spacing w:after="100" w:line="360" w:lineRule="auto"/>
+        <w:rPr>
+          <w:rFonts w:eastAsia="Times"/>
+          <w:b/>
+          <w:sz w:val="24"/>
+          <w:szCs w:val="24"/>
+        </w:rPr>
+      </w:pPr>
+      <w:r>
+        <w:rPr>
+          <w:rFonts w:eastAsia="Times"/>
+          <w:b/>
           <w:sz w:val="24"/>
           <w:szCs w:val="24"/>
         </w:rPr>
@@ -142,7 +266,7 @@
     <w:p>
       <w:pPr>
         <w:widowControl w:val="0"/>
-        <w:spacing w:after="100"/>
+        <w:spacing w:after="100" w:line="360" w:lineRule="auto"/>
         <w:rPr>
           <w:rFonts w:eastAsia="Times"/>
           <w:sz w:val="24"/>
@@ -168,9 +292,18 @@
     </w:p>
     <w:p>
       <w:pPr>
+        <w:spacing w:line="360" w:lineRule="auto"/>
         <w:jc w:val="both"/>
-      </w:pPr>
-      <w:r>
+        <w:rPr>
+          <w:sz w:val="24"/>
+          <w:szCs w:val="24"/>
+        </w:rPr>
+      </w:pPr>
+      <w:r>
+        <w:rPr>
+          <w:sz w:val="24"/>
+          <w:szCs w:val="24"/>
+        </w:rPr>
         <w:t xml:space="preserve">Continuando </w:t>
       </w:r>
       <w:r>
@@ -195,15 +328,7 @@
           <w:sz w:val="24"/>
           <w:szCs w:val="24"/>
         </w:rPr>
-        <w:t xml:space="preserve">anual, </w:t>
-      </w:r>
-      <w:r>
-        <w:rPr>
-          <w:rFonts w:eastAsia="Times"/>
-          <w:sz w:val="24"/>
-          <w:szCs w:val="24"/>
-        </w:rPr>
-        <w:t xml:space="preserve">el pasado </w:t>
+        <w:t xml:space="preserve">anual, el pasado </w:t>
       </w:r>
       <w:r>
         <w:rPr>
@@ -235,15 +360,7 @@
           <w:sz w:val="24"/>
           <w:szCs w:val="24"/>
         </w:rPr>
-        <w:t>Profesional</w:t>
-      </w:r>
-      <w:r>
-        <w:rPr>
-          <w:rFonts w:eastAsia="Times"/>
-          <w:sz w:val="24"/>
-          <w:szCs w:val="24"/>
-        </w:rPr>
-        <w:t xml:space="preserve"> presentó con éxito El Tercer</w:t>
+        <w:t>Profesional presentó con éxito El Tercer</w:t>
       </w:r>
       <w:r>
         <w:rPr>
@@ -299,23 +416,7 @@
           <w:sz w:val="24"/>
           <w:szCs w:val="24"/>
         </w:rPr>
-        <w:t xml:space="preserve"> contó </w:t>
-      </w:r>
-      <w:r>
-        <w:rPr>
-          <w:rFonts w:eastAsia="Times"/>
-          <w:sz w:val="24"/>
-          <w:szCs w:val="24"/>
-        </w:rPr>
-        <w:t>con</w:t>
-      </w:r>
-      <w:r>
-        <w:rPr>
-          <w:rFonts w:eastAsia="Times"/>
-          <w:sz w:val="24"/>
-          <w:szCs w:val="24"/>
-        </w:rPr>
-        <w:t xml:space="preserve"> la participación del programa Técnico Profesional en Producción Multimedia y su postulación del foro en la agenda académica: </w:t>
+        <w:t xml:space="preserve"> contó con la participación del programa Técnico Profesional en Producción Multimedia y su postulación del foro en la agenda académica: </w:t>
       </w:r>
       <w:r>
         <w:rPr>
@@ -326,465 +427,1065 @@
         <w:t>“</w:t>
       </w:r>
       <w:r>
+        <w:rPr>
+          <w:sz w:val="24"/>
+          <w:szCs w:val="24"/>
+        </w:rPr>
         <w:t>Repensando la Multimedia a través de su evolución e innovación, realidad aumentada y virtual, experiencias inmersivas de enseñanza y aprendizaje</w:t>
       </w:r>
       <w:r>
+        <w:rPr>
+          <w:sz w:val="24"/>
+          <w:szCs w:val="24"/>
+        </w:rPr>
         <w:t>”, a cargo del líder de investigación del programa Jorge Mario Rincón</w:t>
       </w:r>
       <w:r>
+        <w:rPr>
+          <w:sz w:val="24"/>
+          <w:szCs w:val="24"/>
+        </w:rPr>
         <w:t xml:space="preserve">, contando con la </w:t>
       </w:r>
       <w:r>
+        <w:rPr>
+          <w:sz w:val="24"/>
+          <w:szCs w:val="24"/>
+        </w:rPr>
+        <w:lastRenderedPageBreak/>
         <w:t>intervención</w:t>
       </w:r>
       <w:r>
+        <w:rPr>
+          <w:sz w:val="24"/>
+          <w:szCs w:val="24"/>
+        </w:rPr>
         <w:t xml:space="preserve"> del mismo </w:t>
       </w:r>
       <w:r>
+        <w:rPr>
+          <w:sz w:val="24"/>
+          <w:szCs w:val="24"/>
+        </w:rPr>
         <w:t>y su participación en la evolución de la multimedia</w:t>
       </w:r>
       <w:r>
+        <w:rPr>
+          <w:sz w:val="24"/>
+          <w:szCs w:val="24"/>
+        </w:rPr>
         <w:t>, un ponente interinstitucional</w:t>
       </w:r>
       <w:r>
+        <w:rPr>
+          <w:sz w:val="24"/>
+          <w:szCs w:val="24"/>
+        </w:rPr>
         <w:t xml:space="preserve"> Humberto Amaya Alvear(2017)</w:t>
       </w:r>
       <w:r>
+        <w:rPr>
+          <w:sz w:val="24"/>
+          <w:szCs w:val="24"/>
+        </w:rPr>
         <w:t xml:space="preserve"> “El estudiante Multimedia debe estar en constante aprendizaje y no quedarse con las bases del docente”</w:t>
       </w:r>
       <w:r>
+        <w:rPr>
+          <w:sz w:val="24"/>
+          <w:szCs w:val="24"/>
+        </w:rPr>
         <w:t xml:space="preserve"> </w:t>
       </w:r>
       <w:r>
+        <w:rPr>
+          <w:sz w:val="24"/>
+          <w:szCs w:val="24"/>
+        </w:rPr>
         <w:t xml:space="preserve"> y un ponente</w:t>
       </w:r>
       <w:r>
+        <w:rPr>
+          <w:sz w:val="24"/>
+          <w:szCs w:val="24"/>
+        </w:rPr>
         <w:t xml:space="preserve"> internacional</w:t>
       </w:r>
       <w:r>
+        <w:rPr>
+          <w:sz w:val="24"/>
+          <w:szCs w:val="24"/>
+        </w:rPr>
         <w:t xml:space="preserve"> Andrés López(2017)</w:t>
       </w:r>
       <w:r>
+        <w:rPr>
+          <w:sz w:val="24"/>
+          <w:szCs w:val="24"/>
+        </w:rPr>
         <w:t xml:space="preserve"> “No hay un motor de video juego</w:t>
       </w:r>
       <w:r>
+        <w:rPr>
+          <w:sz w:val="24"/>
+          <w:szCs w:val="24"/>
+        </w:rPr>
         <w:t xml:space="preserve"> dominante  ni intrascendente, depende de los requerimientos </w:t>
       </w:r>
       <w:r>
+        <w:rPr>
+          <w:sz w:val="24"/>
+          <w:szCs w:val="24"/>
+        </w:rPr>
         <w:t xml:space="preserve"> o necesidades </w:t>
       </w:r>
       <w:r>
+        <w:rPr>
+          <w:sz w:val="24"/>
+          <w:szCs w:val="24"/>
+        </w:rPr>
         <w:t xml:space="preserve">el uso </w:t>
       </w:r>
       <w:r>
+        <w:rPr>
+          <w:sz w:val="24"/>
+          <w:szCs w:val="24"/>
+        </w:rPr>
         <w:t xml:space="preserve"> del uno o el otro</w:t>
       </w:r>
       <w:r>
+        <w:rPr>
+          <w:sz w:val="24"/>
+          <w:szCs w:val="24"/>
+        </w:rPr>
         <w:t>”</w:t>
       </w:r>
       <w:r>
+        <w:rPr>
+          <w:sz w:val="24"/>
+          <w:szCs w:val="24"/>
+        </w:rPr>
         <w:t>.</w:t>
       </w:r>
     </w:p>
     <w:p>
       <w:pPr>
+        <w:spacing w:line="360" w:lineRule="auto"/>
         <w:jc w:val="both"/>
-      </w:pPr>
-    </w:p>
-    <w:p>
-      <w:pPr>
+        <w:rPr>
+          <w:sz w:val="24"/>
+          <w:szCs w:val="24"/>
+        </w:rPr>
+      </w:pPr>
+    </w:p>
+    <w:p>
+      <w:pPr>
+        <w:spacing w:line="360" w:lineRule="auto"/>
         <w:jc w:val="both"/>
-      </w:pPr>
-      <w:r>
+        <w:rPr>
+          <w:sz w:val="24"/>
+          <w:szCs w:val="24"/>
+        </w:rPr>
+      </w:pPr>
+      <w:r>
+        <w:rPr>
+          <w:sz w:val="24"/>
+          <w:szCs w:val="24"/>
+        </w:rPr>
         <w:t>El foro inicio con la presentación de los ponentes y la</w:t>
       </w:r>
       <w:r>
+        <w:rPr>
+          <w:sz w:val="24"/>
+          <w:szCs w:val="24"/>
+        </w:rPr>
         <w:t xml:space="preserve"> explicación metodológica del mismo, que se configuró</w:t>
       </w:r>
       <w:r>
+        <w:rPr>
+          <w:sz w:val="24"/>
+          <w:szCs w:val="24"/>
+        </w:rPr>
         <w:t xml:space="preserve"> de la siguiente forma, exposición inicial del docente </w:t>
       </w:r>
       <w:r>
         <w:rPr>
           <w:b/>
+          <w:sz w:val="24"/>
+          <w:szCs w:val="24"/>
         </w:rPr>
         <w:t>Mario Rincón</w:t>
       </w:r>
       <w:r>
+        <w:rPr>
+          <w:sz w:val="24"/>
+          <w:szCs w:val="24"/>
+        </w:rPr>
         <w:t xml:space="preserve"> interviniendo con la evolución de la Mu</w:t>
       </w:r>
       <w:r>
+        <w:rPr>
+          <w:sz w:val="24"/>
+          <w:szCs w:val="24"/>
+        </w:rPr>
         <w:t xml:space="preserve">ltimedia desde una mirada WEB, </w:t>
       </w:r>
       <w:r>
+        <w:rPr>
+          <w:sz w:val="24"/>
+          <w:szCs w:val="24"/>
+        </w:rPr>
         <w:t>APP</w:t>
       </w:r>
       <w:r>
+        <w:rPr>
+          <w:sz w:val="24"/>
+          <w:szCs w:val="24"/>
+        </w:rPr>
         <w:t>, entre otros</w:t>
       </w:r>
       <w:r>
+        <w:rPr>
+          <w:sz w:val="24"/>
+          <w:szCs w:val="24"/>
+        </w:rPr>
         <w:t>, posteriormente se hizo un conversatorio entre el ingeniero Mario Rincón y el Ingeniero Andres López sobre las técnicas en el diseño y desarrollo de videojuegos</w:t>
       </w:r>
       <w:r>
+        <w:rPr>
+          <w:sz w:val="24"/>
+          <w:szCs w:val="24"/>
+        </w:rPr>
         <w:t>, para luego dar la entrada al</w:t>
       </w:r>
       <w:r>
+        <w:rPr>
+          <w:sz w:val="24"/>
+          <w:szCs w:val="24"/>
+        </w:rPr>
         <w:t xml:space="preserve"> ingeniero Humberto Amaya</w:t>
       </w:r>
       <w:r>
+        <w:rPr>
+          <w:sz w:val="24"/>
+          <w:szCs w:val="24"/>
+        </w:rPr>
         <w:t xml:space="preserve"> que  realizó </w:t>
       </w:r>
       <w:r>
+        <w:rPr>
+          <w:sz w:val="24"/>
+          <w:szCs w:val="24"/>
+        </w:rPr>
         <w:t xml:space="preserve"> su intervención </w:t>
       </w:r>
       <w:r>
+        <w:rPr>
+          <w:sz w:val="24"/>
+          <w:szCs w:val="24"/>
+        </w:rPr>
         <w:t xml:space="preserve"> sobre los campos y perfiles de la Multimedia, para finalmente terminar en un foro abierto a estudiantes.</w:t>
       </w:r>
     </w:p>
-    <w:p/>
-    <w:p>
-      <w:r>
-        <w:t>____________________________________________________________________________</w:t>
-      </w:r>
-    </w:p>
-    <w:p>
-      <w:r>
-        <w:br/>
-      </w:r>
-      <w:r>
+    <w:p>
+      <w:pPr>
+        <w:spacing w:line="360" w:lineRule="auto"/>
+        <w:rPr>
+          <w:sz w:val="24"/>
+          <w:szCs w:val="24"/>
+        </w:rPr>
+      </w:pPr>
+    </w:p>
+    <w:p>
+      <w:pPr>
+        <w:spacing w:line="360" w:lineRule="auto"/>
+        <w:rPr>
+          <w:sz w:val="24"/>
+          <w:szCs w:val="24"/>
+        </w:rPr>
+      </w:pPr>
+      <w:r>
+        <w:rPr>
+          <w:sz w:val="24"/>
+          <w:szCs w:val="24"/>
+        </w:rPr>
+        <w:t>___________________________________________________________________</w:t>
+      </w:r>
+    </w:p>
+    <w:p>
+      <w:pPr>
+        <w:spacing w:line="360" w:lineRule="auto"/>
+        <w:rPr>
+          <w:b/>
+          <w:sz w:val="24"/>
+          <w:szCs w:val="24"/>
+        </w:rPr>
+      </w:pPr>
+      <w:r>
+        <w:rPr>
+          <w:b/>
+          <w:sz w:val="24"/>
+          <w:szCs w:val="24"/>
+        </w:rPr>
         <w:t>CONTENIDO DEL FORO</w:t>
       </w:r>
     </w:p>
     <w:p>
-      <w:r>
-        <w:t>__________________________________________________________________________</w:t>
-      </w:r>
-    </w:p>
-    <w:p/>
-    <w:p>
-      <w:pPr>
+      <w:pPr>
+        <w:spacing w:line="360" w:lineRule="auto"/>
+        <w:rPr>
+          <w:sz w:val="24"/>
+          <w:szCs w:val="24"/>
+        </w:rPr>
+      </w:pPr>
+      <w:r>
+        <w:rPr>
+          <w:sz w:val="24"/>
+          <w:szCs w:val="24"/>
+        </w:rPr>
+        <w:t>_____________________________________________________________________</w:t>
+      </w:r>
+    </w:p>
+    <w:p>
+      <w:pPr>
+        <w:spacing w:line="360" w:lineRule="auto"/>
+        <w:rPr>
+          <w:sz w:val="24"/>
+          <w:szCs w:val="24"/>
+        </w:rPr>
+      </w:pPr>
+    </w:p>
+    <w:p>
+      <w:pPr>
+        <w:spacing w:line="360" w:lineRule="auto"/>
         <w:jc w:val="both"/>
-      </w:pPr>
-      <w:r>
+        <w:rPr>
+          <w:sz w:val="24"/>
+          <w:szCs w:val="24"/>
+        </w:rPr>
+      </w:pPr>
+      <w:r>
+        <w:rPr>
+          <w:sz w:val="24"/>
+          <w:szCs w:val="24"/>
+        </w:rPr>
         <w:t>En la intervención inicial del ingeniero Mario Rincón habla sobre la evolución de la multimedia desde su origen:</w:t>
       </w:r>
     </w:p>
     <w:p>
       <w:pPr>
+        <w:spacing w:line="360" w:lineRule="auto"/>
         <w:jc w:val="both"/>
-      </w:pPr>
-    </w:p>
-    <w:p>
-      <w:pPr>
+        <w:rPr>
+          <w:sz w:val="24"/>
+          <w:szCs w:val="24"/>
+        </w:rPr>
+      </w:pPr>
+    </w:p>
+    <w:p>
+      <w:pPr>
+        <w:spacing w:line="360" w:lineRule="auto"/>
         <w:jc w:val="both"/>
-      </w:pPr>
-      <w:r>
+        <w:rPr>
+          <w:sz w:val="24"/>
+          <w:szCs w:val="24"/>
+        </w:rPr>
+      </w:pPr>
+      <w:r>
+        <w:rPr>
+          <w:sz w:val="24"/>
+          <w:szCs w:val="24"/>
+        </w:rPr>
         <w:t xml:space="preserve">Según  </w:t>
       </w:r>
       <w:sdt>
         <w:sdtPr>
+          <w:rPr>
+            <w:sz w:val="24"/>
+            <w:szCs w:val="24"/>
+          </w:rPr>
           <w:id w:val="-872611520"/>
           <w:citation/>
         </w:sdtPr>
+        <w:sdtEndPr/>
         <w:sdtContent>
           <w:r>
+            <w:rPr>
+              <w:sz w:val="24"/>
+              <w:szCs w:val="24"/>
+            </w:rPr>
             <w:fldChar w:fldCharType="begin"/>
           </w:r>
           <w:r>
+            <w:rPr>
+              <w:sz w:val="24"/>
+              <w:szCs w:val="24"/>
+            </w:rPr>
             <w:instrText xml:space="preserve"> CITATION VAU02 \l 9226 </w:instrText>
           </w:r>
           <w:r>
+            <w:rPr>
+              <w:sz w:val="24"/>
+              <w:szCs w:val="24"/>
+            </w:rPr>
             <w:fldChar w:fldCharType="separate"/>
           </w:r>
           <w:r>
             <w:rPr>
               <w:noProof/>
+              <w:sz w:val="24"/>
+              <w:szCs w:val="24"/>
             </w:rPr>
             <w:t>(VAUGHAN, 2002)</w:t>
           </w:r>
           <w:r>
+            <w:rPr>
+              <w:sz w:val="24"/>
+              <w:szCs w:val="24"/>
+            </w:rPr>
             <w:fldChar w:fldCharType="end"/>
           </w:r>
         </w:sdtContent>
       </w:sdt>
       <w:r>
+        <w:rPr>
+          <w:sz w:val="24"/>
+          <w:szCs w:val="24"/>
+        </w:rPr>
         <w:t xml:space="preserve"> </w:t>
       </w:r>
       <w:r>
+        <w:rPr>
+          <w:sz w:val="24"/>
+          <w:szCs w:val="24"/>
+        </w:rPr>
         <w:t>“</w:t>
       </w:r>
       <w:r>
         <w:rPr>
           <w:i/>
+          <w:sz w:val="24"/>
+          <w:szCs w:val="24"/>
         </w:rPr>
         <w:t xml:space="preserve">Los pilares de la </w:t>
       </w:r>
       <w:r>
         <w:rPr>
           <w:i/>
+          <w:sz w:val="24"/>
+          <w:szCs w:val="24"/>
         </w:rPr>
         <w:t xml:space="preserve">Multimedia se fundamentan en sus cinco </w:t>
       </w:r>
       <w:r>
         <w:rPr>
           <w:i/>
+          <w:sz w:val="24"/>
+          <w:szCs w:val="24"/>
         </w:rPr>
         <w:t>cimientos</w:t>
       </w:r>
       <w:r>
         <w:rPr>
           <w:i/>
+          <w:sz w:val="24"/>
+          <w:szCs w:val="24"/>
         </w:rPr>
         <w:t>: imagen, animación, texto, sonido y video</w:t>
       </w:r>
       <w:r>
         <w:rPr>
           <w:i/>
+          <w:sz w:val="24"/>
+          <w:szCs w:val="24"/>
         </w:rPr>
         <w:t>”</w:t>
       </w:r>
       <w:r>
         <w:rPr>
           <w:i/>
+          <w:sz w:val="24"/>
+          <w:szCs w:val="24"/>
         </w:rPr>
         <w:t>,</w:t>
       </w:r>
       <w:r>
-        <w:t xml:space="preserve"> la combinación de ellos se configuran en el sistema  Multimedia p</w:t>
-      </w:r>
-      <w:r>
-        <w:t xml:space="preserve">ara presentar la información  y gracias a la divergencia de sus pilares se vuelve transversal  a la evolución de las aplicaciones digitales y objetuales. </w:t>
-      </w:r>
-      <w:r>
+        <w:rPr>
+          <w:sz w:val="24"/>
+          <w:szCs w:val="24"/>
+        </w:rPr>
+        <w:t xml:space="preserve"> </w:t>
+      </w:r>
+      <w:r>
+        <w:rPr>
+          <w:sz w:val="24"/>
+          <w:szCs w:val="24"/>
+        </w:rPr>
+        <w:t>la combinación de ellos se configura</w:t>
+      </w:r>
+      <w:r>
+        <w:rPr>
+          <w:sz w:val="24"/>
+          <w:szCs w:val="24"/>
+        </w:rPr>
+        <w:t xml:space="preserve"> en el </w:t>
+      </w:r>
+      <w:r>
+        <w:rPr>
+          <w:sz w:val="24"/>
+          <w:szCs w:val="24"/>
+        </w:rPr>
+        <w:t>sistema Multimedia</w:t>
+      </w:r>
+      <w:r>
+        <w:rPr>
+          <w:sz w:val="24"/>
+          <w:szCs w:val="24"/>
+        </w:rPr>
+        <w:t xml:space="preserve"> p</w:t>
+      </w:r>
+      <w:r>
+        <w:rPr>
+          <w:sz w:val="24"/>
+          <w:szCs w:val="24"/>
+        </w:rPr>
+        <w:t xml:space="preserve">ara presentar la </w:t>
+      </w:r>
+      <w:r>
+        <w:rPr>
+          <w:sz w:val="24"/>
+          <w:szCs w:val="24"/>
+        </w:rPr>
+        <w:t>información y</w:t>
+      </w:r>
+      <w:r>
+        <w:rPr>
+          <w:sz w:val="24"/>
+          <w:szCs w:val="24"/>
+        </w:rPr>
+        <w:t xml:space="preserve"> gracias a la divergencia de sus pilares se vuelve </w:t>
+      </w:r>
+      <w:r>
+        <w:rPr>
+          <w:sz w:val="24"/>
+          <w:szCs w:val="24"/>
+        </w:rPr>
+        <w:t>transversal a</w:t>
+      </w:r>
+      <w:r>
+        <w:rPr>
+          <w:sz w:val="24"/>
+          <w:szCs w:val="24"/>
+        </w:rPr>
+        <w:t xml:space="preserve"> la evolución de las aplicaciones digitales y objetuales. </w:t>
+      </w:r>
+      <w:r>
+        <w:rPr>
+          <w:sz w:val="24"/>
+          <w:szCs w:val="24"/>
+        </w:rPr>
         <w:t xml:space="preserve"> Esto quiere decir que; la Multimedia siempre está </w:t>
       </w:r>
       <w:r>
+        <w:rPr>
+          <w:sz w:val="24"/>
+          <w:szCs w:val="24"/>
+        </w:rPr>
         <w:t>presente, en</w:t>
       </w:r>
       <w:r>
-        <w:t xml:space="preserve"> este camino, la Multimedia se evidencia en diferentes </w:t>
-      </w:r>
-      <w:r>
+        <w:rPr>
+          <w:sz w:val="24"/>
+          <w:szCs w:val="24"/>
+        </w:rPr>
+        <w:t xml:space="preserve"> este camino, la Multimedia se evidencia en diferentes campos; en la web, en la televisión, juegos, en los objetos que necesiten de una interfaz para comunicarse con las personas generando una experiencia de usuario</w:t>
+      </w:r>
+      <w:r>
+        <w:rPr>
+          <w:sz w:val="24"/>
+          <w:szCs w:val="24"/>
+        </w:rPr>
+        <w:t>.</w:t>
+      </w:r>
+    </w:p>
+    <w:p>
+      <w:pPr>
+        <w:spacing w:line="360" w:lineRule="auto"/>
+        <w:jc w:val="both"/>
+        <w:rPr>
+          <w:sz w:val="24"/>
+          <w:szCs w:val="24"/>
+        </w:rPr>
+      </w:pPr>
+    </w:p>
+    <w:p>
+      <w:pPr>
+        <w:spacing w:line="360" w:lineRule="auto"/>
+        <w:jc w:val="both"/>
+        <w:rPr>
+          <w:bCs/>
+          <w:sz w:val="24"/>
+          <w:szCs w:val="24"/>
+        </w:rPr>
+      </w:pPr>
+      <w:r>
+        <w:rPr>
+          <w:sz w:val="24"/>
+          <w:szCs w:val="24"/>
+        </w:rPr>
         <w:lastRenderedPageBreak/>
-        <w:t>campos; en la web, en la televisión, juegos, en los objetos que necesiten de una interfaz para comunicarse con las personas generando una experiencia de usuario</w:t>
-      </w:r>
-      <w:r>
-        <w:t>.</w:t>
-      </w:r>
-    </w:p>
-    <w:p>
-      <w:pPr>
-        <w:jc w:val="both"/>
-      </w:pPr>
-    </w:p>
-    <w:p>
-      <w:pPr>
-        <w:jc w:val="both"/>
+        <w:t>Para explicar cómo ha intervenido la multimedia en la web</w:t>
+      </w:r>
+      <w:r>
+        <w:rPr>
+          <w:sz w:val="24"/>
+          <w:szCs w:val="24"/>
+        </w:rPr>
+        <w:t>,</w:t>
+      </w:r>
+      <w:r>
+        <w:rPr>
+          <w:sz w:val="24"/>
+          <w:szCs w:val="24"/>
+        </w:rPr>
+        <w:t xml:space="preserve"> se parte del origen del mismo</w:t>
+      </w:r>
+      <w:r>
+        <w:rPr>
+          <w:sz w:val="24"/>
+          <w:szCs w:val="24"/>
+        </w:rPr>
+        <w:t xml:space="preserve"> </w:t>
+      </w:r>
+      <w:r>
+        <w:rPr>
+          <w:sz w:val="24"/>
+          <w:szCs w:val="24"/>
+        </w:rPr>
+        <w:t>concepto; Team</w:t>
+      </w:r>
+      <w:r>
+        <w:rPr>
+          <w:sz w:val="24"/>
+          <w:szCs w:val="24"/>
+        </w:rPr>
+        <w:t xml:space="preserve"> Bernes Lee</w:t>
+      </w:r>
+      <w:r>
+        <w:rPr>
+          <w:rStyle w:val="Refdenotaalpie"/>
+          <w:sz w:val="24"/>
+          <w:szCs w:val="24"/>
+        </w:rPr>
+        <w:footnoteReference w:id="1"/>
+      </w:r>
+      <w:r>
+        <w:rPr>
+          <w:sz w:val="24"/>
+          <w:szCs w:val="24"/>
+        </w:rPr>
+        <w:t xml:space="preserve"> considerado padre de la WEB, fundador de la W3C</w:t>
+      </w:r>
+      <w:r>
+        <w:rPr>
+          <w:rStyle w:val="Refdenotaalpie"/>
+          <w:sz w:val="24"/>
+          <w:szCs w:val="24"/>
+        </w:rPr>
+        <w:footnoteReference w:id="2"/>
+      </w:r>
+      <w:r>
+        <w:rPr>
+          <w:sz w:val="24"/>
+          <w:szCs w:val="24"/>
+        </w:rPr>
+        <w:t xml:space="preserve">, </w:t>
+      </w:r>
+      <w:r>
+        <w:rPr>
+          <w:sz w:val="24"/>
+          <w:szCs w:val="24"/>
+        </w:rPr>
+        <w:t xml:space="preserve">en 1991 </w:t>
+      </w:r>
+      <w:r>
+        <w:rPr>
+          <w:sz w:val="24"/>
+          <w:szCs w:val="24"/>
+        </w:rPr>
+        <w:t>creador del HTML</w:t>
+      </w:r>
+      <w:r>
+        <w:rPr>
+          <w:rStyle w:val="Refdenotaalpie"/>
+          <w:sz w:val="24"/>
+          <w:szCs w:val="24"/>
+        </w:rPr>
+        <w:footnoteReference w:id="3"/>
+      </w:r>
+      <w:r>
+        <w:rPr>
+          <w:sz w:val="24"/>
+          <w:szCs w:val="24"/>
+        </w:rPr>
+        <w:t xml:space="preserve"> </w:t>
+      </w:r>
+      <w:r>
+        <w:rPr>
+          <w:sz w:val="24"/>
+          <w:szCs w:val="24"/>
+        </w:rPr>
+        <w:t>lenguaje de marcas para el desarrollo de páginas web</w:t>
+      </w:r>
+      <w:r>
+        <w:rPr>
+          <w:sz w:val="24"/>
+          <w:szCs w:val="24"/>
+        </w:rPr>
+        <w:t>,</w:t>
+      </w:r>
+      <w:r>
+        <w:rPr>
+          <w:sz w:val="24"/>
+          <w:szCs w:val="24"/>
+        </w:rPr>
+        <w:t xml:space="preserve"> donde los usuarios pueden acceder de una manera más fácil a los contenidos,</w:t>
+      </w:r>
+      <w:r>
+        <w:rPr>
+          <w:sz w:val="24"/>
+          <w:szCs w:val="24"/>
+        </w:rPr>
+        <w:t xml:space="preserve"> sin embargo, la información</w:t>
+      </w:r>
+      <w:r>
+        <w:rPr>
+          <w:sz w:val="24"/>
+          <w:szCs w:val="24"/>
+        </w:rPr>
+        <w:t xml:space="preserve"> no</w:t>
+      </w:r>
+      <w:r>
+        <w:rPr>
+          <w:sz w:val="24"/>
+          <w:szCs w:val="24"/>
+        </w:rPr>
+        <w:t xml:space="preserve"> es muy </w:t>
+      </w:r>
+      <w:r>
+        <w:rPr>
+          <w:sz w:val="24"/>
+          <w:szCs w:val="24"/>
+        </w:rPr>
+        <w:t>atractiva,</w:t>
+      </w:r>
+      <w:r>
+        <w:rPr>
+          <w:sz w:val="24"/>
+          <w:szCs w:val="24"/>
+        </w:rPr>
+        <w:t xml:space="preserve"> </w:t>
+      </w:r>
+      <w:r>
+        <w:rPr>
+          <w:sz w:val="24"/>
+          <w:szCs w:val="24"/>
+        </w:rPr>
+        <w:t>pero</w:t>
+      </w:r>
+      <w:r>
+        <w:rPr>
+          <w:sz w:val="24"/>
+          <w:szCs w:val="24"/>
+        </w:rPr>
+        <w:t xml:space="preserve"> es accesible a través de </w:t>
+      </w:r>
+      <w:r>
+        <w:rPr>
+          <w:sz w:val="24"/>
+          <w:szCs w:val="24"/>
+        </w:rPr>
+        <w:t>enlaces,</w:t>
+      </w:r>
+      <w:r>
+        <w:rPr>
+          <w:sz w:val="24"/>
+          <w:szCs w:val="24"/>
+        </w:rPr>
+        <w:t xml:space="preserve"> anclas   en una misma </w:t>
+      </w:r>
+      <w:r>
+        <w:rPr>
+          <w:sz w:val="24"/>
+          <w:szCs w:val="24"/>
+        </w:rPr>
+        <w:t>página, imágenes, en</w:t>
+      </w:r>
+      <w:r>
+        <w:rPr>
+          <w:sz w:val="24"/>
+          <w:szCs w:val="24"/>
+        </w:rPr>
+        <w:t xml:space="preserve"> esta versión</w:t>
+      </w:r>
+      <w:r>
+        <w:rPr>
+          <w:sz w:val="24"/>
+          <w:szCs w:val="24"/>
+        </w:rPr>
+        <w:t xml:space="preserve"> era un diseño limitado. </w:t>
+      </w:r>
+      <w:r>
+        <w:rPr>
+          <w:sz w:val="24"/>
+          <w:szCs w:val="24"/>
+        </w:rPr>
+        <w:t xml:space="preserve"> </w:t>
+      </w:r>
+      <w:r>
+        <w:rPr>
+          <w:sz w:val="24"/>
+          <w:szCs w:val="24"/>
+        </w:rPr>
+        <w:t>En el marco de las páginas estáticas e informativas, se dio a conocer La WEB</w:t>
+      </w:r>
+      <w:r>
+        <w:rPr>
+          <w:sz w:val="24"/>
+          <w:szCs w:val="24"/>
+        </w:rPr>
+        <w:t xml:space="preserve"> </w:t>
+      </w:r>
+      <w:r>
+        <w:rPr>
+          <w:sz w:val="24"/>
+          <w:szCs w:val="24"/>
+        </w:rPr>
+        <w:t xml:space="preserve">1.0 </w:t>
+      </w:r>
+      <w:r>
+        <w:rPr>
+          <w:sz w:val="24"/>
+          <w:szCs w:val="24"/>
+        </w:rPr>
+        <w:t>caracterizada por</w:t>
+      </w:r>
+      <w:r>
+        <w:rPr>
+          <w:sz w:val="24"/>
+          <w:szCs w:val="24"/>
+        </w:rPr>
+        <w:t xml:space="preserve"> tener como </w:t>
+      </w:r>
+      <w:r>
+        <w:rPr>
+          <w:sz w:val="24"/>
+          <w:szCs w:val="24"/>
+        </w:rPr>
+        <w:t xml:space="preserve">eje </w:t>
+      </w:r>
+      <w:r>
+        <w:rPr>
+          <w:sz w:val="24"/>
+          <w:szCs w:val="24"/>
+        </w:rPr>
+        <w:t>principal un usuario pasivo</w:t>
+      </w:r>
+      <w:r>
+        <w:rPr>
+          <w:sz w:val="24"/>
+          <w:szCs w:val="24"/>
+        </w:rPr>
+        <w:t xml:space="preserve"> para solamente consumir</w:t>
+      </w:r>
+      <w:r>
+        <w:rPr>
+          <w:sz w:val="24"/>
+          <w:szCs w:val="24"/>
+        </w:rPr>
+        <w:t xml:space="preserve"> </w:t>
+      </w:r>
+      <w:r>
+        <w:rPr>
+          <w:sz w:val="24"/>
+          <w:szCs w:val="24"/>
+        </w:rPr>
+        <w:t>información con cero interacción</w:t>
+      </w:r>
+      <w:r>
+        <w:rPr>
+          <w:sz w:val="24"/>
+          <w:szCs w:val="24"/>
+        </w:rPr>
+        <w:t xml:space="preserve"> y </w:t>
+      </w:r>
+      <w:r>
+        <w:rPr>
+          <w:sz w:val="24"/>
+          <w:szCs w:val="24"/>
+        </w:rPr>
+        <w:t>retroalimentación, las</w:t>
+      </w:r>
+      <w:r>
+        <w:rPr>
+          <w:sz w:val="24"/>
+          <w:szCs w:val="24"/>
+        </w:rPr>
+        <w:t xml:space="preserve"> tecnologías </w:t>
+      </w:r>
+      <w:r>
+        <w:rPr>
+          <w:sz w:val="24"/>
+          <w:szCs w:val="24"/>
+        </w:rPr>
+        <w:t>evolucionaron y</w:t>
+      </w:r>
+      <w:r>
+        <w:rPr>
+          <w:sz w:val="24"/>
+          <w:szCs w:val="24"/>
+        </w:rPr>
+        <w:t xml:space="preserve"> de la misma forma la Web</w:t>
+      </w:r>
+      <w:r>
+        <w:rPr>
+          <w:sz w:val="24"/>
+          <w:szCs w:val="24"/>
+        </w:rPr>
+        <w:t>,</w:t>
+      </w:r>
+      <w:r>
+        <w:rPr>
+          <w:sz w:val="24"/>
+          <w:szCs w:val="24"/>
+        </w:rPr>
+        <w:t xml:space="preserve"> que dejo de </w:t>
+      </w:r>
+      <w:r>
+        <w:rPr>
+          <w:sz w:val="24"/>
+          <w:szCs w:val="24"/>
+        </w:rPr>
+        <w:t xml:space="preserve">ser sólo textos e hipervínculos, </w:t>
+      </w:r>
+      <w:r>
+        <w:rPr>
+          <w:sz w:val="24"/>
+          <w:szCs w:val="24"/>
+        </w:rPr>
+        <w:t>la evolución permitió que los usuarios se comunicaran entre si y de la misma forma se logró un</w:t>
+      </w:r>
+      <w:r>
+        <w:rPr>
+          <w:sz w:val="24"/>
+          <w:szCs w:val="24"/>
+        </w:rPr>
+        <w:t xml:space="preserve"> aprendizaje colaborativo,</w:t>
+      </w:r>
+      <w:r>
+        <w:rPr>
+          <w:sz w:val="24"/>
+          <w:szCs w:val="24"/>
+        </w:rPr>
+        <w:t xml:space="preserve"> aproximadamente en el 2004, </w:t>
+      </w:r>
+      <w:r>
+        <w:rPr>
+          <w:sz w:val="24"/>
+          <w:szCs w:val="24"/>
+        </w:rPr>
+        <w:t xml:space="preserve"> el fenómeno de las redes</w:t>
+      </w:r>
+      <w:r>
+        <w:rPr>
+          <w:sz w:val="24"/>
+          <w:szCs w:val="24"/>
+        </w:rPr>
+        <w:t xml:space="preserve"> sociales</w:t>
+      </w:r>
+      <w:r>
+        <w:rPr>
+          <w:sz w:val="24"/>
+          <w:szCs w:val="24"/>
+        </w:rPr>
+        <w:t xml:space="preserve">, </w:t>
+      </w:r>
+      <w:r>
+        <w:rPr>
+          <w:sz w:val="24"/>
+          <w:szCs w:val="24"/>
+        </w:rPr>
+        <w:t xml:space="preserve">las </w:t>
+      </w:r>
+      <w:r>
+        <w:rPr>
+          <w:sz w:val="24"/>
+          <w:szCs w:val="24"/>
+        </w:rPr>
+        <w:t>aplicaciones complejas ricas en recursos  “animaciones, juegos, interacciones”, folcsonomías</w:t>
+      </w:r>
+      <w:r>
+        <w:rPr>
+          <w:rStyle w:val="Refdenotaalpie"/>
+          <w:sz w:val="24"/>
+          <w:szCs w:val="24"/>
+        </w:rPr>
+        <w:footnoteReference w:id="4"/>
+      </w:r>
+      <w:r>
+        <w:rPr>
+          <w:sz w:val="24"/>
+          <w:szCs w:val="24"/>
+        </w:rPr>
+        <w:t>, wikis, blogs , el</w:t>
+      </w:r>
+      <w:r>
+        <w:rPr>
+          <w:sz w:val="24"/>
+          <w:szCs w:val="24"/>
+        </w:rPr>
+        <w:t xml:space="preserve"> rol del </w:t>
+      </w:r>
+      <w:r>
+        <w:rPr>
+          <w:sz w:val="24"/>
+          <w:szCs w:val="24"/>
+        </w:rPr>
+        <w:t xml:space="preserve"> usuario </w:t>
+      </w:r>
+      <w:r>
+        <w:rPr>
+          <w:sz w:val="24"/>
+          <w:szCs w:val="24"/>
+        </w:rPr>
+        <w:t xml:space="preserve">en </w:t>
+      </w:r>
+      <w:r>
+        <w:rPr>
+          <w:sz w:val="24"/>
+          <w:szCs w:val="24"/>
+        </w:rPr>
+        <w:t xml:space="preserve">un personaje activo </w:t>
+      </w:r>
+      <w:r>
+        <w:rPr>
+          <w:sz w:val="24"/>
+          <w:szCs w:val="24"/>
+        </w:rPr>
+        <w:t xml:space="preserve"> contribuyeron al nacimiento de la  Web 2.0, </w:t>
+      </w:r>
+      <w:r>
+        <w:rPr>
+          <w:sz w:val="24"/>
+          <w:szCs w:val="24"/>
+        </w:rPr>
+        <w:t xml:space="preserve">termino  atribuido por </w:t>
+      </w:r>
+      <w:r>
         <w:rPr>
           <w:bCs/>
-        </w:rPr>
-      </w:pPr>
-      <w:r>
-        <w:t>Para explicar cómo ha intervenido la multimedia en la web</w:t>
-      </w:r>
-      <w:r>
-        <w:t>,</w:t>
-      </w:r>
-      <w:r>
-        <w:t xml:space="preserve"> se parte del origen del mismo</w:t>
-      </w:r>
-      <w:r>
-        <w:t xml:space="preserve"> concepto</w:t>
-      </w:r>
-      <w:r>
-        <w:t xml:space="preserve">; </w:t>
-      </w:r>
-      <w:r>
-        <w:t xml:space="preserve"> Team Bernes Lee</w:t>
-      </w:r>
-      <w:r>
-        <w:rPr>
-          <w:rStyle w:val="Refdenotaalpie"/>
-        </w:rPr>
-        <w:footnoteReference w:id="1"/>
-      </w:r>
-      <w:r>
-        <w:t xml:space="preserve"> considerado padre de la WEB, fundador de la W3C</w:t>
-      </w:r>
-      <w:r>
-        <w:rPr>
-          <w:rStyle w:val="Refdenotaalpie"/>
-        </w:rPr>
-        <w:footnoteReference w:id="2"/>
-      </w:r>
-      <w:r>
-        <w:t xml:space="preserve">, </w:t>
-      </w:r>
-      <w:r>
-        <w:t xml:space="preserve">en 1991 </w:t>
-      </w:r>
-      <w:r>
-        <w:t>creador del HTML</w:t>
-      </w:r>
-      <w:r>
-        <w:rPr>
-          <w:rStyle w:val="Refdenotaalpie"/>
-        </w:rPr>
-        <w:footnoteReference w:id="3"/>
-      </w:r>
-      <w:r>
-        <w:t xml:space="preserve"> </w:t>
-      </w:r>
-      <w:r>
-        <w:t>lenguaje de marcas para el desarrollo de páginas web</w:t>
-      </w:r>
-      <w:r>
-        <w:t>,</w:t>
-      </w:r>
-      <w:r>
-        <w:t xml:space="preserve"> donde los usuarios pueden acceder de una manera más fácil a los contenidos,</w:t>
-      </w:r>
-      <w:r>
-        <w:t xml:space="preserve"> sin embargo, la información</w:t>
-      </w:r>
-      <w:r>
-        <w:t xml:space="preserve"> no</w:t>
-      </w:r>
-      <w:r>
-        <w:t xml:space="preserve"> es muy atractiva</w:t>
-      </w:r>
-      <w:r>
-        <w:t xml:space="preserve"> </w:t>
-      </w:r>
-      <w:r>
-        <w:t>pero</w:t>
-      </w:r>
-      <w:r>
-        <w:t xml:space="preserve"> es accesible a través de enlaces </w:t>
-      </w:r>
-      <w:r>
-        <w:t>, anclas   en una misma página,  imágenes,  en esta versión</w:t>
-      </w:r>
-      <w:r>
-        <w:t xml:space="preserve"> era un diseño limitado. </w:t>
-      </w:r>
-      <w:r>
-        <w:t xml:space="preserve"> </w:t>
-      </w:r>
-      <w:r>
-        <w:t>En el marco de las páginas estáticas e informativas, se dio a conocer La WEB</w:t>
-      </w:r>
-      <w:r>
-        <w:t xml:space="preserve"> </w:t>
-      </w:r>
-      <w:r>
-        <w:t xml:space="preserve">1.0 </w:t>
-      </w:r>
-      <w:r>
-        <w:t>caracterizada por</w:t>
-      </w:r>
-      <w:r>
-        <w:t xml:space="preserve"> tener como </w:t>
-      </w:r>
-      <w:r>
-        <w:t xml:space="preserve">eje </w:t>
-      </w:r>
-      <w:r>
-        <w:t>principal un usuario pasivo</w:t>
-      </w:r>
-      <w:r>
-        <w:t xml:space="preserve"> para solamente consumir</w:t>
-      </w:r>
-      <w:r>
-        <w:t xml:space="preserve"> </w:t>
-      </w:r>
-      <w:r>
-        <w:t>información con cero interacción</w:t>
-      </w:r>
-      <w:r>
-        <w:t xml:space="preserve"> y </w:t>
-      </w:r>
-      <w:r>
-        <w:t>retroalimentación, las</w:t>
-      </w:r>
-      <w:r>
-        <w:t xml:space="preserve"> tecnologías </w:t>
-      </w:r>
-      <w:r>
-        <w:t>evolucionaron y</w:t>
-      </w:r>
-      <w:r>
-        <w:t xml:space="preserve"> de la misma forma la Web</w:t>
-      </w:r>
-      <w:r>
-        <w:t>,</w:t>
-      </w:r>
-      <w:r>
-        <w:t xml:space="preserve"> que dejo de </w:t>
-      </w:r>
-      <w:r>
-        <w:t xml:space="preserve">ser sólo textos e hipervínculos, </w:t>
-      </w:r>
-      <w:r>
-        <w:t>la evolución permitió que los usuarios se comunicaran entre si y de la misma forma se logró un</w:t>
-      </w:r>
-      <w:r>
-        <w:t xml:space="preserve"> aprendizaje colaborativo,</w:t>
-      </w:r>
-      <w:r>
-        <w:t xml:space="preserve"> aproximadamente en el 2004, </w:t>
-      </w:r>
-      <w:r>
-        <w:t xml:space="preserve"> el fenómeno de las redes</w:t>
-      </w:r>
-      <w:r>
-        <w:t xml:space="preserve"> sociales</w:t>
-      </w:r>
-      <w:r>
-        <w:t xml:space="preserve">, </w:t>
-      </w:r>
-      <w:r>
-        <w:t xml:space="preserve">las </w:t>
-      </w:r>
-      <w:r>
-        <w:t xml:space="preserve">aplicaciones complejas ricas en recursos  “animaciones, juegos, interacciones”, </w:t>
-      </w:r>
-      <w:r>
-        <w:t>folcsonomías</w:t>
-      </w:r>
-      <w:r>
-        <w:rPr>
-          <w:rStyle w:val="Refdenotaalpie"/>
-        </w:rPr>
-        <w:footnoteReference w:id="4"/>
-      </w:r>
-      <w:r>
-        <w:t xml:space="preserve">, wikis, blogs </w:t>
-      </w:r>
-      <w:r>
-        <w:t>, el</w:t>
-      </w:r>
-      <w:r>
-        <w:t xml:space="preserve"> rol del </w:t>
-      </w:r>
-      <w:r>
-        <w:t xml:space="preserve"> usuario </w:t>
-      </w:r>
-      <w:r>
-        <w:t xml:space="preserve">en </w:t>
-      </w:r>
-      <w:r>
-        <w:t xml:space="preserve">un personaje activo </w:t>
-      </w:r>
-      <w:r>
-        <w:t xml:space="preserve"> contribuyeron al nacimiento de la  Web 2.0, </w:t>
-      </w:r>
-      <w:r>
-        <w:t xml:space="preserve">termino  atribuido por </w:t>
-      </w:r>
-      <w:r>
-        <w:rPr>
-          <w:bCs/>
+          <w:sz w:val="24"/>
+          <w:szCs w:val="24"/>
         </w:rPr>
         <w:t>Tim O'Reilly</w:t>
       </w:r>
@@ -792,108 +1493,144 @@
         <w:rPr>
           <w:rStyle w:val="Refdenotaalpie"/>
           <w:bCs/>
+          <w:sz w:val="24"/>
+          <w:szCs w:val="24"/>
         </w:rPr>
         <w:footnoteReference w:id="5"/>
       </w:r>
       <w:r>
         <w:rPr>
           <w:bCs/>
+          <w:sz w:val="24"/>
+          <w:szCs w:val="24"/>
         </w:rPr>
         <w:t>, actualmente la web 2.0 se e</w:t>
       </w:r>
       <w:r>
         <w:rPr>
           <w:bCs/>
+          <w:sz w:val="24"/>
+          <w:szCs w:val="24"/>
         </w:rPr>
         <w:t>ncuentra en constante evolución, paralelamente se están solidificando los cimientos de la</w:t>
       </w:r>
       <w:r>
         <w:rPr>
           <w:bCs/>
+          <w:sz w:val="24"/>
+          <w:szCs w:val="24"/>
         </w:rPr>
         <w:t xml:space="preserve"> Web  3.0 </w:t>
       </w:r>
       <w:r>
         <w:rPr>
           <w:bCs/>
+          <w:sz w:val="24"/>
+          <w:szCs w:val="24"/>
         </w:rPr>
         <w:t>“</w:t>
       </w:r>
       <w:r>
         <w:rPr>
           <w:bCs/>
+          <w:sz w:val="24"/>
+          <w:szCs w:val="24"/>
         </w:rPr>
         <w:t xml:space="preserve">semántica  </w:t>
       </w:r>
       <w:r>
         <w:rPr>
           <w:bCs/>
+          <w:sz w:val="24"/>
+          <w:szCs w:val="24"/>
         </w:rPr>
         <w:t>web con</w:t>
       </w:r>
       <w:r>
         <w:rPr>
           <w:bCs/>
+          <w:sz w:val="24"/>
+          <w:szCs w:val="24"/>
         </w:rPr>
         <w:t xml:space="preserve"> inteligencia artificial</w:t>
       </w:r>
       <w:r>
         <w:rPr>
           <w:bCs/>
+          <w:sz w:val="24"/>
+          <w:szCs w:val="24"/>
         </w:rPr>
         <w:t>”</w:t>
       </w:r>
       <w:r>
         <w:rPr>
           <w:bCs/>
+          <w:sz w:val="24"/>
+          <w:szCs w:val="24"/>
         </w:rPr>
         <w:t>, realidad virtual y aumentada, de la misma forma la Web 4.0 “un cerebro en línea”</w:t>
       </w:r>
       <w:r>
         <w:rPr>
           <w:bCs/>
+          <w:sz w:val="24"/>
+          <w:szCs w:val="24"/>
         </w:rPr>
         <w:t>.</w:t>
       </w:r>
       <w:r>
         <w:rPr>
           <w:bCs/>
+          <w:sz w:val="24"/>
+          <w:szCs w:val="24"/>
         </w:rPr>
         <w:t xml:space="preserve"> </w:t>
       </w:r>
       <w:r>
         <w:rPr>
           <w:bCs/>
+          <w:sz w:val="24"/>
+          <w:szCs w:val="24"/>
         </w:rPr>
         <w:t xml:space="preserve"> </w:t>
       </w:r>
       <w:r>
         <w:rPr>
           <w:bCs/>
+          <w:sz w:val="24"/>
+          <w:szCs w:val="24"/>
         </w:rPr>
         <w:t xml:space="preserve">La multimedia en la televisión </w:t>
       </w:r>
       <w:r>
         <w:rPr>
           <w:bCs/>
+          <w:sz w:val="24"/>
+          <w:szCs w:val="24"/>
         </w:rPr>
         <w:t xml:space="preserve">es una apuesta </w:t>
       </w:r>
       <w:r>
         <w:rPr>
           <w:bCs/>
+          <w:sz w:val="24"/>
+          <w:szCs w:val="24"/>
         </w:rPr>
         <w:t>atractiva</w:t>
       </w:r>
       <w:r>
         <w:rPr>
           <w:bCs/>
+          <w:sz w:val="24"/>
+          <w:szCs w:val="24"/>
         </w:rPr>
         <w:t xml:space="preserve"> donde este dispositivo dejó</w:t>
       </w:r>
       <w:r>
         <w:rPr>
           <w:bCs/>
+          <w:sz w:val="24"/>
+          <w:szCs w:val="24"/>
         </w:rPr>
         <w:t xml:space="preserve"> de ser esa “caja bruta” para convertirse en la Televisión 2.0</w:t>
       </w:r>
@@ -901,58 +1638,252 @@
         <w:rPr>
           <w:rStyle w:val="Refdenotaalpie"/>
           <w:bCs/>
+          <w:sz w:val="24"/>
+          <w:szCs w:val="24"/>
         </w:rPr>
         <w:footnoteReference w:id="6"/>
       </w:r>
       <w:r>
         <w:rPr>
           <w:bCs/>
+          <w:sz w:val="24"/>
+          <w:szCs w:val="24"/>
         </w:rPr>
         <w:t xml:space="preserve">  o televisión a la ca</w:t>
       </w:r>
       <w:r>
         <w:rPr>
           <w:bCs/>
+          <w:sz w:val="24"/>
+          <w:szCs w:val="24"/>
         </w:rPr>
         <w:t xml:space="preserve">rta, donde los usuarios escogen </w:t>
       </w:r>
       <w:r>
         <w:rPr>
           <w:bCs/>
+          <w:sz w:val="24"/>
+          <w:szCs w:val="24"/>
         </w:rPr>
         <w:t>a su antojo lo que</w:t>
       </w:r>
       <w:r>
         <w:rPr>
           <w:bCs/>
+          <w:sz w:val="24"/>
+          <w:szCs w:val="24"/>
         </w:rPr>
         <w:t xml:space="preserve"> </w:t>
       </w:r>
       <w:r>
         <w:rPr>
           <w:bCs/>
+          <w:sz w:val="24"/>
+          <w:szCs w:val="24"/>
         </w:rPr>
         <w:t xml:space="preserve">desean </w:t>
       </w:r>
       <w:r>
         <w:rPr>
           <w:bCs/>
-        </w:rPr>
-        <w:t>ver, hay mayor interacción, los usuarios pueden producir sus mismos contenidos  entre otras ventajas, pero lo importante es cómo Productores Multimediales como incurrir en la T.V 2.0.</w:t>
-      </w:r>
-    </w:p>
-    <w:p>
-      <w:pPr>
+          <w:sz w:val="24"/>
+          <w:szCs w:val="24"/>
+        </w:rPr>
+        <w:t xml:space="preserve">ver, hay mayor interacción, los usuarios pueden producir sus mismos </w:t>
+      </w:r>
+      <w:r>
+        <w:rPr>
+          <w:bCs/>
+          <w:sz w:val="24"/>
+          <w:szCs w:val="24"/>
+        </w:rPr>
+        <w:t>contenidos entre</w:t>
+      </w:r>
+      <w:r>
+        <w:rPr>
+          <w:bCs/>
+          <w:sz w:val="24"/>
+          <w:szCs w:val="24"/>
+        </w:rPr>
+        <w:t xml:space="preserve"> otras ventajas, pero lo importante es cómo Productores Multimediales como incurrir en la T.V 2.0.</w:t>
+      </w:r>
+      <w:r>
+        <w:rPr>
+          <w:bCs/>
+          <w:sz w:val="24"/>
+          <w:szCs w:val="24"/>
+        </w:rPr>
+        <w:t xml:space="preserve"> </w:t>
+      </w:r>
+      <w:r>
+        <w:rPr>
+          <w:bCs/>
+          <w:sz w:val="24"/>
+          <w:szCs w:val="24"/>
+        </w:rPr>
+        <w:t xml:space="preserve"> </w:t>
+      </w:r>
+    </w:p>
+    <w:p>
+      <w:pPr>
+        <w:spacing w:line="360" w:lineRule="auto"/>
         <w:jc w:val="both"/>
         <w:rPr>
+          <w:rFonts w:eastAsia="Times"/>
+          <w:color w:val="232323"/>
+          <w:sz w:val="24"/>
+          <w:szCs w:val="24"/>
+        </w:rPr>
+      </w:pPr>
+      <w:r>
+        <w:rPr>
           <w:bCs/>
-        </w:rPr>
-      </w:pPr>
+          <w:sz w:val="24"/>
+          <w:szCs w:val="24"/>
+        </w:rPr>
+        <w:t xml:space="preserve">La multimedia está en constante evolución en una relación directamente proporcional al cambio tecnológico, a la convergencia del hardware y divergencia del software, la multimedia se presenta en los recursos digitales como en las APP, en las páginas web, </w:t>
+      </w:r>
+      <w:r>
+        <w:rPr>
+          <w:bCs/>
+          <w:sz w:val="24"/>
+          <w:szCs w:val="24"/>
+        </w:rPr>
+        <w:lastRenderedPageBreak/>
+        <w:t>los videojuegos, entre otros y en los productos objetuales con el internet de las cosas; ese cambio acelerado obliga a repensar la Multimedia</w:t>
+      </w:r>
+      <w:sdt>
+        <w:sdtPr>
+          <w:rPr>
+            <w:bCs/>
+            <w:sz w:val="24"/>
+            <w:szCs w:val="24"/>
+          </w:rPr>
+          <w:id w:val="806276456"/>
+          <w:citation/>
+        </w:sdtPr>
+        <w:sdtContent>
+          <w:r>
+            <w:rPr>
+              <w:bCs/>
+              <w:sz w:val="24"/>
+              <w:szCs w:val="24"/>
+            </w:rPr>
+            <w:fldChar w:fldCharType="begin"/>
+          </w:r>
+          <w:r>
+            <w:rPr>
+              <w:bCs/>
+              <w:sz w:val="24"/>
+              <w:szCs w:val="24"/>
+            </w:rPr>
+            <w:instrText xml:space="preserve"> CITATION Rin17 \l 9226 </w:instrText>
+          </w:r>
+          <w:r>
+            <w:rPr>
+              <w:bCs/>
+              <w:sz w:val="24"/>
+              <w:szCs w:val="24"/>
+            </w:rPr>
+            <w:fldChar w:fldCharType="separate"/>
+          </w:r>
+          <w:r>
+            <w:rPr>
+              <w:bCs/>
+              <w:noProof/>
+              <w:sz w:val="24"/>
+              <w:szCs w:val="24"/>
+            </w:rPr>
+            <w:t xml:space="preserve"> </w:t>
+          </w:r>
+          <w:r>
+            <w:rPr>
+              <w:noProof/>
+              <w:sz w:val="24"/>
+              <w:szCs w:val="24"/>
+            </w:rPr>
+            <w:t>(Rincón Gutiérrez, 2017)</w:t>
+          </w:r>
+          <w:r>
+            <w:rPr>
+              <w:bCs/>
+              <w:sz w:val="24"/>
+              <w:szCs w:val="24"/>
+            </w:rPr>
+            <w:fldChar w:fldCharType="end"/>
+          </w:r>
+        </w:sdtContent>
+      </w:sdt>
+      <w:r>
+        <w:rPr>
+          <w:bCs/>
+          <w:sz w:val="24"/>
+          <w:szCs w:val="24"/>
+        </w:rPr>
+        <w:t xml:space="preserve">. Al finalizar la intervención del Ingeniero Mario Rincón, da paso al </w:t>
+      </w:r>
+      <w:r>
+        <w:rPr>
+          <w:rFonts w:eastAsia="Times"/>
+          <w:color w:val="232323"/>
+          <w:sz w:val="24"/>
+          <w:szCs w:val="24"/>
+        </w:rPr>
+        <w:t xml:space="preserve"> ingeniero </w:t>
+      </w:r>
+      <w:r>
+        <w:rPr>
+          <w:rFonts w:eastAsia="Times"/>
+          <w:b/>
+          <w:color w:val="232323"/>
+          <w:sz w:val="24"/>
+          <w:szCs w:val="24"/>
+        </w:rPr>
+        <w:t xml:space="preserve">Andrés </w:t>
+      </w:r>
+      <w:r>
+        <w:rPr>
+          <w:rFonts w:eastAsia="Times"/>
+          <w:b/>
+          <w:color w:val="232323"/>
+          <w:sz w:val="24"/>
+          <w:szCs w:val="24"/>
+        </w:rPr>
+        <w:t>López</w:t>
+      </w:r>
+      <w:r>
+        <w:rPr>
+          <w:rFonts w:eastAsia="Times"/>
+          <w:b/>
+          <w:color w:val="232323"/>
+          <w:sz w:val="24"/>
+          <w:szCs w:val="24"/>
+        </w:rPr>
+        <w:t xml:space="preserve"> </w:t>
+      </w:r>
+      <w:r>
+        <w:rPr>
+          <w:rFonts w:eastAsia="Times"/>
+          <w:color w:val="232323"/>
+          <w:sz w:val="24"/>
+          <w:szCs w:val="24"/>
+        </w:rPr>
+        <w:t>que</w:t>
+      </w:r>
+      <w:r>
+        <w:rPr>
+          <w:rFonts w:eastAsia="Times"/>
+          <w:color w:val="232323"/>
+          <w:sz w:val="24"/>
+          <w:szCs w:val="24"/>
+        </w:rPr>
+        <w:t xml:space="preserve"> inicia con una pregunta al público: ¿ustedes creen que los videojuegos tienen que ver con la multimedia? después de escuchar algunas intervenciones por parte del público, El Ingeniero Andres López asevera:  los videojuegos son absolutamente multimedia pura, el videojuego es un producto multimedia, donde interviene diferentes componentes:  sonido, música, animación, imagen, video y lo mejor de todo, interactividad e inmersión.</w:t>
+      </w:r>
     </w:p>
     <w:p>
       <w:pPr>
         <w:widowControl w:val="0"/>
-        <w:spacing w:after="100"/>
+        <w:spacing w:after="100" w:line="360" w:lineRule="auto"/>
         <w:jc w:val="both"/>
         <w:rPr>
           <w:rFonts w:eastAsia="Times"/>
@@ -968,13 +1899,392 @@
           <w:sz w:val="24"/>
           <w:szCs w:val="24"/>
         </w:rPr>
-        <w:t xml:space="preserve">El ingeniero </w:t>
-      </w:r>
-      <w:r>
+        <w:t xml:space="preserve">Los videojuegos son encargados de ofrecer experiencias, el ser humano siempre ha necesitado de juegos, los videojuegos incluso pueden hacerte más inteligente, Muchos estudios demuestran que después de </w:t>
+      </w:r>
+      <w:r>
+        <w:rPr>
+          <w:rFonts w:eastAsia="Times"/>
+          <w:color w:val="232323"/>
+          <w:sz w:val="24"/>
+          <w:szCs w:val="24"/>
+        </w:rPr>
+        <w:t>jugarlos</w:t>
+      </w:r>
+      <w:r>
+        <w:rPr>
+          <w:rFonts w:eastAsia="Times"/>
+          <w:color w:val="232323"/>
+          <w:sz w:val="24"/>
+          <w:szCs w:val="24"/>
+        </w:rPr>
+        <w:t xml:space="preserve"> se I</w:t>
+      </w:r>
+      <w:r>
+        <w:rPr>
+          <w:rFonts w:eastAsia="Times"/>
+          <w:color w:val="232323"/>
+          <w:sz w:val="24"/>
+          <w:szCs w:val="24"/>
+        </w:rPr>
+        <w:t>ncrementan funciones cognitivas, p</w:t>
+      </w:r>
+      <w:r>
+        <w:rPr>
+          <w:rFonts w:eastAsia="Times"/>
+          <w:color w:val="232323"/>
+          <w:sz w:val="24"/>
+          <w:szCs w:val="24"/>
+        </w:rPr>
+        <w:t>or ejemplo</w:t>
+      </w:r>
+      <w:r>
+        <w:rPr>
+          <w:rFonts w:eastAsia="Times"/>
+          <w:color w:val="232323"/>
+          <w:sz w:val="24"/>
+          <w:szCs w:val="24"/>
+        </w:rPr>
+        <w:t xml:space="preserve">: </w:t>
+      </w:r>
+      <w:r>
+        <w:rPr>
+          <w:rFonts w:eastAsia="Times"/>
+          <w:color w:val="232323"/>
+          <w:sz w:val="24"/>
+          <w:szCs w:val="24"/>
+        </w:rPr>
+        <w:t xml:space="preserve"> </w:t>
+      </w:r>
+      <w:r>
+        <w:rPr>
+          <w:rFonts w:eastAsia="Times"/>
+          <w:color w:val="232323"/>
+          <w:sz w:val="24"/>
+          <w:szCs w:val="24"/>
+        </w:rPr>
+        <w:t>jugar plataformas</w:t>
+      </w:r>
+      <w:r>
+        <w:rPr>
+          <w:rFonts w:eastAsia="Times"/>
+          <w:color w:val="232323"/>
+          <w:sz w:val="24"/>
+          <w:szCs w:val="24"/>
+        </w:rPr>
+        <w:t xml:space="preserve"> 30 minutos al día</w:t>
+      </w:r>
+      <w:r>
+        <w:rPr>
+          <w:rFonts w:eastAsia="Times"/>
+          <w:color w:val="232323"/>
+          <w:sz w:val="24"/>
+          <w:szCs w:val="24"/>
+        </w:rPr>
+        <w:t>,</w:t>
+      </w:r>
+      <w:r>
+        <w:rPr>
+          <w:rFonts w:eastAsia="Times"/>
+          <w:color w:val="232323"/>
+          <w:sz w:val="24"/>
+          <w:szCs w:val="24"/>
+        </w:rPr>
+        <w:t xml:space="preserve"> se desarrollaron áreas del cerebro que mostraron una mejora en memoria, planeación estratégica </w:t>
+      </w:r>
+      <w:r>
+        <w:rPr>
+          <w:rFonts w:eastAsia="Times"/>
+          <w:color w:val="232323"/>
+          <w:sz w:val="24"/>
+          <w:szCs w:val="24"/>
+        </w:rPr>
+        <w:t>y desarrollo de motricidad fina, los j</w:t>
+      </w:r>
+      <w:r>
+        <w:rPr>
+          <w:rFonts w:eastAsia="Times"/>
+          <w:color w:val="232323"/>
+          <w:sz w:val="24"/>
+          <w:szCs w:val="24"/>
+        </w:rPr>
+        <w:t>uegos de acción pueden mejorar</w:t>
+      </w:r>
+      <w:r>
+        <w:rPr>
+          <w:rFonts w:eastAsia="Times"/>
+          <w:color w:val="232323"/>
+          <w:sz w:val="24"/>
+          <w:szCs w:val="24"/>
+        </w:rPr>
+        <w:t xml:space="preserve"> la atención en detalles y hay muchos juegos q enfocados a la educación, los videojuegos</w:t>
+      </w:r>
+      <w:r>
+        <w:rPr>
+          <w:rFonts w:eastAsia="Times"/>
+          <w:color w:val="232323"/>
+          <w:sz w:val="24"/>
+          <w:szCs w:val="24"/>
+        </w:rPr>
+        <w:t xml:space="preserve"> puede hasta reducir el envejecimiento cerebral hasta por 7 años.</w:t>
+      </w:r>
+    </w:p>
+    <w:p>
+      <w:pPr>
+        <w:widowControl w:val="0"/>
+        <w:spacing w:after="100" w:line="360" w:lineRule="auto"/>
+        <w:jc w:val="both"/>
+        <w:rPr>
+          <w:rFonts w:eastAsia="Times"/>
+          <w:color w:val="232323"/>
+          <w:sz w:val="24"/>
+          <w:szCs w:val="24"/>
+        </w:rPr>
+      </w:pPr>
+      <w:r>
+        <w:rPr>
+          <w:rFonts w:eastAsia="Times"/>
+          <w:color w:val="232323"/>
+          <w:sz w:val="24"/>
+          <w:szCs w:val="24"/>
+        </w:rPr>
+        <w:t>A</w:t>
+      </w:r>
+      <w:r>
+        <w:rPr>
+          <w:rFonts w:eastAsia="Times"/>
+          <w:color w:val="232323"/>
+          <w:sz w:val="24"/>
+          <w:szCs w:val="24"/>
+        </w:rPr>
+        <w:t xml:space="preserve"> medida que avanza la tecnología</w:t>
+      </w:r>
+      <w:r>
+        <w:rPr>
+          <w:rFonts w:eastAsia="Times"/>
+          <w:color w:val="232323"/>
+          <w:sz w:val="24"/>
+          <w:szCs w:val="24"/>
+        </w:rPr>
+        <w:t>,</w:t>
+      </w:r>
+      <w:r>
+        <w:rPr>
+          <w:rFonts w:eastAsia="Times"/>
+          <w:color w:val="232323"/>
+          <w:sz w:val="24"/>
+          <w:szCs w:val="24"/>
+        </w:rPr>
+        <w:t xml:space="preserve"> ya se pueden hacer simulaciones de procesos complejos en cualquier parte del mundo, como entrenamiento para operaciones o mantenimientos de equipos o uso de maquinaria.</w:t>
+      </w:r>
+      <w:r>
+        <w:rPr>
+          <w:rFonts w:eastAsia="Times"/>
+          <w:color w:val="232323"/>
+          <w:sz w:val="24"/>
+          <w:szCs w:val="24"/>
+        </w:rPr>
+        <w:t xml:space="preserve"> Sin embargo, todo exceso es malo, </w:t>
+      </w:r>
+      <w:r>
+        <w:rPr>
+          <w:rFonts w:eastAsia="Times"/>
+          <w:color w:val="232323"/>
+          <w:sz w:val="24"/>
+          <w:szCs w:val="24"/>
+        </w:rPr>
+        <w:t>hasta el agua.</w:t>
+      </w:r>
+    </w:p>
+    <w:p>
+      <w:pPr>
+        <w:widowControl w:val="0"/>
+        <w:spacing w:after="100" w:line="360" w:lineRule="auto"/>
+        <w:jc w:val="right"/>
         <w:rPr>
           <w:rFonts w:eastAsia="Times"/>
           <w:b/>
           <w:color w:val="232323"/>
+          <w:sz w:val="20"/>
+          <w:szCs w:val="20"/>
+        </w:rPr>
+      </w:pPr>
+      <w:r>
+        <w:rPr>
+          <w:rFonts w:eastAsia="Times"/>
+          <w:noProof/>
+          <w:color w:val="232323"/>
+          <w:sz w:val="24"/>
+          <w:szCs w:val="24"/>
+        </w:rPr>
+        <w:lastRenderedPageBreak/>
+        <w:drawing>
+          <wp:inline distT="0" distB="0" distL="0" distR="0">
+            <wp:extent cx="5943600" cy="3344545"/>
+            <wp:effectExtent l="114300" t="114300" r="114300" b="141605"/>
+            <wp:docPr id="5" name="Imagen 5"/>
+            <wp:cNvGraphicFramePr>
+              <a:graphicFrameLocks xmlns:a="http://schemas.openxmlformats.org/drawingml/2006/main" noChangeAspect="1"/>
+            </wp:cNvGraphicFramePr>
+            <a:graphic xmlns:a="http://schemas.openxmlformats.org/drawingml/2006/main">
+              <a:graphicData uri="http://schemas.openxmlformats.org/drawingml/2006/picture">
+                <pic:pic xmlns:pic="http://schemas.openxmlformats.org/drawingml/2006/picture">
+                  <pic:nvPicPr>
+                    <pic:cNvPr id="5" name="P_20170929_185641.jpg"/>
+                    <pic:cNvPicPr/>
+                  </pic:nvPicPr>
+                  <pic:blipFill>
+                    <a:blip r:embed="rId9" cstate="print">
+                      <a:extLst>
+                        <a:ext uri="{28A0092B-C50C-407E-A947-70E740481C1C}">
+                          <a14:useLocalDpi xmlns:a14="http://schemas.microsoft.com/office/drawing/2010/main" val="0"/>
+                        </a:ext>
+                      </a:extLst>
+                    </a:blip>
+                    <a:stretch>
+                      <a:fillRect/>
+                    </a:stretch>
+                  </pic:blipFill>
+                  <pic:spPr>
+                    <a:xfrm>
+                      <a:off x="0" y="0"/>
+                      <a:ext cx="5943600" cy="3344545"/>
+                    </a:xfrm>
+                    <a:prstGeom prst="rect">
+                      <a:avLst/>
+                    </a:prstGeom>
+                    <a:solidFill>
+                      <a:srgbClr val="FFFFFF">
+                        <a:shade val="85000"/>
+                      </a:srgbClr>
+                    </a:solidFill>
+                    <a:ln w="88900" cap="sq">
+                      <a:solidFill>
+                        <a:srgbClr val="FFFFFF"/>
+                      </a:solidFill>
+                      <a:miter lim="800000"/>
+                    </a:ln>
+                    <a:effectLst>
+                      <a:outerShdw blurRad="55000" dist="18000" dir="5400000" algn="tl" rotWithShape="0">
+                        <a:srgbClr val="000000">
+                          <a:alpha val="40000"/>
+                        </a:srgbClr>
+                      </a:outerShdw>
+                    </a:effectLst>
+                    <a:scene3d>
+                      <a:camera prst="orthographicFront"/>
+                      <a:lightRig rig="twoPt" dir="t">
+                        <a:rot lat="0" lon="0" rev="7200000"/>
+                      </a:lightRig>
+                    </a:scene3d>
+                    <a:sp3d>
+                      <a:bevelT w="25400" h="19050"/>
+                      <a:contourClr>
+                        <a:srgbClr val="FFFFFF"/>
+                      </a:contourClr>
+                    </a:sp3d>
+                  </pic:spPr>
+                </pic:pic>
+              </a:graphicData>
+            </a:graphic>
+          </wp:inline>
+        </w:drawing>
+      </w:r>
+      <w:r>
+        <w:rPr>
+          <w:rFonts w:eastAsia="Times"/>
+          <w:b/>
+          <w:color w:val="232323"/>
+          <w:sz w:val="20"/>
+          <w:szCs w:val="20"/>
+        </w:rPr>
+        <w:t>E</w:t>
+      </w:r>
+      <w:r>
+        <w:rPr>
+          <w:rFonts w:eastAsia="Times"/>
+          <w:b/>
+          <w:color w:val="232323"/>
+          <w:sz w:val="20"/>
+          <w:szCs w:val="20"/>
+        </w:rPr>
+        <w:t>n la imagen participación de Andrés López de forma remota.</w:t>
+      </w:r>
+    </w:p>
+    <w:p>
+      <w:pPr>
+        <w:widowControl w:val="0"/>
+        <w:spacing w:after="100" w:line="360" w:lineRule="auto"/>
+        <w:rPr>
+          <w:rFonts w:eastAsia="Times"/>
+          <w:color w:val="232323"/>
+          <w:sz w:val="24"/>
+          <w:szCs w:val="24"/>
+        </w:rPr>
+      </w:pPr>
+    </w:p>
+    <w:p>
+      <w:pPr>
+        <w:widowControl w:val="0"/>
+        <w:spacing w:after="100" w:line="360" w:lineRule="auto"/>
+        <w:jc w:val="both"/>
+        <w:rPr>
+          <w:rFonts w:eastAsia="Times"/>
+          <w:color w:val="232323"/>
+          <w:sz w:val="24"/>
+          <w:szCs w:val="24"/>
+        </w:rPr>
+      </w:pPr>
+      <w:r>
+        <w:rPr>
+          <w:rFonts w:eastAsia="Times"/>
+          <w:color w:val="232323"/>
+          <w:sz w:val="24"/>
+          <w:szCs w:val="24"/>
+        </w:rPr>
+        <w:t>Posteriormente</w:t>
+      </w:r>
+      <w:r>
+        <w:rPr>
+          <w:rFonts w:eastAsia="Times"/>
+          <w:color w:val="232323"/>
+          <w:sz w:val="24"/>
+          <w:szCs w:val="24"/>
+        </w:rPr>
+        <w:t>,</w:t>
+      </w:r>
+      <w:r>
+        <w:rPr>
+          <w:rFonts w:eastAsia="Times"/>
+          <w:color w:val="232323"/>
+          <w:sz w:val="24"/>
+          <w:szCs w:val="24"/>
+        </w:rPr>
+        <w:t xml:space="preserve"> de forma remota, se desarrolló un acalorado, pero divertido conversatorio entre el ingeniero </w:t>
+      </w:r>
+      <w:r>
+        <w:rPr>
+          <w:rFonts w:eastAsia="Times"/>
+          <w:b/>
+          <w:color w:val="232323"/>
+          <w:sz w:val="24"/>
+          <w:szCs w:val="24"/>
+        </w:rPr>
+        <w:t>Mario Rincón</w:t>
+      </w:r>
+      <w:r>
+        <w:rPr>
+          <w:rFonts w:eastAsia="Times"/>
+          <w:color w:val="232323"/>
+          <w:sz w:val="24"/>
+          <w:szCs w:val="24"/>
+        </w:rPr>
+        <w:t xml:space="preserve"> y el Ingeniero </w:t>
+      </w:r>
+      <w:r>
+        <w:rPr>
+          <w:rFonts w:eastAsia="Times"/>
+          <w:b/>
+          <w:color w:val="232323"/>
           <w:sz w:val="24"/>
           <w:szCs w:val="24"/>
         </w:rPr>
@@ -987,456 +2297,7 @@
           <w:sz w:val="24"/>
           <w:szCs w:val="24"/>
         </w:rPr>
-        <w:t xml:space="preserve"> inicia con una pregunta al público: ¿</w:t>
-      </w:r>
-      <w:r>
-        <w:rPr>
-          <w:rFonts w:eastAsia="Times"/>
-          <w:color w:val="232323"/>
-          <w:sz w:val="24"/>
-          <w:szCs w:val="24"/>
-        </w:rPr>
-        <w:t>ustedes creen que los videojuegos tienen que ver con la multimedia?</w:t>
-      </w:r>
-      <w:r>
-        <w:rPr>
-          <w:rFonts w:eastAsia="Times"/>
-          <w:color w:val="232323"/>
-          <w:sz w:val="24"/>
-          <w:szCs w:val="24"/>
-        </w:rPr>
-        <w:t xml:space="preserve"> después de escuchar algunas intervenciones por parte del público, El Ingeniero Andres López asevera:  l</w:t>
-      </w:r>
-      <w:r>
-        <w:rPr>
-          <w:rFonts w:eastAsia="Times"/>
-          <w:color w:val="232323"/>
-          <w:sz w:val="24"/>
-          <w:szCs w:val="24"/>
-        </w:rPr>
-        <w:t>os videojuegos so</w:t>
-      </w:r>
-      <w:r>
-        <w:rPr>
-          <w:rFonts w:eastAsia="Times"/>
-          <w:color w:val="232323"/>
-          <w:sz w:val="24"/>
-          <w:szCs w:val="24"/>
-        </w:rPr>
-        <w:t>n absolutamente multimedia pura, e</w:t>
-      </w:r>
-      <w:r>
-        <w:rPr>
-          <w:rFonts w:eastAsia="Times"/>
-          <w:color w:val="232323"/>
-          <w:sz w:val="24"/>
-          <w:szCs w:val="24"/>
-        </w:rPr>
-        <w:t xml:space="preserve">l videojuego es un producto multimedia, </w:t>
-      </w:r>
-      <w:r>
-        <w:rPr>
-          <w:rFonts w:eastAsia="Times"/>
-          <w:color w:val="232323"/>
-          <w:sz w:val="24"/>
-          <w:szCs w:val="24"/>
-        </w:rPr>
-        <w:t xml:space="preserve">donde interviene diferentes componentes: </w:t>
-      </w:r>
-      <w:r>
-        <w:rPr>
-          <w:rFonts w:eastAsia="Times"/>
-          <w:color w:val="232323"/>
-          <w:sz w:val="24"/>
-          <w:szCs w:val="24"/>
-        </w:rPr>
-        <w:t xml:space="preserve"> sonido, música, animación, imagen, video y lo mejor de todo, interactividad e inmersión.</w:t>
-      </w:r>
-    </w:p>
-    <w:p>
-      <w:pPr>
-        <w:widowControl w:val="0"/>
-        <w:spacing w:after="100"/>
-        <w:jc w:val="both"/>
-        <w:rPr>
-          <w:rFonts w:eastAsia="Times"/>
-          <w:color w:val="232323"/>
-          <w:sz w:val="24"/>
-          <w:szCs w:val="24"/>
-        </w:rPr>
-      </w:pPr>
-      <w:r>
-        <w:rPr>
-          <w:rFonts w:eastAsia="Times"/>
-          <w:color w:val="232323"/>
-          <w:sz w:val="24"/>
-          <w:szCs w:val="24"/>
-        </w:rPr>
-        <w:t>Los videojuegos son encargados de ofrecer experiencias, el ser humano siempre ha necesitado</w:t>
-      </w:r>
-      <w:r>
-        <w:rPr>
-          <w:rFonts w:eastAsia="Times"/>
-          <w:color w:val="232323"/>
-          <w:sz w:val="24"/>
-          <w:szCs w:val="24"/>
-        </w:rPr>
-        <w:t xml:space="preserve"> de juegos, l</w:t>
-      </w:r>
-      <w:r>
-        <w:rPr>
-          <w:rFonts w:eastAsia="Times"/>
-          <w:color w:val="232323"/>
-          <w:sz w:val="24"/>
-          <w:szCs w:val="24"/>
-        </w:rPr>
-        <w:t>os videojuegos incluso pueden hacerte más inteligente</w:t>
-      </w:r>
-      <w:r>
-        <w:rPr>
-          <w:rFonts w:eastAsia="Times"/>
-          <w:color w:val="232323"/>
-          <w:sz w:val="24"/>
-          <w:szCs w:val="24"/>
-        </w:rPr>
-        <w:t xml:space="preserve">, </w:t>
-      </w:r>
-      <w:r>
-        <w:rPr>
-          <w:rFonts w:eastAsia="Times"/>
-          <w:color w:val="232323"/>
-          <w:sz w:val="24"/>
-          <w:szCs w:val="24"/>
-        </w:rPr>
-        <w:t xml:space="preserve">Muchos estudios demuestran que después de </w:t>
-      </w:r>
-      <w:r>
-        <w:rPr>
-          <w:rFonts w:eastAsia="Times"/>
-          <w:color w:val="232323"/>
-          <w:sz w:val="24"/>
-          <w:szCs w:val="24"/>
-        </w:rPr>
-        <w:t>jugarlos</w:t>
-      </w:r>
-      <w:r>
-        <w:rPr>
-          <w:rFonts w:eastAsia="Times"/>
-          <w:color w:val="232323"/>
-          <w:sz w:val="24"/>
-          <w:szCs w:val="24"/>
-        </w:rPr>
-        <w:t xml:space="preserve"> se I</w:t>
-      </w:r>
-      <w:r>
-        <w:rPr>
-          <w:rFonts w:eastAsia="Times"/>
-          <w:color w:val="232323"/>
-          <w:sz w:val="24"/>
-          <w:szCs w:val="24"/>
-        </w:rPr>
-        <w:t>ncrementan funciones cognitivas, p</w:t>
-      </w:r>
-      <w:r>
-        <w:rPr>
-          <w:rFonts w:eastAsia="Times"/>
-          <w:color w:val="232323"/>
-          <w:sz w:val="24"/>
-          <w:szCs w:val="24"/>
-        </w:rPr>
-        <w:t>or ejemplo</w:t>
-      </w:r>
-      <w:r>
-        <w:rPr>
-          <w:rFonts w:eastAsia="Times"/>
-          <w:color w:val="232323"/>
-          <w:sz w:val="24"/>
-          <w:szCs w:val="24"/>
-        </w:rPr>
-        <w:t xml:space="preserve">: </w:t>
-      </w:r>
-      <w:r>
-        <w:rPr>
-          <w:rFonts w:eastAsia="Times"/>
-          <w:color w:val="232323"/>
-          <w:sz w:val="24"/>
-          <w:szCs w:val="24"/>
-        </w:rPr>
-        <w:t xml:space="preserve"> </w:t>
-      </w:r>
-      <w:r>
-        <w:rPr>
-          <w:rFonts w:eastAsia="Times"/>
-          <w:color w:val="232323"/>
-          <w:sz w:val="24"/>
-          <w:szCs w:val="24"/>
-        </w:rPr>
-        <w:t>jugar plataformas</w:t>
-      </w:r>
-      <w:r>
-        <w:rPr>
-          <w:rFonts w:eastAsia="Times"/>
-          <w:color w:val="232323"/>
-          <w:sz w:val="24"/>
-          <w:szCs w:val="24"/>
-        </w:rPr>
-        <w:t xml:space="preserve"> 30 minutos al día</w:t>
-      </w:r>
-      <w:r>
-        <w:rPr>
-          <w:rFonts w:eastAsia="Times"/>
-          <w:color w:val="232323"/>
-          <w:sz w:val="24"/>
-          <w:szCs w:val="24"/>
-        </w:rPr>
-        <w:t>,</w:t>
-      </w:r>
-      <w:r>
-        <w:rPr>
-          <w:rFonts w:eastAsia="Times"/>
-          <w:color w:val="232323"/>
-          <w:sz w:val="24"/>
-          <w:szCs w:val="24"/>
-        </w:rPr>
-        <w:t xml:space="preserve"> se desarrollaron áreas del cerebro que mostraron una mejora en memoria, planeación estratégica </w:t>
-      </w:r>
-      <w:r>
-        <w:rPr>
-          <w:rFonts w:eastAsia="Times"/>
-          <w:color w:val="232323"/>
-          <w:sz w:val="24"/>
-          <w:szCs w:val="24"/>
-        </w:rPr>
-        <w:t xml:space="preserve">y desarrollo de motricidad </w:t>
-      </w:r>
-      <w:r>
-        <w:rPr>
-          <w:rFonts w:eastAsia="Times"/>
-          <w:color w:val="232323"/>
-          <w:sz w:val="24"/>
-          <w:szCs w:val="24"/>
-        </w:rPr>
-        <w:lastRenderedPageBreak/>
-        <w:t>fina, los j</w:t>
-      </w:r>
-      <w:r>
-        <w:rPr>
-          <w:rFonts w:eastAsia="Times"/>
-          <w:color w:val="232323"/>
-          <w:sz w:val="24"/>
-          <w:szCs w:val="24"/>
-        </w:rPr>
-        <w:t>uegos de acción pueden mejorar</w:t>
-      </w:r>
-      <w:r>
-        <w:rPr>
-          <w:rFonts w:eastAsia="Times"/>
-          <w:color w:val="232323"/>
-          <w:sz w:val="24"/>
-          <w:szCs w:val="24"/>
-        </w:rPr>
-        <w:t xml:space="preserve"> la atención en detalles y hay muchos juegos q enfocados a la educación, los videojuegos</w:t>
-      </w:r>
-      <w:r>
-        <w:rPr>
-          <w:rFonts w:eastAsia="Times"/>
-          <w:color w:val="232323"/>
-          <w:sz w:val="24"/>
-          <w:szCs w:val="24"/>
-        </w:rPr>
-        <w:t xml:space="preserve"> puede hasta reducir el envejecimiento cerebral hasta por 7 años.</w:t>
-      </w:r>
-    </w:p>
-    <w:p>
-      <w:pPr>
-        <w:widowControl w:val="0"/>
-        <w:spacing w:after="100"/>
-        <w:jc w:val="both"/>
-        <w:rPr>
-          <w:rFonts w:eastAsia="Times"/>
-          <w:color w:val="232323"/>
-          <w:sz w:val="24"/>
-          <w:szCs w:val="24"/>
-        </w:rPr>
-      </w:pPr>
-      <w:r>
-        <w:rPr>
-          <w:rFonts w:eastAsia="Times"/>
-          <w:color w:val="232323"/>
-          <w:sz w:val="24"/>
-          <w:szCs w:val="24"/>
-        </w:rPr>
-        <w:t>A</w:t>
-      </w:r>
-      <w:r>
-        <w:rPr>
-          <w:rFonts w:eastAsia="Times"/>
-          <w:color w:val="232323"/>
-          <w:sz w:val="24"/>
-          <w:szCs w:val="24"/>
-        </w:rPr>
-        <w:t xml:space="preserve"> medida que avanza la tecnología</w:t>
-      </w:r>
-      <w:r>
-        <w:rPr>
-          <w:rFonts w:eastAsia="Times"/>
-          <w:color w:val="232323"/>
-          <w:sz w:val="24"/>
-          <w:szCs w:val="24"/>
-        </w:rPr>
-        <w:t>,</w:t>
-      </w:r>
-      <w:r>
-        <w:rPr>
-          <w:rFonts w:eastAsia="Times"/>
-          <w:color w:val="232323"/>
-          <w:sz w:val="24"/>
-          <w:szCs w:val="24"/>
-        </w:rPr>
-        <w:t xml:space="preserve"> ya se pueden hacer simulaciones de procesos complejos en cualquier parte del mundo, como entrenamiento para operaciones o mantenimientos de equipos o uso de maquinaria.</w:t>
-      </w:r>
-      <w:r>
-        <w:rPr>
-          <w:rFonts w:eastAsia="Times"/>
-          <w:color w:val="232323"/>
-          <w:sz w:val="24"/>
-          <w:szCs w:val="24"/>
-        </w:rPr>
-        <w:t xml:space="preserve"> Sin embargo, todo exceso es malo, </w:t>
-      </w:r>
-      <w:r>
-        <w:rPr>
-          <w:rFonts w:eastAsia="Times"/>
-          <w:color w:val="232323"/>
-          <w:sz w:val="24"/>
-          <w:szCs w:val="24"/>
-        </w:rPr>
-        <w:t>hasta el agua.</w:t>
-      </w:r>
-    </w:p>
-    <w:p>
-      <w:pPr>
-        <w:widowControl w:val="0"/>
-        <w:spacing w:after="100"/>
-        <w:rPr>
-          <w:rFonts w:eastAsia="Times"/>
-          <w:color w:val="232323"/>
-          <w:sz w:val="24"/>
-          <w:szCs w:val="24"/>
-        </w:rPr>
-      </w:pPr>
-    </w:p>
-    <w:p>
-      <w:pPr>
-        <w:widowControl w:val="0"/>
-        <w:spacing w:after="100"/>
-        <w:rPr>
-          <w:rFonts w:eastAsia="Times"/>
-          <w:color w:val="232323"/>
-          <w:sz w:val="24"/>
-          <w:szCs w:val="24"/>
-        </w:rPr>
-      </w:pPr>
-      <w:r>
-        <w:rPr>
-          <w:rFonts w:eastAsia="Times"/>
-          <w:color w:val="232323"/>
-          <w:sz w:val="24"/>
-          <w:szCs w:val="24"/>
-        </w:rPr>
-        <w:t>Posteriormente</w:t>
-      </w:r>
-      <w:r>
-        <w:rPr>
-          <w:rFonts w:eastAsia="Times"/>
-          <w:color w:val="232323"/>
-          <w:sz w:val="24"/>
-          <w:szCs w:val="24"/>
-        </w:rPr>
-        <w:t>,</w:t>
-      </w:r>
-      <w:r>
-        <w:rPr>
-          <w:rFonts w:eastAsia="Times"/>
-          <w:color w:val="232323"/>
-          <w:sz w:val="24"/>
-          <w:szCs w:val="24"/>
-        </w:rPr>
-        <w:t xml:space="preserve"> de forma remota,</w:t>
-      </w:r>
-      <w:r>
-        <w:rPr>
-          <w:rFonts w:eastAsia="Times"/>
-          <w:color w:val="232323"/>
-          <w:sz w:val="24"/>
-          <w:szCs w:val="24"/>
-        </w:rPr>
-        <w:t xml:space="preserve"> se desarrolló un </w:t>
-      </w:r>
-      <w:r>
-        <w:rPr>
-          <w:rFonts w:eastAsia="Times"/>
-          <w:color w:val="232323"/>
-          <w:sz w:val="24"/>
-          <w:szCs w:val="24"/>
-        </w:rPr>
-        <w:t xml:space="preserve">acalorado, pero divertido </w:t>
-      </w:r>
-      <w:r>
-        <w:rPr>
-          <w:rFonts w:eastAsia="Times"/>
-          <w:color w:val="232323"/>
-          <w:sz w:val="24"/>
-          <w:szCs w:val="24"/>
-        </w:rPr>
-        <w:t xml:space="preserve">conversatorio entre el ingeniero </w:t>
-      </w:r>
-      <w:r>
-        <w:rPr>
-          <w:rFonts w:eastAsia="Times"/>
-          <w:b/>
-          <w:color w:val="232323"/>
-          <w:sz w:val="24"/>
-          <w:szCs w:val="24"/>
-        </w:rPr>
-        <w:t>Mario Rincón</w:t>
-      </w:r>
-      <w:r>
-        <w:rPr>
-          <w:rFonts w:eastAsia="Times"/>
-          <w:color w:val="232323"/>
-          <w:sz w:val="24"/>
-          <w:szCs w:val="24"/>
-        </w:rPr>
-        <w:t xml:space="preserve"> y el Ingeniero </w:t>
-      </w:r>
-      <w:r>
-        <w:rPr>
-          <w:rFonts w:eastAsia="Times"/>
-          <w:b/>
-          <w:color w:val="232323"/>
-          <w:sz w:val="24"/>
-          <w:szCs w:val="24"/>
-        </w:rPr>
-        <w:t>Andrés Lopez</w:t>
-      </w:r>
-      <w:r>
-        <w:rPr>
-          <w:rFonts w:eastAsia="Times"/>
-          <w:color w:val="232323"/>
-          <w:sz w:val="24"/>
-          <w:szCs w:val="24"/>
-        </w:rPr>
-        <w:t xml:space="preserve"> </w:t>
-      </w:r>
-      <w:r>
-        <w:rPr>
-          <w:rFonts w:eastAsia="Times"/>
-          <w:color w:val="232323"/>
-          <w:sz w:val="24"/>
-          <w:szCs w:val="24"/>
-        </w:rPr>
-        <w:t>sobre los video juegos:</w:t>
+        <w:t xml:space="preserve"> sobre los video juegos:</w:t>
       </w:r>
     </w:p>
     <w:p>
@@ -1447,7 +2308,7 @@
           <w:ilvl w:val="0"/>
           <w:numId w:val="3"/>
         </w:numPr>
-        <w:spacing w:after="100"/>
+        <w:spacing w:after="100" w:line="360" w:lineRule="auto"/>
         <w:rPr>
           <w:rFonts w:eastAsia="Times"/>
           <w:color w:val="232323"/>
@@ -1463,80 +2324,16 @@
           <w:sz w:val="24"/>
           <w:szCs w:val="24"/>
         </w:rPr>
-        <w:t>Andrés Lopez</w:t>
-      </w:r>
-      <w:r>
-        <w:rPr>
-          <w:rFonts w:eastAsia="Times"/>
-          <w:b/>
-          <w:color w:val="232323"/>
-          <w:sz w:val="24"/>
-          <w:szCs w:val="24"/>
-        </w:rPr>
-        <w:t xml:space="preserve">: </w:t>
-      </w:r>
-      <w:r>
-        <w:rPr>
-          <w:rFonts w:eastAsia="Times"/>
-          <w:color w:val="232323"/>
-          <w:sz w:val="24"/>
-          <w:szCs w:val="24"/>
-        </w:rPr>
-        <w:t>Recuerdo en una ocasión, hablando con un profe que está</w:t>
-      </w:r>
-      <w:r>
-        <w:rPr>
-          <w:rFonts w:eastAsia="Times"/>
-          <w:color w:val="232323"/>
-          <w:sz w:val="24"/>
-          <w:szCs w:val="24"/>
-        </w:rPr>
-        <w:t xml:space="preserve"> ahí con </w:t>
-      </w:r>
-      <w:r>
-        <w:rPr>
-          <w:rFonts w:eastAsia="Times"/>
-          <w:color w:val="232323"/>
-          <w:sz w:val="24"/>
-          <w:szCs w:val="24"/>
-        </w:rPr>
-        <w:t>ustedes y que su nombre empieza por M, pero no les voy</w:t>
-      </w:r>
-      <w:r>
-        <w:rPr>
-          <w:rFonts w:eastAsia="Times"/>
-          <w:color w:val="232323"/>
-          <w:sz w:val="24"/>
-          <w:szCs w:val="24"/>
-        </w:rPr>
-        <w:t xml:space="preserve"> </w:t>
-      </w:r>
-      <w:r>
-        <w:rPr>
-          <w:rFonts w:eastAsia="Times"/>
-          <w:color w:val="232323"/>
-          <w:sz w:val="24"/>
-          <w:szCs w:val="24"/>
-        </w:rPr>
-        <w:t>a de</w:t>
-      </w:r>
-      <w:r>
-        <w:rPr>
-          <w:rFonts w:eastAsia="Times"/>
-          <w:color w:val="232323"/>
-          <w:sz w:val="24"/>
-          <w:szCs w:val="24"/>
-        </w:rPr>
-        <w:t xml:space="preserve">cir quien… yo le comentaba que, </w:t>
-      </w:r>
-      <w:r>
-        <w:rPr>
-          <w:rFonts w:eastAsia="Times"/>
-          <w:color w:val="232323"/>
-          <w:sz w:val="24"/>
-          <w:szCs w:val="24"/>
-        </w:rPr>
-        <w:t xml:space="preserve">para mí, el mejor motor de Video </w:t>
+        <w:t xml:space="preserve">Andrés Lopez: </w:t>
+      </w:r>
+      <w:r>
+        <w:rPr>
+          <w:rFonts w:eastAsia="Times"/>
+          <w:color w:val="232323"/>
+          <w:sz w:val="24"/>
+          <w:szCs w:val="24"/>
+        </w:rPr>
+        <w:t xml:space="preserve">Recuerdo en una ocasión, hablando con un profe que está ahí con ustedes y que su nombre empieza por M, pero no les voy a decir quien… yo le comentaba que, para mí, el mejor motor de Video </w:t>
       </w:r>
       <w:r>
         <w:rPr>
@@ -1561,7 +2358,7 @@
       <w:pPr>
         <w:pStyle w:val="Prrafodelista"/>
         <w:widowControl w:val="0"/>
-        <w:spacing w:after="100"/>
+        <w:spacing w:after="100" w:line="360" w:lineRule="auto"/>
         <w:rPr>
           <w:rFonts w:eastAsia="Times"/>
           <w:color w:val="232323"/>
@@ -1578,10 +2375,12 @@
           <w:ilvl w:val="0"/>
           <w:numId w:val="3"/>
         </w:numPr>
-        <w:spacing w:after="100"/>
-        <w:rPr>
-          <w:rFonts w:eastAsia="Times"/>
-          <w:color w:val="232323"/>
+        <w:spacing w:after="100" w:line="360" w:lineRule="auto"/>
+        <w:rPr>
+          <w:rFonts w:eastAsia="Times"/>
+          <w:color w:val="232323"/>
+          <w:sz w:val="24"/>
+          <w:szCs w:val="24"/>
         </w:rPr>
       </w:pPr>
       <w:r>
@@ -1619,19 +2418,14 @@
           <w:sz w:val="24"/>
           <w:szCs w:val="24"/>
         </w:rPr>
-        <w:t xml:space="preserve">Andres, </w:t>
-      </w:r>
-      <w:r>
-        <w:rPr>
-          <w:rFonts w:eastAsia="Times"/>
-          <w:color w:val="232323"/>
-        </w:rPr>
-        <w:t>definitivamente NO; UNITY</w:t>
-      </w:r>
-      <w:r>
-        <w:rPr>
-          <w:rFonts w:eastAsia="Times"/>
-          <w:color w:val="232323"/>
+        <w:t>Andres, definitivamente NO; UNITY</w:t>
+      </w:r>
+      <w:r>
+        <w:rPr>
+          <w:rFonts w:eastAsia="Times"/>
+          <w:color w:val="232323"/>
+          <w:sz w:val="24"/>
+          <w:szCs w:val="24"/>
         </w:rPr>
         <w:t xml:space="preserve"> es </w:t>
       </w:r>
@@ -1639,30 +2433,30 @@
         <w:rPr>
           <w:rFonts w:eastAsia="Times"/>
           <w:color w:val="232323"/>
-        </w:rPr>
-        <w:t>un mejor motor,</w:t>
-      </w:r>
-      <w:r>
-        <w:rPr>
-          <w:rFonts w:eastAsia="Times"/>
-          <w:color w:val="232323"/>
-        </w:rPr>
-        <w:t xml:space="preserve"> por sus singulares capacidades </w:t>
+          <w:sz w:val="24"/>
+          <w:szCs w:val="24"/>
+        </w:rPr>
+        <w:t xml:space="preserve">un mejor motor, por sus singulares capacidades </w:t>
       </w:r>
       <w:sdt>
         <w:sdtPr>
           <w:rPr>
             <w:rFonts w:eastAsia="Times"/>
             <w:color w:val="232323"/>
+            <w:sz w:val="24"/>
+            <w:szCs w:val="24"/>
           </w:rPr>
           <w:id w:val="677694221"/>
           <w:citation/>
         </w:sdtPr>
+        <w:sdtEndPr/>
         <w:sdtContent>
           <w:r>
             <w:rPr>
               <w:rFonts w:eastAsia="Times"/>
               <w:color w:val="232323"/>
+              <w:sz w:val="24"/>
+              <w:szCs w:val="24"/>
             </w:rPr>
             <w:fldChar w:fldCharType="begin"/>
           </w:r>
@@ -1670,6 +2464,8 @@
             <w:rPr>
               <w:rFonts w:eastAsia="Times"/>
               <w:color w:val="232323"/>
+              <w:sz w:val="24"/>
+              <w:szCs w:val="24"/>
             </w:rPr>
             <w:instrText xml:space="preserve"> CITATION Bra16 \l 9226 </w:instrText>
           </w:r>
@@ -1677,6 +2473,8 @@
             <w:rPr>
               <w:rFonts w:eastAsia="Times"/>
               <w:color w:val="232323"/>
+              <w:sz w:val="24"/>
+              <w:szCs w:val="24"/>
             </w:rPr>
             <w:fldChar w:fldCharType="separate"/>
           </w:r>
@@ -1685,6 +2483,8 @@
               <w:rFonts w:eastAsia="Times"/>
               <w:noProof/>
               <w:color w:val="232323"/>
+              <w:sz w:val="24"/>
+              <w:szCs w:val="24"/>
             </w:rPr>
             <w:t>(Bravent, 2016)</w:t>
           </w:r>
@@ -1692,6 +2492,8 @@
             <w:rPr>
               <w:rFonts w:eastAsia="Times"/>
               <w:color w:val="232323"/>
+              <w:sz w:val="24"/>
+              <w:szCs w:val="24"/>
             </w:rPr>
             <w:fldChar w:fldCharType="end"/>
           </w:r>
@@ -1701,6 +2503,8 @@
         <w:rPr>
           <w:rFonts w:eastAsia="Times"/>
           <w:color w:val="232323"/>
+          <w:sz w:val="24"/>
+          <w:szCs w:val="24"/>
         </w:rPr>
         <w:t>:</w:t>
       </w:r>
@@ -1708,10 +2512,12 @@
     <w:p>
       <w:pPr>
         <w:widowControl w:val="0"/>
-        <w:spacing w:after="100"/>
-        <w:rPr>
-          <w:rFonts w:eastAsia="Times"/>
-          <w:color w:val="232323"/>
+        <w:spacing w:after="100" w:line="360" w:lineRule="auto"/>
+        <w:rPr>
+          <w:rFonts w:eastAsia="Times"/>
+          <w:color w:val="232323"/>
+          <w:sz w:val="24"/>
+          <w:szCs w:val="24"/>
         </w:rPr>
       </w:pPr>
     </w:p>
@@ -1723,16 +2529,20 @@
           <w:ilvl w:val="0"/>
           <w:numId w:val="4"/>
         </w:numPr>
-        <w:spacing w:after="100"/>
-        <w:rPr>
-          <w:rFonts w:eastAsia="Times"/>
-          <w:color w:val="232323"/>
-        </w:rPr>
-      </w:pPr>
-      <w:r>
-        <w:rPr>
-          <w:rFonts w:eastAsia="Times"/>
-          <w:color w:val="232323"/>
+        <w:spacing w:after="100" w:line="360" w:lineRule="auto"/>
+        <w:rPr>
+          <w:rFonts w:eastAsia="Times"/>
+          <w:color w:val="232323"/>
+          <w:sz w:val="24"/>
+          <w:szCs w:val="24"/>
+        </w:rPr>
+      </w:pPr>
+      <w:r>
+        <w:rPr>
+          <w:rFonts w:eastAsia="Times"/>
+          <w:color w:val="232323"/>
+          <w:sz w:val="24"/>
+          <w:szCs w:val="24"/>
         </w:rPr>
         <w:t>Uso de C# o JavaScript</w:t>
       </w:r>
@@ -1745,16 +2555,20 @@
           <w:ilvl w:val="0"/>
           <w:numId w:val="4"/>
         </w:numPr>
-        <w:spacing w:after="100"/>
-        <w:rPr>
-          <w:rFonts w:eastAsia="Times"/>
-          <w:color w:val="232323"/>
-        </w:rPr>
-      </w:pPr>
-      <w:r>
-        <w:rPr>
-          <w:rFonts w:eastAsia="Times"/>
-          <w:color w:val="232323"/>
+        <w:spacing w:after="100" w:line="360" w:lineRule="auto"/>
+        <w:rPr>
+          <w:rFonts w:eastAsia="Times"/>
+          <w:color w:val="232323"/>
+          <w:sz w:val="24"/>
+          <w:szCs w:val="24"/>
+        </w:rPr>
+      </w:pPr>
+      <w:r>
+        <w:rPr>
+          <w:rFonts w:eastAsia="Times"/>
+          <w:color w:val="232323"/>
+          <w:sz w:val="24"/>
+          <w:szCs w:val="24"/>
         </w:rPr>
         <w:t>Fácil de usar</w:t>
       </w:r>
@@ -1767,16 +2581,20 @@
           <w:ilvl w:val="0"/>
           <w:numId w:val="4"/>
         </w:numPr>
-        <w:spacing w:after="100"/>
-        <w:rPr>
-          <w:rFonts w:eastAsia="Times"/>
-          <w:color w:val="232323"/>
-        </w:rPr>
-      </w:pPr>
-      <w:r>
-        <w:rPr>
-          <w:rFonts w:eastAsia="Times"/>
-          <w:color w:val="232323"/>
+        <w:spacing w:after="100" w:line="360" w:lineRule="auto"/>
+        <w:rPr>
+          <w:rFonts w:eastAsia="Times"/>
+          <w:color w:val="232323"/>
+          <w:sz w:val="24"/>
+          <w:szCs w:val="24"/>
+        </w:rPr>
+      </w:pPr>
+      <w:r>
+        <w:rPr>
+          <w:rFonts w:eastAsia="Times"/>
+          <w:color w:val="232323"/>
+          <w:sz w:val="24"/>
+          <w:szCs w:val="24"/>
         </w:rPr>
         <w:t xml:space="preserve">Gigantesca tienda de </w:t>
       </w:r>
@@ -1784,6 +2602,8 @@
         <w:rPr>
           <w:rFonts w:eastAsia="Times"/>
           <w:color w:val="232323"/>
+          <w:sz w:val="24"/>
+          <w:szCs w:val="24"/>
         </w:rPr>
         <w:t xml:space="preserve">ASSETS “recursos digitales”, </w:t>
       </w:r>
@@ -1791,6 +2611,8 @@
         <w:rPr>
           <w:rFonts w:eastAsia="Times"/>
           <w:color w:val="232323"/>
+          <w:sz w:val="24"/>
+          <w:szCs w:val="24"/>
         </w:rPr>
         <w:t xml:space="preserve">donde se </w:t>
       </w:r>
@@ -1798,27 +2620,17 @@
         <w:rPr>
           <w:rFonts w:eastAsia="Times"/>
           <w:color w:val="232323"/>
-        </w:rPr>
-        <w:t>puede</w:t>
-      </w:r>
-      <w:r>
-        <w:rPr>
-          <w:rFonts w:eastAsia="Times"/>
-          <w:color w:val="232323"/>
-        </w:rPr>
-        <w:t xml:space="preserve">n </w:t>
-      </w:r>
-      <w:r>
-        <w:rPr>
-          <w:rFonts w:eastAsia="Times"/>
-          <w:color w:val="232323"/>
-        </w:rPr>
-        <w:t>encontrar</w:t>
-      </w:r>
-      <w:r>
-        <w:rPr>
-          <w:rFonts w:eastAsia="Times"/>
-          <w:color w:val="232323"/>
+          <w:sz w:val="24"/>
+          <w:szCs w:val="24"/>
+        </w:rPr>
+        <w:t>pueden encontrar</w:t>
+      </w:r>
+      <w:r>
+        <w:rPr>
+          <w:rFonts w:eastAsia="Times"/>
+          <w:color w:val="232323"/>
+          <w:sz w:val="24"/>
+          <w:szCs w:val="24"/>
         </w:rPr>
         <w:t xml:space="preserve"> prácticamente todo lo que necesitas para realizar tu videojuego.</w:t>
       </w:r>
@@ -1831,17 +2643,22 @@
           <w:ilvl w:val="0"/>
           <w:numId w:val="4"/>
         </w:numPr>
-        <w:spacing w:after="100"/>
-        <w:rPr>
-          <w:rFonts w:eastAsia="Times"/>
-          <w:color w:val="232323"/>
-        </w:rPr>
-      </w:pPr>
-      <w:r>
-        <w:rPr>
-          <w:rFonts w:eastAsia="Times"/>
-          <w:color w:val="232323"/>
-        </w:rPr>
+        <w:spacing w:after="100" w:line="360" w:lineRule="auto"/>
+        <w:rPr>
+          <w:rFonts w:eastAsia="Times"/>
+          <w:color w:val="232323"/>
+          <w:sz w:val="24"/>
+          <w:szCs w:val="24"/>
+        </w:rPr>
+      </w:pPr>
+      <w:r>
+        <w:rPr>
+          <w:rFonts w:eastAsia="Times"/>
+          <w:color w:val="232323"/>
+          <w:sz w:val="24"/>
+          <w:szCs w:val="24"/>
+        </w:rPr>
+        <w:lastRenderedPageBreak/>
         <w:t>Realidad Virtual / Aumentada</w:t>
       </w:r>
     </w:p>
@@ -1853,16 +2670,20 @@
           <w:ilvl w:val="0"/>
           <w:numId w:val="4"/>
         </w:numPr>
-        <w:spacing w:after="100"/>
-        <w:rPr>
-          <w:rFonts w:eastAsia="Times"/>
-          <w:color w:val="232323"/>
-        </w:rPr>
-      </w:pPr>
-      <w:r>
-        <w:rPr>
-          <w:rFonts w:eastAsia="Times"/>
-          <w:color w:val="232323"/>
+        <w:spacing w:after="100" w:line="360" w:lineRule="auto"/>
+        <w:rPr>
+          <w:rFonts w:eastAsia="Times"/>
+          <w:color w:val="232323"/>
+          <w:sz w:val="24"/>
+          <w:szCs w:val="24"/>
+        </w:rPr>
+      </w:pPr>
+      <w:r>
+        <w:rPr>
+          <w:rFonts w:eastAsia="Times"/>
+          <w:color w:val="232323"/>
+          <w:sz w:val="24"/>
+          <w:szCs w:val="24"/>
         </w:rPr>
         <w:t>Multiplataforma</w:t>
       </w:r>
@@ -1875,10 +2696,12 @@
           <w:ilvl w:val="0"/>
           <w:numId w:val="4"/>
         </w:numPr>
-        <w:spacing w:after="100"/>
-        <w:rPr>
-          <w:rFonts w:eastAsia="Times"/>
-          <w:color w:val="232323"/>
+        <w:spacing w:after="100" w:line="360" w:lineRule="auto"/>
+        <w:rPr>
+          <w:rFonts w:eastAsia="Times"/>
+          <w:color w:val="232323"/>
+          <w:sz w:val="24"/>
+          <w:szCs w:val="24"/>
         </w:rPr>
       </w:pPr>
       <w:r>
@@ -1886,6 +2709,8 @@
           <w:rFonts w:eastAsia="Times"/>
           <w:bCs/>
           <w:color w:val="232323"/>
+          <w:sz w:val="24"/>
+          <w:szCs w:val="24"/>
         </w:rPr>
         <w:t xml:space="preserve">Además, en un Unreal hay que pagar regalías del 5% a </w:t>
       </w:r>
@@ -1896,6 +2721,8 @@
           <w:i/>
           <w:iCs/>
           <w:color w:val="232323"/>
+          <w:sz w:val="24"/>
+          <w:szCs w:val="24"/>
         </w:rPr>
         <w:t>Epic Games</w:t>
       </w:r>
@@ -1904,6 +2731,8 @@
           <w:rFonts w:eastAsia="Times"/>
           <w:bCs/>
           <w:color w:val="232323"/>
+          <w:sz w:val="24"/>
+          <w:szCs w:val="24"/>
         </w:rPr>
         <w:t>, de toda ganancia obtenida.</w:t>
       </w:r>
@@ -1912,11 +2741,13 @@
       <w:pPr>
         <w:pStyle w:val="Prrafodelista"/>
         <w:widowControl w:val="0"/>
-        <w:spacing w:after="100"/>
+        <w:spacing w:after="100" w:line="360" w:lineRule="auto"/>
         <w:ind w:left="1080"/>
         <w:rPr>
           <w:rFonts w:eastAsia="Times"/>
           <w:color w:val="232323"/>
+          <w:sz w:val="24"/>
+          <w:szCs w:val="24"/>
         </w:rPr>
       </w:pPr>
     </w:p>
@@ -1928,7 +2759,7 @@
           <w:ilvl w:val="0"/>
           <w:numId w:val="3"/>
         </w:numPr>
-        <w:spacing w:after="100"/>
+        <w:spacing w:after="100" w:line="360" w:lineRule="auto"/>
         <w:rPr>
           <w:rFonts w:eastAsia="Times"/>
           <w:color w:val="232323"/>
@@ -1994,6 +2825,7 @@
           <w:id w:val="372740524"/>
           <w:citation/>
         </w:sdtPr>
+        <w:sdtEndPr/>
         <w:sdtContent>
           <w:r>
             <w:rPr>
@@ -2043,8 +2875,6 @@
           </w:r>
         </w:sdtContent>
       </w:sdt>
-      <w:bookmarkStart w:id="0" w:name="_GoBack"/>
-      <w:bookmarkEnd w:id="0"/>
       <w:r>
         <w:rPr>
           <w:rFonts w:eastAsia="Times"/>
@@ -2058,6 +2888,7 @@
     <w:p>
       <w:pPr>
         <w:pStyle w:val="Prrafodelista"/>
+        <w:spacing w:line="360" w:lineRule="auto"/>
         <w:rPr>
           <w:rFonts w:eastAsia="Times"/>
           <w:color w:val="232323"/>
@@ -2075,7 +2906,7 @@
           <w:ilvl w:val="0"/>
           <w:numId w:val="4"/>
         </w:numPr>
-        <w:spacing w:after="100"/>
+        <w:spacing w:after="100" w:line="360" w:lineRule="auto"/>
         <w:rPr>
           <w:rFonts w:eastAsia="Times"/>
           <w:color w:val="232323"/>
@@ -2091,17 +2922,7 @@
           <w:szCs w:val="24"/>
           <w:lang w:val="es-ES"/>
         </w:rPr>
-        <w:t>Impresio</w:t>
-      </w:r>
-      <w:r>
-        <w:rPr>
-          <w:rFonts w:eastAsia="Times"/>
-          <w:color w:val="232323"/>
-          <w:sz w:val="24"/>
-          <w:szCs w:val="24"/>
-          <w:lang w:val="es-ES"/>
-        </w:rPr>
-        <w:t>nantes graficas de última generación.</w:t>
+        <w:t>Impresionantes graficas de última generación.</w:t>
       </w:r>
     </w:p>
     <w:p>
@@ -2112,7 +2933,7 @@
           <w:ilvl w:val="0"/>
           <w:numId w:val="4"/>
         </w:numPr>
-        <w:spacing w:after="100"/>
+        <w:spacing w:after="100" w:line="360" w:lineRule="auto"/>
         <w:rPr>
           <w:rFonts w:eastAsia="Times"/>
           <w:color w:val="232323"/>
@@ -2139,7 +2960,7 @@
           <w:ilvl w:val="0"/>
           <w:numId w:val="4"/>
         </w:numPr>
-        <w:spacing w:after="100"/>
+        <w:spacing w:after="100" w:line="360" w:lineRule="auto"/>
         <w:rPr>
           <w:rFonts w:eastAsia="Times"/>
           <w:color w:val="232323"/>
@@ -2155,17 +2976,7 @@
           <w:szCs w:val="24"/>
           <w:lang w:val="es-ES"/>
         </w:rPr>
-        <w:t>Muchos Juegos Triple AAA es</w:t>
-      </w:r>
-      <w:r>
-        <w:rPr>
-          <w:rFonts w:eastAsia="Times"/>
-          <w:color w:val="232323"/>
-          <w:sz w:val="24"/>
-          <w:szCs w:val="24"/>
-          <w:lang w:val="es-ES"/>
-        </w:rPr>
-        <w:t>tán en esta plataforma</w:t>
+        <w:t>Muchos Juegos Triple AAA están en esta plataforma</w:t>
       </w:r>
     </w:p>
     <w:p>
@@ -2176,7 +2987,7 @@
           <w:ilvl w:val="0"/>
           <w:numId w:val="4"/>
         </w:numPr>
-        <w:spacing w:after="100"/>
+        <w:spacing w:after="100" w:line="360" w:lineRule="auto"/>
         <w:rPr>
           <w:rFonts w:eastAsia="Times"/>
           <w:color w:val="232323"/>
@@ -2203,7 +3014,7 @@
           <w:ilvl w:val="0"/>
           <w:numId w:val="4"/>
         </w:numPr>
-        <w:spacing w:after="100"/>
+        <w:spacing w:after="100" w:line="360" w:lineRule="auto"/>
         <w:rPr>
           <w:rFonts w:eastAsia="Times"/>
           <w:color w:val="232323"/>
@@ -2230,7 +3041,7 @@
           <w:ilvl w:val="0"/>
           <w:numId w:val="4"/>
         </w:numPr>
-        <w:spacing w:after="100"/>
+        <w:spacing w:after="100" w:line="360" w:lineRule="auto"/>
         <w:rPr>
           <w:rFonts w:eastAsia="Times"/>
           <w:color w:val="232323"/>
@@ -2309,29 +3120,425 @@
       <w:pPr>
         <w:pStyle w:val="Prrafodelista"/>
         <w:widowControl w:val="0"/>
-        <w:spacing w:after="100"/>
-        <w:ind w:left="1080"/>
-        <w:rPr>
-          <w:rFonts w:eastAsia="Times"/>
-          <w:color w:val="232323"/>
-        </w:rPr>
-      </w:pPr>
+        <w:numPr>
+          <w:ilvl w:val="0"/>
+          <w:numId w:val="3"/>
+        </w:numPr>
+        <w:spacing w:after="100" w:line="360" w:lineRule="auto"/>
+        <w:rPr>
+          <w:rFonts w:eastAsia="Times"/>
+          <w:color w:val="232323"/>
+          <w:sz w:val="24"/>
+          <w:szCs w:val="24"/>
+        </w:rPr>
+      </w:pPr>
+      <w:r>
+        <w:rPr>
+          <w:rFonts w:eastAsia="Times"/>
+          <w:b/>
+          <w:color w:val="232323"/>
+          <w:sz w:val="24"/>
+          <w:szCs w:val="24"/>
+        </w:rPr>
+        <w:t>Mario Rincón</w:t>
+      </w:r>
+      <w:r>
+        <w:rPr>
+          <w:rFonts w:eastAsia="Times"/>
+          <w:color w:val="232323"/>
+          <w:sz w:val="24"/>
+          <w:szCs w:val="24"/>
+        </w:rPr>
+        <w:t>: Qué tal mis muchachos, si vemos un video con las grandes ventajas de UNITY para la realización de los videojuegos.</w:t>
+      </w:r>
     </w:p>
     <w:p>
       <w:pPr>
         <w:widowControl w:val="0"/>
-        <w:spacing w:after="100"/>
+        <w:spacing w:after="100" w:line="360" w:lineRule="auto"/>
         <w:ind w:left="720"/>
         <w:rPr>
           <w:rFonts w:eastAsia="Times"/>
           <w:color w:val="232323"/>
-        </w:rPr>
-      </w:pPr>
+          <w:sz w:val="24"/>
+          <w:szCs w:val="24"/>
+        </w:rPr>
+      </w:pPr>
+      <w:hyperlink r:id="rId10" w:history="1">
+        <w:r>
+          <w:rPr>
+            <w:rStyle w:val="Hipervnculo"/>
+            <w:rFonts w:eastAsia="Times"/>
+            <w:sz w:val="24"/>
+            <w:szCs w:val="24"/>
+          </w:rPr>
+          <w:t>https://www.youtube.com/watch?v=8lWpnvNxs8k&amp;t=1s</w:t>
+        </w:r>
+      </w:hyperlink>
     </w:p>
     <w:p>
       <w:pPr>
         <w:widowControl w:val="0"/>
-        <w:spacing w:after="100"/>
+        <w:spacing w:after="100" w:line="360" w:lineRule="auto"/>
+        <w:ind w:left="720"/>
+        <w:rPr>
+          <w:rFonts w:eastAsia="Times"/>
+          <w:color w:val="232323"/>
+          <w:sz w:val="24"/>
+          <w:szCs w:val="24"/>
+        </w:rPr>
+      </w:pPr>
+      <w:r>
+        <w:rPr>
+          <w:noProof/>
+          <w:sz w:val="24"/>
+          <w:szCs w:val="24"/>
+        </w:rPr>
+        <w:drawing>
+          <wp:inline distT="0" distB="0" distL="0" distR="0" wp14:anchorId="374450E8" wp14:editId="52E093D2">
+            <wp:extent cx="4957574" cy="2867025"/>
+            <wp:effectExtent l="0" t="0" r="0" b="0"/>
+            <wp:docPr id="1" name="Imagen 1"/>
+            <wp:cNvGraphicFramePr>
+              <a:graphicFrameLocks xmlns:a="http://schemas.openxmlformats.org/drawingml/2006/main" noChangeAspect="1"/>
+            </wp:cNvGraphicFramePr>
+            <a:graphic xmlns:a="http://schemas.openxmlformats.org/drawingml/2006/main">
+              <a:graphicData uri="http://schemas.openxmlformats.org/drawingml/2006/picture">
+                <pic:pic xmlns:pic="http://schemas.openxmlformats.org/drawingml/2006/picture">
+                  <pic:nvPicPr>
+                    <pic:cNvPr id="1" name=""/>
+                    <pic:cNvPicPr/>
+                  </pic:nvPicPr>
+                  <pic:blipFill>
+                    <a:blip r:embed="rId11"/>
+                    <a:stretch>
+                      <a:fillRect/>
+                    </a:stretch>
+                  </pic:blipFill>
+                  <pic:spPr>
+                    <a:xfrm>
+                      <a:off x="0" y="0"/>
+                      <a:ext cx="4987894" cy="2884559"/>
+                    </a:xfrm>
+                    <a:prstGeom prst="rect">
+                      <a:avLst/>
+                    </a:prstGeom>
+                  </pic:spPr>
+                </pic:pic>
+              </a:graphicData>
+            </a:graphic>
+          </wp:inline>
+        </w:drawing>
+      </w:r>
+    </w:p>
+    <w:p>
+      <w:pPr>
+        <w:widowControl w:val="0"/>
+        <w:spacing w:after="100" w:line="360" w:lineRule="auto"/>
+        <w:ind w:left="720"/>
+        <w:rPr>
+          <w:rFonts w:eastAsia="Times"/>
+          <w:color w:val="232323"/>
+          <w:sz w:val="24"/>
+          <w:szCs w:val="24"/>
+        </w:rPr>
+      </w:pPr>
+    </w:p>
+    <w:p>
+      <w:pPr>
+        <w:pStyle w:val="Prrafodelista"/>
+        <w:widowControl w:val="0"/>
+        <w:numPr>
+          <w:ilvl w:val="0"/>
+          <w:numId w:val="3"/>
+        </w:numPr>
+        <w:spacing w:after="100" w:line="360" w:lineRule="auto"/>
+        <w:rPr>
+          <w:rFonts w:eastAsia="Times"/>
+          <w:b/>
+          <w:color w:val="232323"/>
+          <w:sz w:val="24"/>
+          <w:szCs w:val="24"/>
+        </w:rPr>
+      </w:pPr>
+      <w:r>
+        <w:rPr>
+          <w:rFonts w:eastAsia="Times"/>
+          <w:b/>
+          <w:color w:val="232323"/>
+          <w:sz w:val="24"/>
+          <w:szCs w:val="24"/>
+        </w:rPr>
+        <w:t xml:space="preserve">Andrés López: </w:t>
+      </w:r>
+      <w:r>
+        <w:rPr>
+          <w:rFonts w:eastAsia="Times"/>
+          <w:color w:val="232323"/>
+          <w:sz w:val="24"/>
+          <w:szCs w:val="24"/>
+        </w:rPr>
+        <w:t>Eso no es nada Mario, miren lo que se hace en UNREAL</w:t>
+      </w:r>
+      <w:bookmarkStart w:id="0" w:name="_GoBack"/>
+      <w:bookmarkEnd w:id="0"/>
+    </w:p>
+    <w:p>
+      <w:pPr>
+        <w:pStyle w:val="Prrafodelista"/>
+        <w:widowControl w:val="0"/>
+        <w:spacing w:after="100" w:line="360" w:lineRule="auto"/>
+        <w:rPr>
+          <w:rFonts w:eastAsia="Times"/>
+          <w:color w:val="232323"/>
+          <w:sz w:val="24"/>
+          <w:szCs w:val="24"/>
+        </w:rPr>
+      </w:pPr>
+      <w:hyperlink r:id="rId12" w:history="1">
+        <w:r>
+          <w:rPr>
+            <w:rStyle w:val="Hipervnculo"/>
+            <w:rFonts w:eastAsia="Times"/>
+            <w:sz w:val="24"/>
+            <w:szCs w:val="24"/>
+          </w:rPr>
+          <w:t>https://www.youtube.com/watch?v=Vztn6HPL_Z4&amp;t=43s</w:t>
+        </w:r>
+      </w:hyperlink>
+    </w:p>
+    <w:p>
+      <w:pPr>
+        <w:pStyle w:val="Prrafodelista"/>
+        <w:widowControl w:val="0"/>
+        <w:spacing w:after="100" w:line="360" w:lineRule="auto"/>
+        <w:rPr>
+          <w:rFonts w:eastAsia="Times"/>
+          <w:color w:val="232323"/>
+          <w:sz w:val="24"/>
+          <w:szCs w:val="24"/>
+        </w:rPr>
+      </w:pPr>
+      <w:r>
+        <w:rPr>
+          <w:noProof/>
+          <w:sz w:val="24"/>
+          <w:szCs w:val="24"/>
+        </w:rPr>
+        <w:drawing>
+          <wp:inline distT="0" distB="0" distL="0" distR="0" wp14:anchorId="0C93BA55" wp14:editId="1A5FF698">
+            <wp:extent cx="4877442" cy="2971800"/>
+            <wp:effectExtent l="0" t="0" r="0" b="0"/>
+            <wp:docPr id="2" name="Imagen 2"/>
+            <wp:cNvGraphicFramePr>
+              <a:graphicFrameLocks xmlns:a="http://schemas.openxmlformats.org/drawingml/2006/main" noChangeAspect="1"/>
+            </wp:cNvGraphicFramePr>
+            <a:graphic xmlns:a="http://schemas.openxmlformats.org/drawingml/2006/main">
+              <a:graphicData uri="http://schemas.openxmlformats.org/drawingml/2006/picture">
+                <pic:pic xmlns:pic="http://schemas.openxmlformats.org/drawingml/2006/picture">
+                  <pic:nvPicPr>
+                    <pic:cNvPr id="1" name=""/>
+                    <pic:cNvPicPr/>
+                  </pic:nvPicPr>
+                  <pic:blipFill>
+                    <a:blip r:embed="rId13"/>
+                    <a:stretch>
+                      <a:fillRect/>
+                    </a:stretch>
+                  </pic:blipFill>
+                  <pic:spPr>
+                    <a:xfrm>
+                      <a:off x="0" y="0"/>
+                      <a:ext cx="4898368" cy="2984550"/>
+                    </a:xfrm>
+                    <a:prstGeom prst="rect">
+                      <a:avLst/>
+                    </a:prstGeom>
+                  </pic:spPr>
+                </pic:pic>
+              </a:graphicData>
+            </a:graphic>
+          </wp:inline>
+        </w:drawing>
+      </w:r>
+    </w:p>
+    <w:p>
+      <w:pPr>
+        <w:widowControl w:val="0"/>
+        <w:spacing w:after="100" w:line="360" w:lineRule="auto"/>
+        <w:ind w:left="720"/>
+        <w:rPr>
+          <w:rFonts w:eastAsia="Times"/>
+          <w:b/>
+          <w:color w:val="232323"/>
+          <w:sz w:val="18"/>
+          <w:szCs w:val="18"/>
+        </w:rPr>
+      </w:pPr>
+      <w:r>
+        <w:rPr>
+          <w:rFonts w:eastAsia="Times"/>
+          <w:color w:val="232323"/>
+          <w:sz w:val="24"/>
+          <w:szCs w:val="24"/>
+        </w:rPr>
+        <w:t>Finalmente,</w:t>
+      </w:r>
+      <w:r>
+        <w:rPr>
+          <w:rFonts w:eastAsia="Times"/>
+          <w:color w:val="232323"/>
+          <w:sz w:val="24"/>
+          <w:szCs w:val="24"/>
+        </w:rPr>
+        <w:t xml:space="preserve"> el ingeniero Andrés </w:t>
+      </w:r>
+      <w:r>
+        <w:rPr>
+          <w:rFonts w:eastAsia="Times"/>
+          <w:color w:val="232323"/>
+          <w:sz w:val="24"/>
+          <w:szCs w:val="24"/>
+        </w:rPr>
+        <w:t xml:space="preserve">López, concluye: no hay un motor de video juegos predominante, partiendo de los requerimientos y necesidades de un proyecto se usa el motor más adecuado. </w:t>
+      </w:r>
+      <w:r>
+        <w:rPr>
+          <w:rFonts w:eastAsia="Times"/>
+          <w:noProof/>
+          <w:color w:val="232323"/>
+          <w:sz w:val="24"/>
+          <w:szCs w:val="24"/>
+        </w:rPr>
+        <w:drawing>
+          <wp:inline distT="0" distB="0" distL="0" distR="0">
+            <wp:extent cx="4914900" cy="2765681"/>
+            <wp:effectExtent l="133350" t="133350" r="152400" b="168275"/>
+            <wp:docPr id="6" name="Imagen 6"/>
+            <wp:cNvGraphicFramePr>
+              <a:graphicFrameLocks xmlns:a="http://schemas.openxmlformats.org/drawingml/2006/main" noChangeAspect="1"/>
+            </wp:cNvGraphicFramePr>
+            <a:graphic xmlns:a="http://schemas.openxmlformats.org/drawingml/2006/main">
+              <a:graphicData uri="http://schemas.openxmlformats.org/drawingml/2006/picture">
+                <pic:pic xmlns:pic="http://schemas.openxmlformats.org/drawingml/2006/picture">
+                  <pic:nvPicPr>
+                    <pic:cNvPr id="6" name="P_20170929_085129.jpg"/>
+                    <pic:cNvPicPr/>
+                  </pic:nvPicPr>
+                  <pic:blipFill>
+                    <a:blip r:embed="rId14" cstate="print">
+                      <a:extLst>
+                        <a:ext uri="{28A0092B-C50C-407E-A947-70E740481C1C}">
+                          <a14:useLocalDpi xmlns:a14="http://schemas.microsoft.com/office/drawing/2010/main" val="0"/>
+                        </a:ext>
+                      </a:extLst>
+                    </a:blip>
+                    <a:stretch>
+                      <a:fillRect/>
+                    </a:stretch>
+                  </pic:blipFill>
+                  <pic:spPr>
+                    <a:xfrm>
+                      <a:off x="0" y="0"/>
+                      <a:ext cx="4919311" cy="2768163"/>
+                    </a:xfrm>
+                    <a:prstGeom prst="rect">
+                      <a:avLst/>
+                    </a:prstGeom>
+                    <a:solidFill>
+                      <a:srgbClr val="FFFFFF">
+                        <a:shade val="85000"/>
+                      </a:srgbClr>
+                    </a:solidFill>
+                    <a:ln w="88900" cap="sq">
+                      <a:solidFill>
+                        <a:srgbClr val="FFFFFF"/>
+                      </a:solidFill>
+                      <a:miter lim="800000"/>
+                    </a:ln>
+                    <a:effectLst>
+                      <a:outerShdw blurRad="55000" dist="18000" dir="5400000" algn="tl" rotWithShape="0">
+                        <a:srgbClr val="000000">
+                          <a:alpha val="40000"/>
+                        </a:srgbClr>
+                      </a:outerShdw>
+                    </a:effectLst>
+                    <a:scene3d>
+                      <a:camera prst="orthographicFront"/>
+                      <a:lightRig rig="twoPt" dir="t">
+                        <a:rot lat="0" lon="0" rev="7200000"/>
+                      </a:lightRig>
+                    </a:scene3d>
+                    <a:sp3d>
+                      <a:bevelT w="25400" h="19050"/>
+                      <a:contourClr>
+                        <a:srgbClr val="FFFFFF"/>
+                      </a:contourClr>
+                    </a:sp3d>
+                  </pic:spPr>
+                </pic:pic>
+              </a:graphicData>
+            </a:graphic>
+          </wp:inline>
+        </w:drawing>
+      </w:r>
+      <w:r>
+        <w:rPr>
+          <w:rFonts w:eastAsia="Times"/>
+          <w:b/>
+          <w:color w:val="232323"/>
+          <w:sz w:val="18"/>
+          <w:szCs w:val="18"/>
+        </w:rPr>
+        <w:t>En la foto, Ingeniero Humberto Amaya participando del foro con la Aplicación de la Multimedia.</w:t>
+      </w:r>
+    </w:p>
+    <w:p>
+      <w:pPr>
+        <w:widowControl w:val="0"/>
+        <w:spacing w:after="100" w:line="360" w:lineRule="auto"/>
+        <w:rPr>
+          <w:rFonts w:eastAsia="Times"/>
+          <w:color w:val="232323"/>
+          <w:sz w:val="24"/>
+          <w:szCs w:val="24"/>
+        </w:rPr>
+      </w:pPr>
+    </w:p>
+    <w:p>
+      <w:pPr>
+        <w:widowControl w:val="0"/>
+        <w:spacing w:after="100" w:line="360" w:lineRule="auto"/>
+        <w:rPr>
+          <w:rFonts w:eastAsia="Times"/>
+          <w:color w:val="232323"/>
+          <w:sz w:val="24"/>
+          <w:szCs w:val="24"/>
+        </w:rPr>
+      </w:pPr>
+      <w:r>
+        <w:rPr>
+          <w:rFonts w:eastAsia="Times"/>
+          <w:color w:val="232323"/>
+          <w:sz w:val="24"/>
+          <w:szCs w:val="24"/>
+        </w:rPr>
+        <w:t xml:space="preserve">La conferencia termina con la intervención del Ingeniero Humberto Amaya Alvear, ponente nacional de la UNAD; participando </w:t>
+      </w:r>
+      <w:r>
+        <w:rPr>
+          <w:rFonts w:eastAsia="Times"/>
+          <w:color w:val="232323"/>
+          <w:sz w:val="24"/>
+          <w:szCs w:val="24"/>
+        </w:rPr>
+        <w:t>con la aplicación de la Multimedia en los diferentes campos como: educativo, comercial, informativo, publicitario, estrategias branding y merchandisign.</w:t>
+      </w:r>
+    </w:p>
+    <w:p>
+      <w:pPr>
+        <w:widowControl w:val="0"/>
+        <w:spacing w:after="100" w:line="360" w:lineRule="auto"/>
         <w:rPr>
           <w:rFonts w:eastAsia="Times"/>
           <w:color w:val="232323"/>
@@ -2348,11 +3555,20 @@
         </w:rPr>
         <w:t xml:space="preserve"> </w:t>
       </w:r>
+      <w:r>
+        <w:rPr>
+          <w:rFonts w:eastAsia="Times"/>
+          <w:color w:val="232323"/>
+          <w:sz w:val="24"/>
+          <w:szCs w:val="24"/>
+        </w:rPr>
+        <w:t xml:space="preserve"> </w:t>
+      </w:r>
     </w:p>
     <w:p>
       <w:pPr>
         <w:widowControl w:val="0"/>
-        <w:spacing w:after="100"/>
+        <w:spacing w:after="100" w:line="360" w:lineRule="auto"/>
         <w:rPr>
           <w:sz w:val="24"/>
           <w:szCs w:val="24"/>
@@ -2378,27 +3594,28 @@
     <w:p>
       <w:pPr>
         <w:widowControl w:val="0"/>
-        <w:spacing w:after="100"/>
-        <w:rPr>
-          <w:sz w:val="24"/>
-          <w:szCs w:val="24"/>
-        </w:rPr>
-      </w:pPr>
-      <w:r>
-        <w:rPr>
-          <w:rFonts w:eastAsia="Times"/>
-          <w:sz w:val="24"/>
-          <w:szCs w:val="24"/>
-        </w:rPr>
-        <w:t>CONCLUSIONES</w:t>
-      </w:r>
-      <w:r>
-        <w:rPr>
-          <w:rFonts w:eastAsia="Times"/>
-          <w:sz w:val="24"/>
-          <w:szCs w:val="24"/>
-        </w:rPr>
-        <w:t xml:space="preserve"> ________________________________________________</w:t>
+        <w:spacing w:after="100" w:line="360" w:lineRule="auto"/>
+        <w:rPr>
+          <w:sz w:val="24"/>
+          <w:szCs w:val="24"/>
+        </w:rPr>
+      </w:pPr>
+      <w:r>
+        <w:rPr>
+          <w:rFonts w:eastAsia="Times"/>
+          <w:b/>
+          <w:sz w:val="24"/>
+          <w:szCs w:val="24"/>
+        </w:rPr>
+        <w:t xml:space="preserve">CONCLUSIONES </w:t>
+      </w:r>
+      <w:r>
+        <w:rPr>
+          <w:rFonts w:eastAsia="Times"/>
+          <w:sz w:val="24"/>
+          <w:szCs w:val="24"/>
+        </w:rPr>
+        <w:t>________________________________________________</w:t>
       </w:r>
       <w:r>
         <w:rPr>
@@ -2417,7 +3634,7 @@
           <w:ilvl w:val="0"/>
           <w:numId w:val="2"/>
         </w:numPr>
-        <w:spacing w:after="100"/>
+        <w:spacing w:after="100" w:line="360" w:lineRule="auto"/>
         <w:jc w:val="both"/>
         <w:rPr>
           <w:sz w:val="24"/>
@@ -2426,115 +3643,10 @@
       </w:pPr>
       <w:r>
         <w:rPr>
-          <w:rFonts w:eastAsia="Times"/>
-          <w:sz w:val="24"/>
-          <w:szCs w:val="24"/>
-        </w:rPr>
-        <w:t xml:space="preserve">El </w:t>
-      </w:r>
-      <w:r>
-        <w:rPr>
-          <w:rFonts w:eastAsia="Times"/>
-          <w:sz w:val="24"/>
-          <w:szCs w:val="24"/>
-        </w:rPr>
-        <w:t xml:space="preserve">T.P. en Producción Multimedial </w:t>
-      </w:r>
-      <w:r>
-        <w:rPr>
-          <w:rFonts w:eastAsia="Times"/>
-          <w:sz w:val="24"/>
-          <w:szCs w:val="24"/>
-        </w:rPr>
-        <w:t xml:space="preserve"> </w:t>
-      </w:r>
-      <w:r>
-        <w:rPr>
-          <w:rFonts w:eastAsia="Times"/>
-          <w:sz w:val="24"/>
-          <w:szCs w:val="24"/>
-        </w:rPr>
-        <w:t>es una persona emprendedora en constante cambio</w:t>
-      </w:r>
-      <w:r>
-        <w:rPr>
-          <w:rFonts w:eastAsia="Times"/>
-          <w:sz w:val="24"/>
-          <w:szCs w:val="24"/>
-        </w:rPr>
-        <w:t>, adaptable al medio evolutivo</w:t>
-      </w:r>
-      <w:r>
-        <w:rPr>
-          <w:rFonts w:eastAsia="Times"/>
-          <w:sz w:val="24"/>
-          <w:szCs w:val="24"/>
-        </w:rPr>
-        <w:t xml:space="preserve">, </w:t>
-      </w:r>
-      <w:r>
-        <w:rPr>
-          <w:rFonts w:eastAsia="Times"/>
-          <w:sz w:val="24"/>
-          <w:szCs w:val="24"/>
-        </w:rPr>
-        <w:t>dinámico, proactivo, dispuesto a cambiar paradigmas, a resolver diferentes situaciones lógicas enmarcadas en el diseño.</w:t>
-      </w:r>
-    </w:p>
-    <w:p>
-      <w:pPr>
-        <w:pStyle w:val="Prrafodelista"/>
-        <w:numPr>
-          <w:ilvl w:val="0"/>
-          <w:numId w:val="1"/>
-        </w:numPr>
-        <w:jc w:val="both"/>
-        <w:rPr>
-          <w:sz w:val="24"/>
-          <w:szCs w:val="24"/>
-        </w:rPr>
-      </w:pPr>
-      <w:r>
-        <w:rPr>
-          <w:sz w:val="24"/>
-          <w:szCs w:val="24"/>
-        </w:rPr>
-        <w:t>Las conferencias evidenciaron el paso a paso de la creación de un produc</w:t>
-      </w:r>
-      <w:r>
-        <w:rPr>
-          <w:sz w:val="24"/>
-          <w:szCs w:val="24"/>
-        </w:rPr>
-        <w:t xml:space="preserve">to digital, desde la investigación, ideación que comprende todo el proceso creativo y así </w:t>
-      </w:r>
-      <w:r>
-        <w:rPr>
-          <w:sz w:val="24"/>
-          <w:szCs w:val="24"/>
-        </w:rPr>
-        <w:t>se articula</w:t>
-      </w:r>
-      <w:r>
-        <w:rPr>
-          <w:sz w:val="24"/>
-          <w:szCs w:val="24"/>
-        </w:rPr>
-        <w:t xml:space="preserve"> todo un proceso de producción, que permita dar paso a las validaciones y así </w:t>
-      </w:r>
-      <w:r>
-        <w:rPr>
-          <w:sz w:val="24"/>
-          <w:szCs w:val="24"/>
-        </w:rPr>
-        <w:t xml:space="preserve"> se inicia </w:t>
-      </w:r>
-      <w:r>
-        <w:rPr>
-          <w:sz w:val="24"/>
-          <w:szCs w:val="24"/>
-        </w:rPr>
-        <w:t>la etapa de construcción del contenido y su propuesta de valor.</w:t>
+          <w:sz w:val="24"/>
+          <w:szCs w:val="24"/>
+        </w:rPr>
+        <w:t>No hay un motor de videojuego predominante, todos son valiosos y su uso depende de los requerimientos y necesidades.</w:t>
       </w:r>
     </w:p>
     <w:p>
@@ -2543,9 +3655,9 @@
         <w:widowControl w:val="0"/>
         <w:numPr>
           <w:ilvl w:val="0"/>
-          <w:numId w:val="1"/>
+          <w:numId w:val="2"/>
         </w:numPr>
-        <w:spacing w:after="100"/>
+        <w:spacing w:after="100" w:line="360" w:lineRule="auto"/>
         <w:jc w:val="both"/>
         <w:rPr>
           <w:sz w:val="24"/>
@@ -2557,20 +3669,140 @@
           <w:sz w:val="24"/>
           <w:szCs w:val="24"/>
         </w:rPr>
-        <w:t xml:space="preserve"> </w:t>
-      </w:r>
-      <w:r>
-        <w:rPr>
-          <w:sz w:val="24"/>
-          <w:szCs w:val="24"/>
-        </w:rPr>
-        <w:t>Conocimientos de las   innovaciones tecnológicas, la ficción echa realidad versus el alcance del proyecto del programa Multimedia.</w:t>
-      </w:r>
-    </w:p>
-    <w:p>
-      <w:pPr>
+        <w:t>La evolución tecnológica es inherente a la producción Multimedia y conlleva a repensarla constantemente.</w:t>
+      </w:r>
+    </w:p>
+    <w:p>
+      <w:pPr>
+        <w:pStyle w:val="Prrafodelista"/>
         <w:widowControl w:val="0"/>
-        <w:spacing w:after="100"/>
+        <w:numPr>
+          <w:ilvl w:val="0"/>
+          <w:numId w:val="2"/>
+        </w:numPr>
+        <w:spacing w:after="100" w:line="360" w:lineRule="auto"/>
+        <w:jc w:val="both"/>
+        <w:rPr>
+          <w:sz w:val="24"/>
+          <w:szCs w:val="24"/>
+        </w:rPr>
+      </w:pPr>
+      <w:r>
+        <w:rPr>
+          <w:sz w:val="24"/>
+          <w:szCs w:val="24"/>
+        </w:rPr>
+        <w:t>La aplicación Multimedia se da en diferentes sectores, lo que abre una gran variedad en la oferta laboral.</w:t>
+      </w:r>
+    </w:p>
+    <w:p>
+      <w:pPr>
+        <w:pStyle w:val="Prrafodelista"/>
+        <w:widowControl w:val="0"/>
+        <w:numPr>
+          <w:ilvl w:val="0"/>
+          <w:numId w:val="2"/>
+        </w:numPr>
+        <w:spacing w:after="100" w:line="360" w:lineRule="auto"/>
+        <w:jc w:val="both"/>
+        <w:rPr>
+          <w:sz w:val="24"/>
+          <w:szCs w:val="24"/>
+        </w:rPr>
+      </w:pPr>
+      <w:r>
+        <w:rPr>
+          <w:rFonts w:eastAsia="Times"/>
+          <w:sz w:val="24"/>
+          <w:szCs w:val="24"/>
+        </w:rPr>
+        <w:t xml:space="preserve">El </w:t>
+      </w:r>
+      <w:r>
+        <w:rPr>
+          <w:rFonts w:eastAsia="Times"/>
+          <w:sz w:val="24"/>
+          <w:szCs w:val="24"/>
+        </w:rPr>
+        <w:t>T</w:t>
+      </w:r>
+      <w:r>
+        <w:rPr>
+          <w:rFonts w:eastAsia="Times"/>
+          <w:sz w:val="24"/>
+          <w:szCs w:val="24"/>
+        </w:rPr>
+        <w:t xml:space="preserve">écnico </w:t>
+      </w:r>
+      <w:r>
+        <w:rPr>
+          <w:rFonts w:eastAsia="Times"/>
+          <w:sz w:val="24"/>
+          <w:szCs w:val="24"/>
+        </w:rPr>
+        <w:t>P</w:t>
+      </w:r>
+      <w:r>
+        <w:rPr>
+          <w:rFonts w:eastAsia="Times"/>
+          <w:sz w:val="24"/>
+          <w:szCs w:val="24"/>
+        </w:rPr>
+        <w:t>rofesional</w:t>
+      </w:r>
+      <w:r>
+        <w:rPr>
+          <w:rFonts w:eastAsia="Times"/>
+          <w:sz w:val="24"/>
+          <w:szCs w:val="24"/>
+        </w:rPr>
+        <w:t xml:space="preserve"> en Producción </w:t>
+      </w:r>
+      <w:r>
+        <w:rPr>
+          <w:rFonts w:eastAsia="Times"/>
+          <w:sz w:val="24"/>
+          <w:szCs w:val="24"/>
+        </w:rPr>
+        <w:t>Multimedial es</w:t>
+      </w:r>
+      <w:r>
+        <w:rPr>
+          <w:rFonts w:eastAsia="Times"/>
+          <w:sz w:val="24"/>
+          <w:szCs w:val="24"/>
+        </w:rPr>
+        <w:t xml:space="preserve"> una persona emprendedora en constante cambio</w:t>
+      </w:r>
+      <w:r>
+        <w:rPr>
+          <w:rFonts w:eastAsia="Times"/>
+          <w:sz w:val="24"/>
+          <w:szCs w:val="24"/>
+        </w:rPr>
+        <w:t>, adaptable al medio evolutivo</w:t>
+      </w:r>
+      <w:r>
+        <w:rPr>
+          <w:rFonts w:eastAsia="Times"/>
+          <w:sz w:val="24"/>
+          <w:szCs w:val="24"/>
+        </w:rPr>
+        <w:t xml:space="preserve">, </w:t>
+      </w:r>
+      <w:r>
+        <w:rPr>
+          <w:rFonts w:eastAsia="Times"/>
+          <w:sz w:val="24"/>
+          <w:szCs w:val="24"/>
+        </w:rPr>
+        <w:t>dinámico, proactivo, dispuesto a cambiar paradigmas, a resolver diferentes situaciones lógicas enmarcadas en el diseño.</w:t>
+      </w:r>
+    </w:p>
+    <w:p>
+      <w:pPr>
+        <w:widowControl w:val="0"/>
+        <w:spacing w:after="100" w:line="360" w:lineRule="auto"/>
         <w:rPr>
           <w:sz w:val="24"/>
           <w:szCs w:val="24"/>
@@ -2596,15 +3828,16 @@
     <w:p>
       <w:pPr>
         <w:widowControl w:val="0"/>
-        <w:spacing w:after="100"/>
-        <w:rPr>
-          <w:sz w:val="24"/>
-          <w:szCs w:val="24"/>
-        </w:rPr>
-      </w:pPr>
-      <w:r>
-        <w:rPr>
-          <w:rFonts w:eastAsia="Times"/>
+        <w:spacing w:after="100" w:line="360" w:lineRule="auto"/>
+        <w:rPr>
+          <w:sz w:val="24"/>
+          <w:szCs w:val="24"/>
+        </w:rPr>
+      </w:pPr>
+      <w:r>
+        <w:rPr>
+          <w:rFonts w:eastAsia="Times"/>
+          <w:b/>
           <w:sz w:val="24"/>
           <w:szCs w:val="24"/>
         </w:rPr>
@@ -2630,7 +3863,7 @@
     <w:p>
       <w:pPr>
         <w:widowControl w:val="0"/>
-        <w:spacing w:after="100"/>
+        <w:spacing w:after="100" w:line="360" w:lineRule="auto"/>
         <w:rPr>
           <w:sz w:val="24"/>
           <w:szCs w:val="24"/>
@@ -2656,7 +3889,7 @@
     <w:p>
       <w:pPr>
         <w:widowControl w:val="0"/>
-        <w:spacing w:after="100"/>
+        <w:spacing w:after="100" w:line="360" w:lineRule="auto"/>
         <w:rPr>
           <w:rFonts w:eastAsia="Times"/>
           <w:sz w:val="24"/>
@@ -2693,13 +3926,32 @@
           <w:sz w:val="24"/>
           <w:szCs w:val="24"/>
         </w:rPr>
-        <w:t xml:space="preserve">. </w:t>
+        <w:t>.</w:t>
       </w:r>
     </w:p>
     <w:p>
       <w:pPr>
         <w:widowControl w:val="0"/>
-        <w:spacing w:after="100"/>
+        <w:spacing w:after="100" w:line="360" w:lineRule="auto"/>
+        <w:rPr>
+          <w:rFonts w:eastAsia="Times"/>
+          <w:sz w:val="24"/>
+          <w:szCs w:val="24"/>
+        </w:rPr>
+      </w:pPr>
+      <w:r>
+        <w:rPr>
+          <w:rFonts w:eastAsia="Times"/>
+          <w:sz w:val="24"/>
+          <w:szCs w:val="24"/>
+        </w:rPr>
+        <w:t>T.P. Diseño Multimedia, Academia de Dibujo Profesional</w:t>
+      </w:r>
+    </w:p>
+    <w:p>
+      <w:pPr>
+        <w:widowControl w:val="0"/>
+        <w:spacing w:after="100" w:line="360" w:lineRule="auto"/>
         <w:rPr>
           <w:sz w:val="24"/>
           <w:szCs w:val="24"/>
@@ -2719,13 +3971,21 @@
           <w:sz w:val="24"/>
           <w:szCs w:val="24"/>
         </w:rPr>
+        <w:t>, SENA</w:t>
+      </w:r>
+      <w:r>
+        <w:rPr>
+          <w:rFonts w:eastAsia="Times"/>
+          <w:sz w:val="24"/>
+          <w:szCs w:val="24"/>
+        </w:rPr>
         <w:t>.</w:t>
       </w:r>
     </w:p>
     <w:p>
       <w:pPr>
         <w:widowControl w:val="0"/>
-        <w:spacing w:after="100"/>
+        <w:spacing w:after="100" w:line="360" w:lineRule="auto"/>
         <w:jc w:val="both"/>
         <w:rPr>
           <w:sz w:val="24"/>
@@ -2778,13 +4038,22 @@
           <w:sz w:val="24"/>
           <w:szCs w:val="24"/>
         </w:rPr>
-        <w:t>de la Fundación Academia de Dibujo Profesional.</w:t>
+        <w:t xml:space="preserve">de la Fundación Academia de Dibujo </w:t>
+      </w:r>
+      <w:r>
+        <w:rPr>
+          <w:rFonts w:eastAsia="Times"/>
+          <w:sz w:val="24"/>
+          <w:szCs w:val="24"/>
+        </w:rPr>
+        <w:lastRenderedPageBreak/>
+        <w:t>Profesional.</w:t>
       </w:r>
     </w:p>
     <w:p>
       <w:pPr>
         <w:widowControl w:val="0"/>
-        <w:spacing w:after="100"/>
+        <w:spacing w:after="100" w:line="360" w:lineRule="auto"/>
         <w:rPr>
           <w:sz w:val="24"/>
           <w:szCs w:val="24"/>
@@ -2813,120 +4082,224 @@
         <w:pBdr>
           <w:bottom w:val="single" w:sz="12" w:space="1" w:color="auto"/>
         </w:pBdr>
-        <w:spacing w:after="100"/>
-        <w:rPr>
-          <w:rFonts w:eastAsia="Times"/>
-          <w:sz w:val="24"/>
-          <w:szCs w:val="24"/>
-        </w:rPr>
-      </w:pPr>
-      <w:r>
-        <w:rPr>
-          <w:rFonts w:eastAsia="Times"/>
-          <w:sz w:val="24"/>
-          <w:szCs w:val="24"/>
-        </w:rPr>
-        <w:t>Referencias</w:t>
-      </w:r>
-    </w:p>
+        <w:spacing w:after="100" w:line="360" w:lineRule="auto"/>
+        <w:rPr>
+          <w:rFonts w:eastAsia="Times"/>
+          <w:b/>
+          <w:sz w:val="24"/>
+          <w:szCs w:val="24"/>
+        </w:rPr>
+      </w:pPr>
+      <w:r>
+        <w:rPr>
+          <w:rFonts w:eastAsia="Times"/>
+          <w:b/>
+          <w:sz w:val="24"/>
+          <w:szCs w:val="24"/>
+        </w:rPr>
+        <w:t>REFERENCIAS</w:t>
+      </w:r>
+    </w:p>
+    <w:sdt>
+      <w:sdtPr>
+        <w:rPr>
+          <w:lang w:val="es-ES"/>
+        </w:rPr>
+        <w:id w:val="2072305644"/>
+        <w:docPartObj>
+          <w:docPartGallery w:val="Bibliographies"/>
+          <w:docPartUnique/>
+        </w:docPartObj>
+      </w:sdtPr>
+      <w:sdtEndPr>
+        <w:rPr>
+          <w:b w:val="0"/>
+          <w:sz w:val="22"/>
+          <w:szCs w:val="22"/>
+          <w:lang w:val="es-CO"/>
+        </w:rPr>
+      </w:sdtEndPr>
+      <w:sdtContent>
+        <w:p>
+          <w:pPr>
+            <w:pStyle w:val="Ttulo1"/>
+          </w:pPr>
+        </w:p>
+        <w:sdt>
+          <w:sdtPr>
+            <w:id w:val="111145805"/>
+            <w:bibliography/>
+          </w:sdtPr>
+          <w:sdtContent>
+            <w:p>
+              <w:pPr>
+                <w:pStyle w:val="Bibliografa"/>
+                <w:ind w:left="720" w:hanging="720"/>
+                <w:rPr>
+                  <w:noProof/>
+                  <w:lang w:val="es-ES"/>
+                </w:rPr>
+              </w:pPr>
+              <w:r>
+                <w:fldChar w:fldCharType="begin"/>
+              </w:r>
+              <w:r>
+                <w:instrText>BIBLIOGRAPHY</w:instrText>
+              </w:r>
+              <w:r>
+                <w:fldChar w:fldCharType="separate"/>
+              </w:r>
+              <w:r>
+                <w:rPr>
+                  <w:noProof/>
+                  <w:lang w:val="es-ES"/>
+                </w:rPr>
+                <w:t xml:space="preserve">ALVERSPIN. (1 de 11 de 2017). </w:t>
+              </w:r>
+              <w:r>
+                <w:rPr>
+                  <w:i/>
+                  <w:iCs/>
+                  <w:noProof/>
+                  <w:lang w:val="es-ES"/>
+                </w:rPr>
+                <w:t>unreal-dream</w:t>
+              </w:r>
+              <w:r>
+                <w:rPr>
+                  <w:noProof/>
+                  <w:lang w:val="es-ES"/>
+                </w:rPr>
+                <w:t>. Obtenido de http://unreal-dreams.com/unreal-engine-unity-3d/</w:t>
+              </w:r>
+            </w:p>
+            <w:p>
+              <w:pPr>
+                <w:rPr>
+                  <w:lang w:val="es-ES"/>
+                </w:rPr>
+              </w:pPr>
+            </w:p>
+            <w:p>
+              <w:pPr>
+                <w:pStyle w:val="Bibliografa"/>
+                <w:ind w:left="720" w:hanging="720"/>
+                <w:rPr>
+                  <w:noProof/>
+                  <w:lang w:val="es-ES"/>
+                </w:rPr>
+              </w:pPr>
+              <w:r>
+                <w:rPr>
+                  <w:noProof/>
+                  <w:lang w:val="es-ES"/>
+                </w:rPr>
+                <w:t xml:space="preserve">Bravent. (27 de 05 de 2016). </w:t>
+              </w:r>
+              <w:r>
+                <w:rPr>
+                  <w:i/>
+                  <w:iCs/>
+                  <w:noProof/>
+                  <w:lang w:val="es-ES"/>
+                </w:rPr>
+                <w:t>Bravent</w:t>
+              </w:r>
+              <w:r>
+                <w:rPr>
+                  <w:noProof/>
+                  <w:lang w:val="es-ES"/>
+                </w:rPr>
+                <w:t>. Obtenido de Bravent: http://info.bravent.net/blog/que-es-unity3d-y-por-que-utilizarlo</w:t>
+              </w:r>
+            </w:p>
+            <w:p>
+              <w:pPr>
+                <w:rPr>
+                  <w:lang w:val="es-ES"/>
+                </w:rPr>
+              </w:pPr>
+            </w:p>
+            <w:p>
+              <w:pPr>
+                <w:pStyle w:val="Bibliografa"/>
+                <w:ind w:left="720" w:hanging="720"/>
+                <w:rPr>
+                  <w:noProof/>
+                  <w:lang w:val="es-ES"/>
+                </w:rPr>
+              </w:pPr>
+              <w:r>
+                <w:rPr>
+                  <w:noProof/>
+                  <w:lang w:val="es-ES"/>
+                </w:rPr>
+                <w:t>Rincón Gutiérrez, J. M. (2017). Planteamiento de Proyecto integrador programa técnico profesional en producción Multimedial. 2017.</w:t>
+              </w:r>
+            </w:p>
+            <w:p>
+              <w:pPr>
+                <w:rPr>
+                  <w:lang w:val="es-ES"/>
+                </w:rPr>
+              </w:pPr>
+            </w:p>
+            <w:p>
+              <w:pPr>
+                <w:pStyle w:val="Bibliografa"/>
+                <w:ind w:left="720" w:hanging="720"/>
+                <w:rPr>
+                  <w:noProof/>
+                  <w:lang w:val="es-ES"/>
+                </w:rPr>
+              </w:pPr>
+              <w:r>
+                <w:rPr>
+                  <w:noProof/>
+                  <w:lang w:val="es-ES"/>
+                </w:rPr>
+                <w:t xml:space="preserve">VAUGHAN, T. (2002). </w:t>
+              </w:r>
+              <w:r>
+                <w:rPr>
+                  <w:i/>
+                  <w:iCs/>
+                  <w:noProof/>
+                  <w:lang w:val="es-ES"/>
+                </w:rPr>
+                <w:t>Multimedia (Manual de Referencia).</w:t>
+              </w:r>
+              <w:r>
+                <w:rPr>
+                  <w:noProof/>
+                  <w:lang w:val="es-ES"/>
+                </w:rPr>
+                <w:t xml:space="preserve"> España: S.A. MCGRAW-HILL.</w:t>
+              </w:r>
+            </w:p>
+            <w:p>
+              <w:r>
+                <w:rPr>
+                  <w:b/>
+                  <w:bCs/>
+                </w:rPr>
+                <w:fldChar w:fldCharType="end"/>
+              </w:r>
+            </w:p>
+          </w:sdtContent>
+        </w:sdt>
+      </w:sdtContent>
+    </w:sdt>
     <w:p>
       <w:pPr>
         <w:pStyle w:val="Prrafodelista"/>
         <w:widowControl w:val="0"/>
-        <w:numPr>
-          <w:ilvl w:val="0"/>
-          <w:numId w:val="1"/>
-        </w:numPr>
-        <w:spacing w:after="100"/>
-        <w:rPr>
-          <w:sz w:val="24"/>
-          <w:szCs w:val="24"/>
-        </w:rPr>
-      </w:pPr>
-      <w:r>
-        <w:rPr>
-          <w:rFonts w:eastAsia="Times"/>
-          <w:sz w:val="24"/>
-          <w:szCs w:val="24"/>
-        </w:rPr>
-        <w:t>Guzmán, D</w:t>
-      </w:r>
-      <w:r>
-        <w:rPr>
-          <w:rFonts w:eastAsia="Times"/>
-          <w:sz w:val="24"/>
-          <w:szCs w:val="24"/>
-        </w:rPr>
-        <w:t xml:space="preserve">. (2016). Planteamiento de Proyecto integrador programa técnico profesional en producción en </w:t>
-      </w:r>
-      <w:r>
-        <w:rPr>
-          <w:rFonts w:eastAsia="Times"/>
-          <w:sz w:val="24"/>
-          <w:szCs w:val="24"/>
-        </w:rPr>
-        <w:t>Diseño Multimedial</w:t>
-      </w:r>
-      <w:r>
-        <w:rPr>
-          <w:rFonts w:eastAsia="Times"/>
-          <w:sz w:val="24"/>
-          <w:szCs w:val="24"/>
-        </w:rPr>
-        <w:t>. 2016 – B.</w:t>
-      </w:r>
-    </w:p>
-    <w:p>
-      <w:pPr>
-        <w:pStyle w:val="Prrafodelista"/>
-        <w:widowControl w:val="0"/>
-        <w:numPr>
-          <w:ilvl w:val="0"/>
-          <w:numId w:val="1"/>
-        </w:numPr>
-        <w:rPr>
-          <w:sz w:val="24"/>
-          <w:szCs w:val="24"/>
-        </w:rPr>
-      </w:pPr>
-      <w:r>
-        <w:rPr>
-          <w:rFonts w:eastAsia="Times"/>
-          <w:sz w:val="24"/>
-          <w:szCs w:val="24"/>
-        </w:rPr>
-        <w:t>Astorquiza Luis (2016) USB, Tecnologías Aplicadas a la Multimedia: de l</w:t>
-      </w:r>
-      <w:r>
-        <w:rPr>
-          <w:rFonts w:eastAsia="Times"/>
-          <w:sz w:val="24"/>
-          <w:szCs w:val="24"/>
-        </w:rPr>
-        <w:t>a ficción a nuestra realidad</w:t>
-      </w:r>
-    </w:p>
-    <w:p>
-      <w:pPr>
-        <w:pStyle w:val="Prrafodelista"/>
-        <w:widowControl w:val="0"/>
-        <w:numPr>
-          <w:ilvl w:val="0"/>
-          <w:numId w:val="1"/>
-        </w:numPr>
-        <w:rPr>
-          <w:sz w:val="24"/>
-          <w:szCs w:val="24"/>
-        </w:rPr>
-      </w:pPr>
-      <w:r>
-        <w:rPr>
-          <w:rFonts w:eastAsia="Times"/>
-          <w:sz w:val="24"/>
-          <w:szCs w:val="24"/>
-        </w:rPr>
-        <w:t>Argote Jorge (2016) Studio Blue Crow, Creación y Producción de Contenidos Digitales</w:t>
-      </w:r>
+        <w:spacing w:line="360" w:lineRule="auto"/>
+        <w:rPr>
+          <w:sz w:val="24"/>
+          <w:szCs w:val="24"/>
+        </w:rPr>
+      </w:pPr>
     </w:p>
     <w:sectPr>
       <w:pgSz w:w="12240" w:h="15840"/>
@@ -2939,7 +4312,7 @@
 </file>
 
 <file path=word/endnotes.xml><?xml version="1.0" encoding="utf-8"?>
-<w:endnotes xmlns:wpc="http://schemas.microsoft.com/office/word/2010/wordprocessingCanvas" xmlns:cx="http://schemas.microsoft.com/office/drawing/2014/chartex" xmlns:cx1="http://schemas.microsoft.com/office/drawing/2015/9/8/chartex" xmlns:mc="http://schemas.openxmlformats.org/markup-compatibility/2006" xmlns:o="urn:schemas-microsoft-com:office:office" xmlns:r="http://schemas.openxmlformats.org/officeDocument/2006/relationships" xmlns:m="http://schemas.openxmlformats.org/officeDocument/2006/math" xmlns:v="urn:schemas-microsoft-com:vml" xmlns:wp14="http://schemas.microsoft.com/office/word/2010/wordprocessingDrawing" xmlns:wp="http://schemas.openxmlformats.org/drawingml/2006/wordprocessingDrawing" xmlns:w10="urn:schemas-microsoft-com:office:word" xmlns:w="http://schemas.openxmlformats.org/wordprocessingml/2006/main" xmlns:w14="http://schemas.microsoft.com/office/word/2010/wordml" xmlns:w15="http://schemas.microsoft.com/office/word/2012/wordml" xmlns:w16se="http://schemas.microsoft.com/office/word/2015/wordml/symex" xmlns:wpg="http://schemas.microsoft.com/office/word/2010/wordprocessingGroup" xmlns:wpi="http://schemas.microsoft.com/office/word/2010/wordprocessingInk" xmlns:wne="http://schemas.microsoft.com/office/word/2006/wordml" xmlns:wps="http://schemas.microsoft.com/office/word/2010/wordprocessingShape" mc:Ignorable="w14 w15 w16se wp14">
+<w:endnotes xmlns:wpc="http://schemas.microsoft.com/office/word/2010/wordprocessingCanvas" xmlns:cx="http://schemas.microsoft.com/office/drawing/2014/chartex" xmlns:cx1="http://schemas.microsoft.com/office/drawing/2015/9/8/chartex" xmlns:cx2="http://schemas.microsoft.com/office/drawing/2015/10/21/chartex" xmlns:cx3="http://schemas.microsoft.com/office/drawing/2016/5/9/chartex" xmlns:cx4="http://schemas.microsoft.com/office/drawing/2016/5/10/chartex" xmlns:cx5="http://schemas.microsoft.com/office/drawing/2016/5/11/chartex" xmlns:cx6="http://schemas.microsoft.com/office/drawing/2016/5/12/chartex" xmlns:cx7="http://schemas.microsoft.com/office/drawing/2016/5/13/chartex" xmlns:cx8="http://schemas.microsoft.com/office/drawing/2016/5/14/chartex" xmlns:mc="http://schemas.openxmlformats.org/markup-compatibility/2006" xmlns:aink="http://schemas.microsoft.com/office/drawing/2016/ink" xmlns:am3d="http://schemas.microsoft.com/office/drawing/2017/model3d" xmlns:o="urn:schemas-microsoft-com:office:office" xmlns:r="http://schemas.openxmlformats.org/officeDocument/2006/relationships" xmlns:m="http://schemas.openxmlformats.org/officeDocument/2006/math" xmlns:v="urn:schemas-microsoft-com:vml" xmlns:wp14="http://schemas.microsoft.com/office/word/2010/wordprocessingDrawing" xmlns:wp="http://schemas.openxmlformats.org/drawingml/2006/wordprocessingDrawing" xmlns:w10="urn:schemas-microsoft-com:office:word" xmlns:w="http://schemas.openxmlformats.org/wordprocessingml/2006/main" xmlns:w14="http://schemas.microsoft.com/office/word/2010/wordml" xmlns:w15="http://schemas.microsoft.com/office/word/2012/wordml" xmlns:w16cid="http://schemas.microsoft.com/office/word/2016/wordml/cid" xmlns:w16se="http://schemas.microsoft.com/office/word/2015/wordml/symex" xmlns:wpg="http://schemas.microsoft.com/office/word/2010/wordprocessingGroup" xmlns:wpi="http://schemas.microsoft.com/office/word/2010/wordprocessingInk" xmlns:wne="http://schemas.microsoft.com/office/word/2006/wordml" xmlns:wps="http://schemas.microsoft.com/office/word/2010/wordprocessingShape" mc:Ignorable="w14 w15 w16se w16cid wp14">
   <w:endnote w:type="separator" w:id="-1">
     <w:p>
       <w:pPr>
@@ -2964,7 +4337,7 @@
 </file>
 
 <file path=word/footnotes.xml><?xml version="1.0" encoding="utf-8"?>
-<w:footnotes xmlns:wpc="http://schemas.microsoft.com/office/word/2010/wordprocessingCanvas" xmlns:cx="http://schemas.microsoft.com/office/drawing/2014/chartex" xmlns:cx1="http://schemas.microsoft.com/office/drawing/2015/9/8/chartex" xmlns:mc="http://schemas.openxmlformats.org/markup-compatibility/2006" xmlns:o="urn:schemas-microsoft-com:office:office" xmlns:r="http://schemas.openxmlformats.org/officeDocument/2006/relationships" xmlns:m="http://schemas.openxmlformats.org/officeDocument/2006/math" xmlns:v="urn:schemas-microsoft-com:vml" xmlns:wp14="http://schemas.microsoft.com/office/word/2010/wordprocessingDrawing" xmlns:wp="http://schemas.openxmlformats.org/drawingml/2006/wordprocessingDrawing" xmlns:w10="urn:schemas-microsoft-com:office:word" xmlns:w="http://schemas.openxmlformats.org/wordprocessingml/2006/main" xmlns:w14="http://schemas.microsoft.com/office/word/2010/wordml" xmlns:w15="http://schemas.microsoft.com/office/word/2012/wordml" xmlns:w16se="http://schemas.microsoft.com/office/word/2015/wordml/symex" xmlns:wpg="http://schemas.microsoft.com/office/word/2010/wordprocessingGroup" xmlns:wpi="http://schemas.microsoft.com/office/word/2010/wordprocessingInk" xmlns:wne="http://schemas.microsoft.com/office/word/2006/wordml" xmlns:wps="http://schemas.microsoft.com/office/word/2010/wordprocessingShape" mc:Ignorable="w14 w15 w16se wp14">
+<w:footnotes xmlns:wpc="http://schemas.microsoft.com/office/word/2010/wordprocessingCanvas" xmlns:cx="http://schemas.microsoft.com/office/drawing/2014/chartex" xmlns:cx1="http://schemas.microsoft.com/office/drawing/2015/9/8/chartex" xmlns:cx2="http://schemas.microsoft.com/office/drawing/2015/10/21/chartex" xmlns:cx3="http://schemas.microsoft.com/office/drawing/2016/5/9/chartex" xmlns:cx4="http://schemas.microsoft.com/office/drawing/2016/5/10/chartex" xmlns:cx5="http://schemas.microsoft.com/office/drawing/2016/5/11/chartex" xmlns:cx6="http://schemas.microsoft.com/office/drawing/2016/5/12/chartex" xmlns:cx7="http://schemas.microsoft.com/office/drawing/2016/5/13/chartex" xmlns:cx8="http://schemas.microsoft.com/office/drawing/2016/5/14/chartex" xmlns:mc="http://schemas.openxmlformats.org/markup-compatibility/2006" xmlns:aink="http://schemas.microsoft.com/office/drawing/2016/ink" xmlns:am3d="http://schemas.microsoft.com/office/drawing/2017/model3d" xmlns:o="urn:schemas-microsoft-com:office:office" xmlns:r="http://schemas.openxmlformats.org/officeDocument/2006/relationships" xmlns:m="http://schemas.openxmlformats.org/officeDocument/2006/math" xmlns:v="urn:schemas-microsoft-com:vml" xmlns:wp14="http://schemas.microsoft.com/office/word/2010/wordprocessingDrawing" xmlns:wp="http://schemas.openxmlformats.org/drawingml/2006/wordprocessingDrawing" xmlns:w10="urn:schemas-microsoft-com:office:word" xmlns:w="http://schemas.openxmlformats.org/wordprocessingml/2006/main" xmlns:w14="http://schemas.microsoft.com/office/word/2010/wordml" xmlns:w15="http://schemas.microsoft.com/office/word/2012/wordml" xmlns:w16cid="http://schemas.microsoft.com/office/word/2016/wordml/cid" xmlns:w16se="http://schemas.microsoft.com/office/word/2015/wordml/symex" xmlns:wpg="http://schemas.microsoft.com/office/word/2010/wordprocessingGroup" xmlns:wpi="http://schemas.microsoft.com/office/word/2010/wordprocessingInk" xmlns:wne="http://schemas.microsoft.com/office/word/2006/wordml" xmlns:wps="http://schemas.microsoft.com/office/word/2010/wordprocessingShape" mc:Ignorable="w14 w15 w16se w16cid wp14">
   <w:footnote w:type="separator" w:id="-1">
     <w:p>
       <w:pPr>
@@ -3225,7 +4598,7 @@
 </file>
 
 <file path=word/numbering.xml><?xml version="1.0" encoding="utf-8"?>
-<w:numbering xmlns:wpc="http://schemas.microsoft.com/office/word/2010/wordprocessingCanvas" xmlns:cx="http://schemas.microsoft.com/office/drawing/2014/chartex" xmlns:cx1="http://schemas.microsoft.com/office/drawing/2015/9/8/chartex" xmlns:mc="http://schemas.openxmlformats.org/markup-compatibility/2006" xmlns:o="urn:schemas-microsoft-com:office:office" xmlns:r="http://schemas.openxmlformats.org/officeDocument/2006/relationships" xmlns:m="http://schemas.openxmlformats.org/officeDocument/2006/math" xmlns:v="urn:schemas-microsoft-com:vml" xmlns:wp14="http://schemas.microsoft.com/office/word/2010/wordprocessingDrawing" xmlns:wp="http://schemas.openxmlformats.org/drawingml/2006/wordprocessingDrawing" xmlns:w10="urn:schemas-microsoft-com:office:word" xmlns:w="http://schemas.openxmlformats.org/wordprocessingml/2006/main" xmlns:w14="http://schemas.microsoft.com/office/word/2010/wordml" xmlns:w15="http://schemas.microsoft.com/office/word/2012/wordml" xmlns:w16se="http://schemas.microsoft.com/office/word/2015/wordml/symex" xmlns:wpg="http://schemas.microsoft.com/office/word/2010/wordprocessingGroup" xmlns:wpi="http://schemas.microsoft.com/office/word/2010/wordprocessingInk" xmlns:wne="http://schemas.microsoft.com/office/word/2006/wordml" xmlns:wps="http://schemas.microsoft.com/office/word/2010/wordprocessingShape" mc:Ignorable="w14 w15 w16se wp14">
+<w:numbering xmlns:wpc="http://schemas.microsoft.com/office/word/2010/wordprocessingCanvas" xmlns:cx="http://schemas.microsoft.com/office/drawing/2014/chartex" xmlns:cx1="http://schemas.microsoft.com/office/drawing/2015/9/8/chartex" xmlns:cx2="http://schemas.microsoft.com/office/drawing/2015/10/21/chartex" xmlns:cx3="http://schemas.microsoft.com/office/drawing/2016/5/9/chartex" xmlns:cx4="http://schemas.microsoft.com/office/drawing/2016/5/10/chartex" xmlns:cx5="http://schemas.microsoft.com/office/drawing/2016/5/11/chartex" xmlns:cx6="http://schemas.microsoft.com/office/drawing/2016/5/12/chartex" xmlns:cx7="http://schemas.microsoft.com/office/drawing/2016/5/13/chartex" xmlns:cx8="http://schemas.microsoft.com/office/drawing/2016/5/14/chartex" xmlns:mc="http://schemas.openxmlformats.org/markup-compatibility/2006" xmlns:aink="http://schemas.microsoft.com/office/drawing/2016/ink" xmlns:am3d="http://schemas.microsoft.com/office/drawing/2017/model3d" xmlns:o="urn:schemas-microsoft-com:office:office" xmlns:r="http://schemas.openxmlformats.org/officeDocument/2006/relationships" xmlns:m="http://schemas.openxmlformats.org/officeDocument/2006/math" xmlns:v="urn:schemas-microsoft-com:vml" xmlns:wp14="http://schemas.microsoft.com/office/word/2010/wordprocessingDrawing" xmlns:wp="http://schemas.openxmlformats.org/drawingml/2006/wordprocessingDrawing" xmlns:w10="urn:schemas-microsoft-com:office:word" xmlns:w="http://schemas.openxmlformats.org/wordprocessingml/2006/main" xmlns:w14="http://schemas.microsoft.com/office/word/2010/wordml" xmlns:w15="http://schemas.microsoft.com/office/word/2012/wordml" xmlns:w16cid="http://schemas.microsoft.com/office/word/2016/wordml/cid" xmlns:w16se="http://schemas.microsoft.com/office/word/2015/wordml/symex" xmlns:wpg="http://schemas.microsoft.com/office/word/2010/wordprocessingGroup" xmlns:wpi="http://schemas.microsoft.com/office/word/2010/wordprocessingInk" xmlns:wne="http://schemas.microsoft.com/office/word/2006/wordml" xmlns:wps="http://schemas.microsoft.com/office/word/2010/wordprocessingShape" mc:Ignorable="w14 w15 w16se w16cid wp14">
   <w:abstractNum w:abstractNumId="0" w15:restartNumberingAfterBreak="0">
     <w:nsid w:val="02F82447"/>
     <w:multiLevelType w:val="hybridMultilevel"/>
@@ -3977,7 +5350,7 @@
 </file>
 
 <file path=word/styles.xml><?xml version="1.0" encoding="utf-8"?>
-<w:styles xmlns:mc="http://schemas.openxmlformats.org/markup-compatibility/2006" xmlns:r="http://schemas.openxmlformats.org/officeDocument/2006/relationships" xmlns:w="http://schemas.openxmlformats.org/wordprocessingml/2006/main" xmlns:w14="http://schemas.microsoft.com/office/word/2010/wordml" xmlns:w15="http://schemas.microsoft.com/office/word/2012/wordml" xmlns:w16se="http://schemas.microsoft.com/office/word/2015/wordml/symex" mc:Ignorable="w14 w15 w16se">
+<w:styles xmlns:mc="http://schemas.openxmlformats.org/markup-compatibility/2006" xmlns:r="http://schemas.openxmlformats.org/officeDocument/2006/relationships" xmlns:w="http://schemas.openxmlformats.org/wordprocessingml/2006/main" xmlns:w14="http://schemas.microsoft.com/office/word/2010/wordml" xmlns:w15="http://schemas.microsoft.com/office/word/2012/wordml" xmlns:w16cid="http://schemas.microsoft.com/office/word/2016/wordml/cid" xmlns:w16se="http://schemas.microsoft.com/office/word/2015/wordml/symex" mc:Ignorable="w14 w15 w16se w16cid">
   <w:docDefaults>
     <w:rPrDefault>
       <w:rPr>
@@ -3994,7 +5367,7 @@
       </w:pPr>
     </w:pPrDefault>
   </w:docDefaults>
-  <w:latentStyles w:defLockedState="0" w:defUIPriority="99" w:defSemiHidden="0" w:defUnhideWhenUsed="0" w:defQFormat="0" w:count="371">
+  <w:latentStyles w:defLockedState="0" w:defUIPriority="99" w:defSemiHidden="0" w:defUnhideWhenUsed="0" w:defQFormat="0" w:count="375">
     <w:lsdException w:name="Normal" w:uiPriority="0" w:qFormat="1"/>
     <w:lsdException w:name="heading 1" w:uiPriority="9" w:qFormat="1"/>
     <w:lsdException w:name="heading 2" w:semiHidden="1" w:uiPriority="9" w:unhideWhenUsed="1" w:qFormat="1"/>
@@ -4100,7 +5473,6 @@
     <w:lsdException w:name="HTML Sample" w:semiHidden="1" w:unhideWhenUsed="1"/>
     <w:lsdException w:name="HTML Typewriter" w:semiHidden="1" w:unhideWhenUsed="1"/>
     <w:lsdException w:name="HTML Variable" w:semiHidden="1" w:unhideWhenUsed="1"/>
-    <w:lsdException w:name="Normal Table" w:semiHidden="1" w:unhideWhenUsed="1"/>
     <w:lsdException w:name="annotation subject" w:semiHidden="1" w:unhideWhenUsed="1"/>
     <w:lsdException w:name="No List" w:semiHidden="1" w:unhideWhenUsed="1"/>
     <w:lsdException w:name="Outline List 1" w:semiHidden="1" w:unhideWhenUsed="1"/>
@@ -4144,10 +5516,8 @@
     <w:lsdException w:name="Table Elegant" w:semiHidden="1" w:unhideWhenUsed="1"/>
     <w:lsdException w:name="Table Professional" w:semiHidden="1" w:unhideWhenUsed="1"/>
     <w:lsdException w:name="Table Subtle 1" w:semiHidden="1" w:unhideWhenUsed="1"/>
-    <w:lsdException w:name="Table Subtle 2" w:semiHidden="1" w:unhideWhenUsed="1"/>
     <w:lsdException w:name="Table Web 1" w:semiHidden="1" w:unhideWhenUsed="1"/>
     <w:lsdException w:name="Table Web 2" w:semiHidden="1" w:unhideWhenUsed="1"/>
-    <w:lsdException w:name="Table Web 3" w:semiHidden="1" w:unhideWhenUsed="1"/>
     <w:lsdException w:name="Balloon Text" w:semiHidden="1" w:unhideWhenUsed="1"/>
     <w:lsdException w:name="Table Grid" w:uiPriority="39"/>
     <w:lsdException w:name="Table Theme" w:semiHidden="1" w:unhideWhenUsed="1"/>
@@ -4366,6 +5736,10 @@
     <w:lsdException w:name="List Table 5 Dark Accent 6" w:uiPriority="50"/>
     <w:lsdException w:name="List Table 6 Colorful Accent 6" w:uiPriority="51"/>
     <w:lsdException w:name="List Table 7 Colorful Accent 6" w:uiPriority="52"/>
+    <w:lsdException w:name="Mention" w:semiHidden="1" w:unhideWhenUsed="1"/>
+    <w:lsdException w:name="Smart Hyperlink" w:semiHidden="1" w:unhideWhenUsed="1"/>
+    <w:lsdException w:name="Hashtag" w:semiHidden="1" w:unhideWhenUsed="1"/>
+    <w:lsdException w:name="Unresolved Mention" w:semiHidden="1" w:unhideWhenUsed="1"/>
   </w:latentStyles>
   <w:style w:type="paragraph" w:default="1" w:styleId="Normal">
     <w:name w:val="Normal"/>
@@ -4374,6 +5748,9 @@
     <w:name w:val="heading 1"/>
     <w:basedOn w:val="Normal"/>
     <w:next w:val="Normal"/>
+    <w:link w:val="Ttulo1Car"/>
+    <w:uiPriority w:val="9"/>
+    <w:qFormat/>
     <w:pPr>
       <w:keepNext/>
       <w:keepLines/>
@@ -4473,6 +5850,7 @@
   <w:style w:type="character" w:default="1" w:styleId="Fuentedeprrafopredeter">
     <w:name w:val="Default Paragraph Font"/>
     <w:uiPriority w:val="1"/>
+    <w:semiHidden/>
     <w:unhideWhenUsed/>
   </w:style>
   <w:style w:type="table" w:default="1" w:styleId="Tablanormal">
@@ -4652,6 +6030,26 @@
       <w:color w:val="0000FF"/>
       <w:u w:val="single"/>
     </w:rPr>
+  </w:style>
+  <w:style w:type="character" w:customStyle="1" w:styleId="Ttulo1Car">
+    <w:name w:val="Título 1 Car"/>
+    <w:basedOn w:val="Fuentedeprrafopredeter"/>
+    <w:link w:val="Ttulo1"/>
+    <w:uiPriority w:val="9"/>
+    <w:rsid w:val="00F1510D"/>
+    <w:rPr>
+      <w:b/>
+      <w:sz w:val="48"/>
+      <w:szCs w:val="48"/>
+    </w:rPr>
+  </w:style>
+  <w:style w:type="paragraph" w:styleId="Bibliografa">
+    <w:name w:val="Bibliography"/>
+    <w:basedOn w:val="Normal"/>
+    <w:next w:val="Normal"/>
+    <w:uiPriority w:val="37"/>
+    <w:unhideWhenUsed/>
+    <w:rsid w:val="00F1510D"/>
   </w:style>
 </w:styles>
 </file>
@@ -4958,7 +6356,7 @@
     <b:Month>05</b:Month>
     <b:Day>27</b:Day>
     <b:URL>http://info.bravent.net/blog/que-es-unity3d-y-por-que-utilizarlo</b:URL>
-    <b:RefOrder>2</b:RefOrder>
+    <b:RefOrder>3</b:RefOrder>
   </b:Source>
   <b:Source>
     <b:Tag>ALV17</b:Tag>
@@ -4978,13 +6376,32 @@
     <b:Month>11</b:Month>
     <b:Day>1</b:Day>
     <b:URL>http://unreal-dreams.com/unreal-engine-unity-3d/</b:URL>
-    <b:RefOrder>3</b:RefOrder>
+    <b:RefOrder>4</b:RefOrder>
+  </b:Source>
+  <b:Source>
+    <b:Tag>Rin17</b:Tag>
+    <b:SourceType>Misc</b:SourceType>
+    <b:Guid>{EB858E74-8B3D-4D3F-B4A0-766054712AFB}</b:Guid>
+    <b:Title>Planteamiento de Proyecto integrador programa técnico profesional en producción Multimedial. 2017.</b:Title>
+    <b:Year>2017</b:Year>
+    <b:Author>
+      <b:Author>
+        <b:NameList>
+          <b:Person>
+            <b:Last>Rincón Gutiérrez</b:Last>
+            <b:Middle>Mario</b:Middle>
+            <b:First>Jorge</b:First>
+          </b:Person>
+        </b:NameList>
+      </b:Author>
+    </b:Author>
+    <b:RefOrder>2</b:RefOrder>
   </b:Source>
 </b:Sources>
 </file>
 
 <file path=customXml/itemProps1.xml><?xml version="1.0" encoding="utf-8"?>
-<ds:datastoreItem xmlns:ds="http://schemas.openxmlformats.org/officeDocument/2006/customXml" ds:itemID="{6C09807F-92EC-4EAD-85D1-F067530F67A6}">
+<ds:datastoreItem xmlns:ds="http://schemas.openxmlformats.org/officeDocument/2006/customXml" ds:itemID="{DA7DB8B9-575B-4FFA-9D17-37B680745517}">
   <ds:schemaRefs>
     <ds:schemaRef ds:uri="http://schemas.openxmlformats.org/officeDocument/2006/bibliography"/>
   </ds:schemaRefs>

</xml_diff>